<commit_message>
supplement should start on a new page
</commit_message>
<xml_diff>
--- a/documentation/preprint/paper_supplement.docx
+++ b/documentation/preprint/paper_supplement.docx
@@ -2,8 +2,8 @@
 <file path=word/document.xml><?xml version="1.0" encoding="utf-8"?>
 <w:document xmlns:w="http://schemas.openxmlformats.org/wordprocessingml/2006/main" xmlns:m="http://schemas.openxmlformats.org/officeDocument/2006/math" xmlns:r="http://schemas.openxmlformats.org/officeDocument/2006/relationships" xmlns:o="urn:schemas-microsoft-com:office:office" xmlns:v="urn:schemas-microsoft-com:vml" xmlns:w10="urn:schemas-microsoft-com:office:word" xmlns:a="http://schemas.openxmlformats.org/drawingml/2006/main" xmlns:pic="http://schemas.openxmlformats.org/drawingml/2006/picture" xmlns:wp="http://schemas.openxmlformats.org/drawingml/2006/wordprocessingDrawing">
   <w:body>
-    <w:bookmarkStart w:id="69" w:name="supp"/>
-    <w:bookmarkStart w:id="68" w:name="kcor-supplementary-material"/>
+    <w:bookmarkStart w:id="68" w:name="supp"/>
+    <w:bookmarkStart w:id="67" w:name="kcor-supplementary-material"/>
     <w:p>
       <w:pPr>
         <w:pStyle w:val="Heading2"/>
@@ -20,7 +20,7 @@
         <w:t xml:space="preserve">Supplementary appendices provide mathematical derivations and full control-test specifications.</w:t>
       </w:r>
     </w:p>
-    <w:bookmarkStart w:id="16" w:name="appendix-a.-mathematical-derivations"/>
+    <w:bookmarkStart w:id="15" w:name="appendix-a.-mathematical-derivations"/>
     <w:p>
       <w:pPr>
         <w:pStyle w:val="Heading3"/>
@@ -57,7 +57,7 @@
         <w:t xml:space="preserve"> </w:t>
       </w:r>
       <w:r>
-        <w:t xml:space="preserve">where individual</w:t>
+        <w:t xml:space="preserve">in which individual</w:t>
       </w:r>
       <w:r>
         <w:t xml:space="preserve"> </w:t>
@@ -73,118 +73,133 @@
       <w:r>
         <w:t xml:space="preserve">has hazard</w:t>
       </w:r>
-      <w:r>
-        <w:t xml:space="preserve"> </w:t>
-      </w:r>
-      <m:oMath>
-        <m:sSub>
-          <m:e>
-            <m:r>
-              <m:t>h</m:t>
-            </m:r>
-          </m:e>
-          <m:sub>
-            <m:r>
-              <m:t>i</m:t>
-            </m:r>
-            <m:r>
-              <m:rPr>
-                <m:sty m:val="p"/>
-              </m:rPr>
-              <m:t>,</m:t>
-            </m:r>
-            <m:r>
-              <m:t>d</m:t>
-            </m:r>
-          </m:sub>
-        </m:sSub>
-        <m:r>
-          <m:rPr>
-            <m:sty m:val="p"/>
-          </m:rPr>
-          <m:t>(</m:t>
-        </m:r>
-        <m:r>
-          <m:t>t</m:t>
-        </m:r>
-        <m:r>
-          <m:rPr>
-            <m:sty m:val="p"/>
-          </m:rPr>
-          <m:t>)</m:t>
-        </m:r>
-        <m:r>
-          <m:rPr>
-            <m:sty m:val="p"/>
-          </m:rPr>
-          <m:t>=</m:t>
-        </m:r>
-        <m:sSub>
-          <m:e>
-            <m:r>
-              <m:t>z</m:t>
-            </m:r>
-          </m:e>
-          <m:sub>
-            <m:r>
-              <m:t>i</m:t>
-            </m:r>
-            <m:r>
-              <m:rPr>
-                <m:sty m:val="p"/>
-              </m:rPr>
-              <m:t>,</m:t>
-            </m:r>
-            <m:r>
-              <m:t>d</m:t>
-            </m:r>
-          </m:sub>
-        </m:sSub>
-        <m:r>
-          <m:rPr>
-            <m:sty m:val="p"/>
-          </m:rPr>
-          <m:t>⋅</m:t>
-        </m:r>
-        <m:sSub>
-          <m:e>
-            <m:r>
-              <m:t>h</m:t>
-            </m:r>
-          </m:e>
-          <m:sub>
-            <m:r>
-              <m:t>0</m:t>
-            </m:r>
-            <m:r>
-              <m:rPr>
-                <m:sty m:val="p"/>
-              </m:rPr>
-              <m:t>,</m:t>
-            </m:r>
-            <m:r>
-              <m:t>d</m:t>
-            </m:r>
-          </m:sub>
-        </m:sSub>
-        <m:r>
-          <m:rPr>
-            <m:sty m:val="p"/>
-          </m:rPr>
-          <m:t>(</m:t>
-        </m:r>
-        <m:r>
-          <m:t>t</m:t>
-        </m:r>
-        <m:r>
-          <m:rPr>
-            <m:sty m:val="p"/>
-          </m:rPr>
-          <m:t>)</m:t>
-        </m:r>
-      </m:oMath>
-      <w:r>
-        <w:t xml:space="preserve">, with frailty</w:t>
+    </w:p>
+    <w:p>
+      <w:pPr>
+        <w:pStyle w:val="BodyText"/>
+      </w:pPr>
+      <m:oMathPara>
+        <m:oMathParaPr>
+          <m:jc m:val="center"/>
+        </m:oMathParaPr>
+        <m:oMath>
+          <m:sSub>
+            <m:e>
+              <m:r>
+                <m:t>h</m:t>
+              </m:r>
+            </m:e>
+            <m:sub>
+              <m:r>
+                <m:t>i</m:t>
+              </m:r>
+              <m:r>
+                <m:rPr>
+                  <m:sty m:val="p"/>
+                </m:rPr>
+                <m:t>,</m:t>
+              </m:r>
+              <m:r>
+                <m:t>d</m:t>
+              </m:r>
+            </m:sub>
+          </m:sSub>
+          <m:r>
+            <m:rPr>
+              <m:sty m:val="p"/>
+            </m:rPr>
+            <m:t>(</m:t>
+          </m:r>
+          <m:r>
+            <m:t>t</m:t>
+          </m:r>
+          <m:r>
+            <m:rPr>
+              <m:sty m:val="p"/>
+            </m:rPr>
+            <m:t>)</m:t>
+          </m:r>
+          <m:r>
+            <m:rPr>
+              <m:sty m:val="p"/>
+            </m:rPr>
+            <m:t>=</m:t>
+          </m:r>
+          <m:sSub>
+            <m:e>
+              <m:r>
+                <m:t>z</m:t>
+              </m:r>
+            </m:e>
+            <m:sub>
+              <m:r>
+                <m:t>i</m:t>
+              </m:r>
+              <m:r>
+                <m:rPr>
+                  <m:sty m:val="p"/>
+                </m:rPr>
+                <m:t>,</m:t>
+              </m:r>
+              <m:r>
+                <m:t>d</m:t>
+              </m:r>
+            </m:sub>
+          </m:sSub>
+          <m:r>
+            <m:t> </m:t>
+          </m:r>
+          <m:sSub>
+            <m:e>
+              <m:r>
+                <m:t>h</m:t>
+              </m:r>
+            </m:e>
+            <m:sub>
+              <m:r>
+                <m:t>0</m:t>
+              </m:r>
+              <m:r>
+                <m:rPr>
+                  <m:sty m:val="p"/>
+                </m:rPr>
+                <m:t>,</m:t>
+              </m:r>
+              <m:r>
+                <m:t>d</m:t>
+              </m:r>
+            </m:sub>
+          </m:sSub>
+          <m:r>
+            <m:rPr>
+              <m:sty m:val="p"/>
+            </m:rPr>
+            <m:t>(</m:t>
+          </m:r>
+          <m:r>
+            <m:t>t</m:t>
+          </m:r>
+          <m:r>
+            <m:rPr>
+              <m:sty m:val="p"/>
+            </m:rPr>
+            <m:t>)</m:t>
+          </m:r>
+          <m:r>
+            <m:rPr>
+              <m:sty m:val="p"/>
+            </m:rPr>
+            <m:t>,</m:t>
+          </m:r>
+        </m:oMath>
+      </m:oMathPara>
+    </w:p>
+    <w:p>
+      <w:pPr>
+        <w:pStyle w:val="FirstParagraph"/>
+      </w:pPr>
+      <w:r>
+        <w:t xml:space="preserve">where the frailty</w:t>
       </w:r>
       <w:r>
         <w:t xml:space="preserve"> </w:t>
@@ -216,7 +231,7 @@
         <w:t xml:space="preserve"> </w:t>
       </w:r>
       <w:r>
-        <w:t xml:space="preserve">drawn from a distribution with mean 1 and variance</w:t>
+        <w:t xml:space="preserve">is drawn from a distribution with mean 1 and variance</w:t>
       </w:r>
       <w:r>
         <w:t xml:space="preserve"> </w:t>
@@ -247,6 +262,560 @@
       <w:r>
         <w:t xml:space="preserve">. Let</w:t>
       </w:r>
+    </w:p>
+    <w:p>
+      <w:pPr>
+        <w:pStyle w:val="BodyText"/>
+      </w:pPr>
+      <m:oMathPara>
+        <m:oMathParaPr>
+          <m:jc m:val="center"/>
+        </m:oMathParaPr>
+        <m:oMath>
+          <m:sSub>
+            <m:e>
+              <m:r>
+                <m:t>S</m:t>
+              </m:r>
+            </m:e>
+            <m:sub>
+              <m:r>
+                <m:t>i</m:t>
+              </m:r>
+              <m:r>
+                <m:rPr>
+                  <m:sty m:val="p"/>
+                </m:rPr>
+                <m:t>,</m:t>
+              </m:r>
+              <m:r>
+                <m:t>d</m:t>
+              </m:r>
+            </m:sub>
+          </m:sSub>
+          <m:r>
+            <m:rPr>
+              <m:sty m:val="p"/>
+            </m:rPr>
+            <m:t>(</m:t>
+          </m:r>
+          <m:r>
+            <m:t>t</m:t>
+          </m:r>
+          <m:r>
+            <m:rPr>
+              <m:sty m:val="p"/>
+            </m:rPr>
+            <m:t>)</m:t>
+          </m:r>
+          <m:r>
+            <m:rPr>
+              <m:sty m:val="p"/>
+            </m:rPr>
+            <m:t>=</m:t>
+          </m:r>
+          <m:r>
+            <m:rPr>
+              <m:sty m:val="p"/>
+            </m:rPr>
+            <m:t>exp</m:t>
+          </m:r>
+          <m:r>
+            <m:t>​</m:t>
+          </m:r>
+          <m:d>
+            <m:dPr>
+              <m:begChr m:val="("/>
+              <m:sepChr m:val=""/>
+              <m:endChr m:val=")"/>
+              <m:grow/>
+            </m:dPr>
+            <m:e>
+              <m:r>
+                <m:rPr>
+                  <m:sty m:val="p"/>
+                </m:rPr>
+                <m:t>−</m:t>
+              </m:r>
+              <m:sSub>
+                <m:e>
+                  <m:r>
+                    <m:t>z</m:t>
+                  </m:r>
+                </m:e>
+                <m:sub>
+                  <m:r>
+                    <m:t>i</m:t>
+                  </m:r>
+                  <m:r>
+                    <m:rPr>
+                      <m:sty m:val="p"/>
+                    </m:rPr>
+                    <m:t>,</m:t>
+                  </m:r>
+                  <m:r>
+                    <m:t>d</m:t>
+                  </m:r>
+                </m:sub>
+              </m:sSub>
+              <m:sSub>
+                <m:e>
+                  <m:r>
+                    <m:t>H</m:t>
+                  </m:r>
+                </m:e>
+                <m:sub>
+                  <m:r>
+                    <m:t>0</m:t>
+                  </m:r>
+                  <m:r>
+                    <m:rPr>
+                      <m:sty m:val="p"/>
+                    </m:rPr>
+                    <m:t>,</m:t>
+                  </m:r>
+                  <m:r>
+                    <m:t>d</m:t>
+                  </m:r>
+                </m:sub>
+              </m:sSub>
+              <m:r>
+                <m:rPr>
+                  <m:sty m:val="p"/>
+                </m:rPr>
+                <m:t>(</m:t>
+              </m:r>
+              <m:r>
+                <m:t>t</m:t>
+              </m:r>
+              <m:r>
+                <m:rPr>
+                  <m:sty m:val="p"/>
+                </m:rPr>
+                <m:t>)</m:t>
+              </m:r>
+            </m:e>
+          </m:d>
+        </m:oMath>
+      </m:oMathPara>
+    </w:p>
+    <w:p>
+      <w:pPr>
+        <w:pStyle w:val="FirstParagraph"/>
+      </w:pPr>
+      <w:r>
+        <w:t xml:space="preserve">denote the individual survival function, where</w:t>
+      </w:r>
+    </w:p>
+    <w:p>
+      <w:pPr>
+        <w:pStyle w:val="BodyText"/>
+      </w:pPr>
+      <m:oMathPara>
+        <m:oMathParaPr>
+          <m:jc m:val="center"/>
+        </m:oMathParaPr>
+        <m:oMath>
+          <m:sSub>
+            <m:e>
+              <m:r>
+                <m:t>H</m:t>
+              </m:r>
+            </m:e>
+            <m:sub>
+              <m:r>
+                <m:t>0</m:t>
+              </m:r>
+              <m:r>
+                <m:rPr>
+                  <m:sty m:val="p"/>
+                </m:rPr>
+                <m:t>,</m:t>
+              </m:r>
+              <m:r>
+                <m:t>d</m:t>
+              </m:r>
+            </m:sub>
+          </m:sSub>
+          <m:r>
+            <m:rPr>
+              <m:sty m:val="p"/>
+            </m:rPr>
+            <m:t>(</m:t>
+          </m:r>
+          <m:r>
+            <m:t>t</m:t>
+          </m:r>
+          <m:r>
+            <m:rPr>
+              <m:sty m:val="p"/>
+            </m:rPr>
+            <m:t>)</m:t>
+          </m:r>
+          <m:r>
+            <m:rPr>
+              <m:sty m:val="p"/>
+            </m:rPr>
+            <m:t>=</m:t>
+          </m:r>
+          <m:nary>
+            <m:naryPr>
+              <m:chr m:val="∫"/>
+              <m:limLoc m:val="subSup"/>
+              <m:subHide m:val="off"/>
+              <m:supHide m:val="off"/>
+            </m:naryPr>
+            <m:sub>
+              <m:r>
+                <m:t>0</m:t>
+              </m:r>
+            </m:sub>
+            <m:sup>
+              <m:r>
+                <m:t>t</m:t>
+              </m:r>
+            </m:sup>
+            <m:e>
+              <m:sSub>
+                <m:e>
+                  <m:r>
+                    <m:t>h</m:t>
+                  </m:r>
+                </m:e>
+                <m:sub>
+                  <m:r>
+                    <m:t>0</m:t>
+                  </m:r>
+                  <m:r>
+                    <m:rPr>
+                      <m:sty m:val="p"/>
+                    </m:rPr>
+                    <m:t>,</m:t>
+                  </m:r>
+                  <m:r>
+                    <m:t>d</m:t>
+                  </m:r>
+                </m:sub>
+              </m:sSub>
+            </m:e>
+          </m:nary>
+          <m:r>
+            <m:rPr>
+              <m:sty m:val="p"/>
+            </m:rPr>
+            <m:t>(</m:t>
+          </m:r>
+          <m:r>
+            <m:t>s</m:t>
+          </m:r>
+          <m:r>
+            <m:rPr>
+              <m:sty m:val="p"/>
+            </m:rPr>
+            <m:t>)</m:t>
+          </m:r>
+          <m:r>
+            <m:t> </m:t>
+          </m:r>
+          <m:r>
+            <m:t>d</m:t>
+          </m:r>
+          <m:r>
+            <m:t>s</m:t>
+          </m:r>
+        </m:oMath>
+      </m:oMathPara>
+    </w:p>
+    <w:p>
+      <w:pPr>
+        <w:pStyle w:val="FirstParagraph"/>
+      </w:pPr>
+      <w:r>
+        <w:t xml:space="preserve">is the baseline cumulative hazard.</w:t>
+      </w:r>
+    </w:p>
+    <w:p>
+      <w:pPr>
+        <w:pStyle w:val="BodyText"/>
+      </w:pPr>
+      <w:r>
+        <w:t xml:space="preserve">The cohort survival function, obtained by integrating over the frailty distribution, is</w:t>
+      </w:r>
+    </w:p>
+    <w:p>
+      <w:pPr>
+        <w:pStyle w:val="BodyText"/>
+      </w:pPr>
+      <m:oMathPara>
+        <m:oMathParaPr>
+          <m:jc m:val="center"/>
+        </m:oMathParaPr>
+        <m:oMath>
+          <m:sSub>
+            <m:e>
+              <m:r>
+                <m:t>S</m:t>
+              </m:r>
+            </m:e>
+            <m:sub>
+              <m:r>
+                <m:t>d</m:t>
+              </m:r>
+            </m:sub>
+          </m:sSub>
+          <m:r>
+            <m:rPr>
+              <m:sty m:val="p"/>
+            </m:rPr>
+            <m:t>(</m:t>
+          </m:r>
+          <m:r>
+            <m:t>t</m:t>
+          </m:r>
+          <m:r>
+            <m:rPr>
+              <m:sty m:val="p"/>
+            </m:rPr>
+            <m:t>)</m:t>
+          </m:r>
+          <m:r>
+            <m:rPr>
+              <m:sty m:val="p"/>
+            </m:rPr>
+            <m:t>=</m:t>
+          </m:r>
+          <m:r>
+            <m:rPr>
+              <m:scr m:val="double-struck"/>
+              <m:sty m:val="p"/>
+            </m:rPr>
+            <m:t>E</m:t>
+          </m:r>
+          <m:r>
+            <m:rPr>
+              <m:sty m:val="p"/>
+            </m:rPr>
+            <m:t>[</m:t>
+          </m:r>
+          <m:sSub>
+            <m:e>
+              <m:r>
+                <m:t>S</m:t>
+              </m:r>
+            </m:e>
+            <m:sub>
+              <m:r>
+                <m:t>i</m:t>
+              </m:r>
+              <m:r>
+                <m:rPr>
+                  <m:sty m:val="p"/>
+                </m:rPr>
+                <m:t>,</m:t>
+              </m:r>
+              <m:r>
+                <m:t>d</m:t>
+              </m:r>
+            </m:sub>
+          </m:sSub>
+          <m:r>
+            <m:rPr>
+              <m:sty m:val="p"/>
+            </m:rPr>
+            <m:t>(</m:t>
+          </m:r>
+          <m:r>
+            <m:t>t</m:t>
+          </m:r>
+          <m:r>
+            <m:rPr>
+              <m:sty m:val="p"/>
+            </m:rPr>
+            <m:t>)</m:t>
+          </m:r>
+          <m:r>
+            <m:rPr>
+              <m:sty m:val="p"/>
+            </m:rPr>
+            <m:t>]</m:t>
+          </m:r>
+          <m:r>
+            <m:rPr>
+              <m:sty m:val="p"/>
+            </m:rPr>
+            <m:t>=</m:t>
+          </m:r>
+          <m:r>
+            <m:rPr>
+              <m:scr m:val="double-struck"/>
+              <m:sty m:val="p"/>
+            </m:rPr>
+            <m:t>E</m:t>
+          </m:r>
+          <m:r>
+            <m:rPr>
+              <m:sty m:val="p"/>
+            </m:rPr>
+            <m:t>[</m:t>
+          </m:r>
+          <m:r>
+            <m:rPr>
+              <m:sty m:val="p"/>
+            </m:rPr>
+            <m:t>exp</m:t>
+          </m:r>
+          <m:r>
+            <m:rPr>
+              <m:sty m:val="p"/>
+            </m:rPr>
+            <m:t>(</m:t>
+          </m:r>
+          <m:r>
+            <m:rPr>
+              <m:sty m:val="p"/>
+            </m:rPr>
+            <m:t>−</m:t>
+          </m:r>
+          <m:r>
+            <m:t>z</m:t>
+          </m:r>
+          <m:r>
+            <m:t> </m:t>
+          </m:r>
+          <m:sSub>
+            <m:e>
+              <m:r>
+                <m:t>H</m:t>
+              </m:r>
+            </m:e>
+            <m:sub>
+              <m:r>
+                <m:t>0</m:t>
+              </m:r>
+              <m:r>
+                <m:rPr>
+                  <m:sty m:val="p"/>
+                </m:rPr>
+                <m:t>,</m:t>
+              </m:r>
+              <m:r>
+                <m:t>d</m:t>
+              </m:r>
+            </m:sub>
+          </m:sSub>
+          <m:r>
+            <m:rPr>
+              <m:sty m:val="p"/>
+            </m:rPr>
+            <m:t>(</m:t>
+          </m:r>
+          <m:r>
+            <m:t>t</m:t>
+          </m:r>
+          <m:r>
+            <m:rPr>
+              <m:sty m:val="p"/>
+            </m:rPr>
+            <m:t>)</m:t>
+          </m:r>
+          <m:r>
+            <m:rPr>
+              <m:sty m:val="p"/>
+            </m:rPr>
+            <m:t>)</m:t>
+          </m:r>
+          <m:r>
+            <m:rPr>
+              <m:sty m:val="p"/>
+            </m:rPr>
+            <m:t>]</m:t>
+          </m:r>
+          <m:r>
+            <m:rPr>
+              <m:sty m:val="p"/>
+            </m:rPr>
+            <m:t>=</m:t>
+          </m:r>
+          <m:sSub>
+            <m:e>
+              <m:r>
+                <m:rPr>
+                  <m:scr m:val="script"/>
+                  <m:sty m:val="p"/>
+                </m:rPr>
+                <m:t>L</m:t>
+              </m:r>
+            </m:e>
+            <m:sub>
+              <m:r>
+                <m:t>z</m:t>
+              </m:r>
+            </m:sub>
+          </m:sSub>
+          <m:r>
+            <m:rPr>
+              <m:sty m:val="p"/>
+            </m:rPr>
+            <m:t>(</m:t>
+          </m:r>
+          <m:sSub>
+            <m:e>
+              <m:r>
+                <m:t>H</m:t>
+              </m:r>
+            </m:e>
+            <m:sub>
+              <m:r>
+                <m:t>0</m:t>
+              </m:r>
+              <m:r>
+                <m:rPr>
+                  <m:sty m:val="p"/>
+                </m:rPr>
+                <m:t>,</m:t>
+              </m:r>
+              <m:r>
+                <m:t>d</m:t>
+              </m:r>
+            </m:sub>
+          </m:sSub>
+          <m:r>
+            <m:rPr>
+              <m:sty m:val="p"/>
+            </m:rPr>
+            <m:t>(</m:t>
+          </m:r>
+          <m:r>
+            <m:t>t</m:t>
+          </m:r>
+          <m:r>
+            <m:rPr>
+              <m:sty m:val="p"/>
+            </m:rPr>
+            <m:t>)</m:t>
+          </m:r>
+          <m:r>
+            <m:rPr>
+              <m:sty m:val="p"/>
+            </m:rPr>
+            <m:t>)</m:t>
+          </m:r>
+          <m:r>
+            <m:rPr>
+              <m:sty m:val="p"/>
+            </m:rPr>
+            <m:t>,</m:t>
+          </m:r>
+        </m:oMath>
+      </m:oMathPara>
+    </w:p>
+    <w:p>
+      <w:pPr>
+        <w:pStyle w:val="FirstParagraph"/>
+      </w:pPr>
+      <w:r>
+        <w:t xml:space="preserve">where</w:t>
+      </w:r>
       <w:r>
         <w:t xml:space="preserve"> </w:t>
       </w:r>
@@ -254,12 +823,173 @@
         <m:sSub>
           <m:e>
             <m:r>
-              <m:t>S</m:t>
+              <m:rPr>
+                <m:scr m:val="script"/>
+                <m:sty m:val="p"/>
+              </m:rPr>
+              <m:t>L</m:t>
             </m:r>
           </m:e>
           <m:sub>
             <m:r>
-              <m:t>i</m:t>
+              <m:t>z</m:t>
+            </m:r>
+          </m:sub>
+        </m:sSub>
+        <m:r>
+          <m:rPr>
+            <m:sty m:val="p"/>
+          </m:rPr>
+          <m:t>(</m:t>
+        </m:r>
+        <m:r>
+          <m:rPr>
+            <m:sty m:val="p"/>
+          </m:rPr>
+          <m:t>⋅</m:t>
+        </m:r>
+        <m:r>
+          <m:rPr>
+            <m:sty m:val="p"/>
+          </m:rPr>
+          <m:t>)</m:t>
+        </m:r>
+      </m:oMath>
+      <w:r>
+        <w:t xml:space="preserve"> </w:t>
+      </w:r>
+      <w:r>
+        <w:t xml:space="preserve">denotes the Laplace transform of the frailty distribution. The corresponding cohort-level hazard is</w:t>
+      </w:r>
+    </w:p>
+    <w:p>
+      <w:pPr>
+        <w:pStyle w:val="BodyText"/>
+      </w:pPr>
+      <m:oMathPara>
+        <m:oMathParaPr>
+          <m:jc m:val="center"/>
+        </m:oMathParaPr>
+        <m:oMath>
+          <m:sSub>
+            <m:e>
+              <m:r>
+                <m:t>h</m:t>
+              </m:r>
+            </m:e>
+            <m:sub>
+              <m:r>
+                <m:t>d</m:t>
+              </m:r>
+            </m:sub>
+          </m:sSub>
+          <m:r>
+            <m:rPr>
+              <m:sty m:val="p"/>
+            </m:rPr>
+            <m:t>(</m:t>
+          </m:r>
+          <m:r>
+            <m:t>t</m:t>
+          </m:r>
+          <m:r>
+            <m:rPr>
+              <m:sty m:val="p"/>
+            </m:rPr>
+            <m:t>)</m:t>
+          </m:r>
+          <m:r>
+            <m:rPr>
+              <m:sty m:val="p"/>
+            </m:rPr>
+            <m:t>=</m:t>
+          </m:r>
+          <m:r>
+            <m:rPr>
+              <m:sty m:val="p"/>
+            </m:rPr>
+            <m:t>−</m:t>
+          </m:r>
+          <m:f>
+            <m:fPr>
+              <m:type m:val="bar"/>
+            </m:fPr>
+            <m:num>
+              <m:r>
+                <m:t>d</m:t>
+              </m:r>
+            </m:num>
+            <m:den>
+              <m:r>
+                <m:t>d</m:t>
+              </m:r>
+              <m:r>
+                <m:t>t</m:t>
+              </m:r>
+            </m:den>
+          </m:f>
+          <m:r>
+            <m:rPr>
+              <m:sty m:val="p"/>
+            </m:rPr>
+            <m:t>log</m:t>
+          </m:r>
+          <m:sSub>
+            <m:e>
+              <m:r>
+                <m:t>S</m:t>
+              </m:r>
+            </m:e>
+            <m:sub>
+              <m:r>
+                <m:t>d</m:t>
+              </m:r>
+            </m:sub>
+          </m:sSub>
+          <m:r>
+            <m:rPr>
+              <m:sty m:val="p"/>
+            </m:rPr>
+            <m:t>(</m:t>
+          </m:r>
+          <m:r>
+            <m:t>t</m:t>
+          </m:r>
+          <m:r>
+            <m:rPr>
+              <m:sty m:val="p"/>
+            </m:rPr>
+            <m:t>)</m:t>
+          </m:r>
+          <m:r>
+            <m:rPr>
+              <m:sty m:val="p"/>
+            </m:rPr>
+            <m:t>.</m:t>
+          </m:r>
+        </m:oMath>
+      </m:oMathPara>
+    </w:p>
+    <w:p>
+      <w:pPr>
+        <w:pStyle w:val="FirstParagraph"/>
+      </w:pPr>
+      <w:r>
+        <w:t xml:space="preserve">Even when</w:t>
+      </w:r>
+      <w:r>
+        <w:t xml:space="preserve"> </w:t>
+      </w:r>
+      <m:oMath>
+        <m:sSub>
+          <m:e>
+            <m:r>
+              <m:t>h</m:t>
+            </m:r>
+          </m:e>
+          <m:sub>
+            <m:r>
+              <m:t>0</m:t>
             </m:r>
             <m:r>
               <m:rPr>
@@ -293,94 +1023,24 @@
           </m:rPr>
           <m:t>=</m:t>
         </m:r>
-        <m:r>
-          <m:rPr>
-            <m:sty m:val="p"/>
-          </m:rPr>
-          <m:t>exp</m:t>
-        </m:r>
-        <m:r>
-          <m:t>​</m:t>
-        </m:r>
-        <m:d>
-          <m:dPr>
-            <m:begChr m:val="("/>
-            <m:sepChr m:val=""/>
-            <m:endChr m:val=")"/>
-            <m:grow/>
-          </m:dPr>
+        <m:sSub>
           <m:e>
             <m:r>
-              <m:rPr>
-                <m:sty m:val="p"/>
-              </m:rPr>
-              <m:t>−</m:t>
-            </m:r>
-            <m:sSub>
-              <m:e>
-                <m:r>
-                  <m:t>z</m:t>
-                </m:r>
-              </m:e>
-              <m:sub>
-                <m:r>
-                  <m:t>i</m:t>
-                </m:r>
-                <m:r>
-                  <m:rPr>
-                    <m:sty m:val="p"/>
-                  </m:rPr>
-                  <m:t>,</m:t>
-                </m:r>
-                <m:r>
-                  <m:t>d</m:t>
-                </m:r>
-              </m:sub>
-            </m:sSub>
-            <m:sSub>
-              <m:e>
-                <m:r>
-                  <m:t>H</m:t>
-                </m:r>
-              </m:e>
-              <m:sub>
-                <m:r>
-                  <m:t>0</m:t>
-                </m:r>
-                <m:r>
-                  <m:rPr>
-                    <m:sty m:val="p"/>
-                  </m:rPr>
-                  <m:t>,</m:t>
-                </m:r>
-                <m:r>
-                  <m:t>d</m:t>
-                </m:r>
-              </m:sub>
-            </m:sSub>
-            <m:r>
-              <m:rPr>
-                <m:sty m:val="p"/>
-              </m:rPr>
-              <m:t>(</m:t>
-            </m:r>
-            <m:r>
-              <m:t>t</m:t>
-            </m:r>
-            <m:r>
-              <m:rPr>
-                <m:sty m:val="p"/>
-              </m:rPr>
-              <m:t>)</m:t>
+              <m:t>k</m:t>
             </m:r>
           </m:e>
-        </m:d>
+          <m:sub>
+            <m:r>
+              <m:t>d</m:t>
+            </m:r>
+          </m:sub>
+        </m:sSub>
       </m:oMath>
       <w:r>
         <w:t xml:space="preserve"> </w:t>
       </w:r>
       <w:r>
-        <w:t xml:space="preserve">be the individual survival function, where</w:t>
+        <w:t xml:space="preserve">is constant (so that</w:t>
       </w:r>
       <w:r>
         <w:t xml:space="preserve"> </w:t>
@@ -428,1848 +1088,6 @@
           </m:rPr>
           <m:t>=</m:t>
         </m:r>
-        <m:nary>
-          <m:naryPr>
-            <m:chr m:val="∫"/>
-            <m:limLoc m:val="subSup"/>
-            <m:subHide m:val="off"/>
-            <m:supHide m:val="off"/>
-          </m:naryPr>
-          <m:sub>
-            <m:r>
-              <m:t>0</m:t>
-            </m:r>
-          </m:sub>
-          <m:sup>
-            <m:r>
-              <m:t>t</m:t>
-            </m:r>
-          </m:sup>
-          <m:e>
-            <m:sSub>
-              <m:e>
-                <m:r>
-                  <m:t>h</m:t>
-                </m:r>
-              </m:e>
-              <m:sub>
-                <m:r>
-                  <m:t>0</m:t>
-                </m:r>
-                <m:r>
-                  <m:rPr>
-                    <m:sty m:val="p"/>
-                  </m:rPr>
-                  <m:t>,</m:t>
-                </m:r>
-                <m:r>
-                  <m:t>d</m:t>
-                </m:r>
-              </m:sub>
-            </m:sSub>
-          </m:e>
-        </m:nary>
-        <m:r>
-          <m:rPr>
-            <m:sty m:val="p"/>
-          </m:rPr>
-          <m:t>(</m:t>
-        </m:r>
-        <m:r>
-          <m:t>s</m:t>
-        </m:r>
-        <m:r>
-          <m:rPr>
-            <m:sty m:val="p"/>
-          </m:rPr>
-          <m:t>)</m:t>
-        </m:r>
-        <m:r>
-          <m:t> </m:t>
-        </m:r>
-        <m:r>
-          <m:t>d</m:t>
-        </m:r>
-        <m:r>
-          <m:t>s</m:t>
-        </m:r>
-      </m:oMath>
-      <w:r>
-        <w:t xml:space="preserve">.</w:t>
-      </w:r>
-    </w:p>
-    <w:p>
-      <w:pPr>
-        <w:pStyle w:val="BodyText"/>
-      </w:pPr>
-      <w:r>
-        <w:t xml:space="preserve">The cohort survival function is the expectation over frailty:</w:t>
-      </w:r>
-    </w:p>
-    <w:p>
-      <w:pPr>
-        <w:pStyle w:val="BodyText"/>
-      </w:pPr>
-      <m:oMathPara>
-        <m:oMathParaPr>
-          <m:jc m:val="center"/>
-        </m:oMathParaPr>
-        <m:oMath>
-          <m:sSubSup>
-            <m:e>
-              <m:r>
-                <m:t>S</m:t>
-              </m:r>
-            </m:e>
-            <m:sub>
-              <m:r>
-                <m:t>d</m:t>
-              </m:r>
-            </m:sub>
-            <m:sup>
-              <m:r>
-                <m:rPr>
-                  <m:sty m:val="p"/>
-                </m:rPr>
-                <m:t>c</m:t>
-              </m:r>
-              <m:r>
-                <m:rPr>
-                  <m:sty m:val="p"/>
-                </m:rPr>
-                <m:t>o</m:t>
-              </m:r>
-              <m:r>
-                <m:rPr>
-                  <m:sty m:val="p"/>
-                </m:rPr>
-                <m:t>h</m:t>
-              </m:r>
-              <m:r>
-                <m:rPr>
-                  <m:sty m:val="p"/>
-                </m:rPr>
-                <m:t>o</m:t>
-              </m:r>
-              <m:r>
-                <m:rPr>
-                  <m:sty m:val="p"/>
-                </m:rPr>
-                <m:t>r</m:t>
-              </m:r>
-              <m:r>
-                <m:rPr>
-                  <m:sty m:val="p"/>
-                </m:rPr>
-                <m:t>t</m:t>
-              </m:r>
-            </m:sup>
-          </m:sSubSup>
-          <m:r>
-            <m:rPr>
-              <m:sty m:val="p"/>
-            </m:rPr>
-            <m:t>(</m:t>
-          </m:r>
-          <m:r>
-            <m:t>t</m:t>
-          </m:r>
-          <m:r>
-            <m:rPr>
-              <m:sty m:val="p"/>
-            </m:rPr>
-            <m:t>)</m:t>
-          </m:r>
-          <m:r>
-            <m:rPr>
-              <m:sty m:val="p"/>
-            </m:rPr>
-            <m:t>=</m:t>
-          </m:r>
-          <m:sSub>
-            <m:e>
-              <m:r>
-                <m:t>E</m:t>
-              </m:r>
-            </m:e>
-            <m:sub>
-              <m:r>
-                <m:t>z</m:t>
-              </m:r>
-            </m:sub>
-          </m:sSub>
-          <m:r>
-            <m:rPr>
-              <m:sty m:val="p"/>
-            </m:rPr>
-            <m:t>[</m:t>
-          </m:r>
-          <m:sSub>
-            <m:e>
-              <m:r>
-                <m:t>S</m:t>
-              </m:r>
-            </m:e>
-            <m:sub>
-              <m:r>
-                <m:t>i</m:t>
-              </m:r>
-              <m:r>
-                <m:rPr>
-                  <m:sty m:val="p"/>
-                </m:rPr>
-                <m:t>,</m:t>
-              </m:r>
-              <m:r>
-                <m:t>d</m:t>
-              </m:r>
-            </m:sub>
-          </m:sSub>
-          <m:r>
-            <m:rPr>
-              <m:sty m:val="p"/>
-            </m:rPr>
-            <m:t>(</m:t>
-          </m:r>
-          <m:r>
-            <m:t>t</m:t>
-          </m:r>
-          <m:r>
-            <m:rPr>
-              <m:sty m:val="p"/>
-            </m:rPr>
-            <m:t>)</m:t>
-          </m:r>
-          <m:r>
-            <m:rPr>
-              <m:sty m:val="p"/>
-            </m:rPr>
-            <m:t>]</m:t>
-          </m:r>
-          <m:r>
-            <m:rPr>
-              <m:sty m:val="p"/>
-            </m:rPr>
-            <m:t>=</m:t>
-          </m:r>
-          <m:sSub>
-            <m:e>
-              <m:r>
-                <m:t>E</m:t>
-              </m:r>
-            </m:e>
-            <m:sub>
-              <m:r>
-                <m:t>z</m:t>
-              </m:r>
-            </m:sub>
-          </m:sSub>
-          <m:r>
-            <m:t>​</m:t>
-          </m:r>
-          <m:d>
-            <m:dPr>
-              <m:begChr m:val="["/>
-              <m:sepChr m:val=""/>
-              <m:endChr m:val="]"/>
-              <m:grow/>
-            </m:dPr>
-            <m:e>
-              <m:r>
-                <m:rPr>
-                  <m:sty m:val="p"/>
-                </m:rPr>
-                <m:t>exp</m:t>
-              </m:r>
-              <m:r>
-                <m:t>​</m:t>
-              </m:r>
-              <m:d>
-                <m:dPr>
-                  <m:begChr m:val="("/>
-                  <m:sepChr m:val=""/>
-                  <m:endChr m:val=")"/>
-                  <m:grow/>
-                </m:dPr>
-                <m:e>
-                  <m:r>
-                    <m:rPr>
-                      <m:sty m:val="p"/>
-                    </m:rPr>
-                    <m:t>−</m:t>
-                  </m:r>
-                  <m:r>
-                    <m:t>z</m:t>
-                  </m:r>
-                  <m:sSub>
-                    <m:e>
-                      <m:r>
-                        <m:t>H</m:t>
-                      </m:r>
-                    </m:e>
-                    <m:sub>
-                      <m:r>
-                        <m:t>0</m:t>
-                      </m:r>
-                      <m:r>
-                        <m:rPr>
-                          <m:sty m:val="p"/>
-                        </m:rPr>
-                        <m:t>,</m:t>
-                      </m:r>
-                      <m:r>
-                        <m:t>d</m:t>
-                      </m:r>
-                    </m:sub>
-                  </m:sSub>
-                  <m:r>
-                    <m:rPr>
-                      <m:sty m:val="p"/>
-                    </m:rPr>
-                    <m:t>(</m:t>
-                  </m:r>
-                  <m:r>
-                    <m:t>t</m:t>
-                  </m:r>
-                  <m:r>
-                    <m:rPr>
-                      <m:sty m:val="p"/>
-                    </m:rPr>
-                    <m:t>)</m:t>
-                  </m:r>
-                </m:e>
-              </m:d>
-            </m:e>
-          </m:d>
-          <m:r>
-            <m:rPr>
-              <m:sty m:val="p"/>
-            </m:rPr>
-            <m:t>=</m:t>
-          </m:r>
-          <m:sSub>
-            <m:e>
-              <m:r>
-                <m:rPr>
-                  <m:scr m:val="script"/>
-                  <m:sty m:val="p"/>
-                </m:rPr>
-                <m:t>L</m:t>
-              </m:r>
-            </m:e>
-            <m:sub>
-              <m:r>
-                <m:t>z</m:t>
-              </m:r>
-            </m:sub>
-          </m:sSub>
-          <m:r>
-            <m:t>​</m:t>
-          </m:r>
-          <m:d>
-            <m:dPr>
-              <m:begChr m:val="("/>
-              <m:sepChr m:val=""/>
-              <m:endChr m:val=")"/>
-              <m:grow/>
-            </m:dPr>
-            <m:e>
-              <m:sSub>
-                <m:e>
-                  <m:r>
-                    <m:t>H</m:t>
-                  </m:r>
-                </m:e>
-                <m:sub>
-                  <m:r>
-                    <m:t>0</m:t>
-                  </m:r>
-                  <m:r>
-                    <m:rPr>
-                      <m:sty m:val="p"/>
-                    </m:rPr>
-                    <m:t>,</m:t>
-                  </m:r>
-                  <m:r>
-                    <m:t>d</m:t>
-                  </m:r>
-                </m:sub>
-              </m:sSub>
-              <m:r>
-                <m:rPr>
-                  <m:sty m:val="p"/>
-                </m:rPr>
-                <m:t>(</m:t>
-              </m:r>
-              <m:r>
-                <m:t>t</m:t>
-              </m:r>
-              <m:r>
-                <m:rPr>
-                  <m:sty m:val="p"/>
-                </m:rPr>
-                <m:t>)</m:t>
-              </m:r>
-            </m:e>
-          </m:d>
-          <m:r>
-            <m:rPr>
-              <m:sty m:val="p"/>
-            </m:rPr>
-            <m:t>,</m:t>
-          </m:r>
-        </m:oMath>
-      </m:oMathPara>
-    </w:p>
-    <w:p>
-      <w:pPr>
-        <w:pStyle w:val="FirstParagraph"/>
-      </w:pPr>
-      <w:r>
-        <w:t xml:space="preserve">where</w:t>
-      </w:r>
-      <w:r>
-        <w:t xml:space="preserve"> </w:t>
-      </w:r>
-      <m:oMath>
-        <m:sSub>
-          <m:e>
-            <m:r>
-              <m:rPr>
-                <m:scr m:val="script"/>
-                <m:sty m:val="p"/>
-              </m:rPr>
-              <m:t>L</m:t>
-            </m:r>
-          </m:e>
-          <m:sub>
-            <m:r>
-              <m:t>z</m:t>
-            </m:r>
-          </m:sub>
-        </m:sSub>
-        <m:r>
-          <m:rPr>
-            <m:sty m:val="p"/>
-          </m:rPr>
-          <m:t>(</m:t>
-        </m:r>
-        <m:r>
-          <m:rPr>
-            <m:sty m:val="p"/>
-          </m:rPr>
-          <m:t>⋅</m:t>
-        </m:r>
-        <m:r>
-          <m:rPr>
-            <m:sty m:val="p"/>
-          </m:rPr>
-          <m:t>)</m:t>
-        </m:r>
-      </m:oMath>
-      <w:r>
-        <w:t xml:space="preserve"> </w:t>
-      </w:r>
-      <w:r>
-        <w:t xml:space="preserve">is the Laplace transform of the frailty distribution. The cohort hazard is then:</w:t>
-      </w:r>
-    </w:p>
-    <w:p>
-      <w:pPr>
-        <w:pStyle w:val="BodyText"/>
-      </w:pPr>
-      <m:oMathPara>
-        <m:oMathParaPr>
-          <m:jc m:val="center"/>
-        </m:oMathParaPr>
-        <m:oMath>
-          <m:sSubSup>
-            <m:e>
-              <m:r>
-                <m:t>h</m:t>
-              </m:r>
-            </m:e>
-            <m:sub>
-              <m:r>
-                <m:t>d</m:t>
-              </m:r>
-            </m:sub>
-            <m:sup>
-              <m:r>
-                <m:rPr>
-                  <m:sty m:val="p"/>
-                </m:rPr>
-                <m:t>c</m:t>
-              </m:r>
-              <m:r>
-                <m:rPr>
-                  <m:sty m:val="p"/>
-                </m:rPr>
-                <m:t>o</m:t>
-              </m:r>
-              <m:r>
-                <m:rPr>
-                  <m:sty m:val="p"/>
-                </m:rPr>
-                <m:t>h</m:t>
-              </m:r>
-              <m:r>
-                <m:rPr>
-                  <m:sty m:val="p"/>
-                </m:rPr>
-                <m:t>o</m:t>
-              </m:r>
-              <m:r>
-                <m:rPr>
-                  <m:sty m:val="p"/>
-                </m:rPr>
-                <m:t>r</m:t>
-              </m:r>
-              <m:r>
-                <m:rPr>
-                  <m:sty m:val="p"/>
-                </m:rPr>
-                <m:t>t</m:t>
-              </m:r>
-            </m:sup>
-          </m:sSubSup>
-          <m:r>
-            <m:rPr>
-              <m:sty m:val="p"/>
-            </m:rPr>
-            <m:t>(</m:t>
-          </m:r>
-          <m:r>
-            <m:t>t</m:t>
-          </m:r>
-          <m:r>
-            <m:rPr>
-              <m:sty m:val="p"/>
-            </m:rPr>
-            <m:t>)</m:t>
-          </m:r>
-          <m:r>
-            <m:rPr>
-              <m:sty m:val="p"/>
-            </m:rPr>
-            <m:t>=</m:t>
-          </m:r>
-          <m:r>
-            <m:rPr>
-              <m:sty m:val="p"/>
-            </m:rPr>
-            <m:t>−</m:t>
-          </m:r>
-          <m:f>
-            <m:fPr>
-              <m:type m:val="bar"/>
-            </m:fPr>
-            <m:num>
-              <m:r>
-                <m:t>d</m:t>
-              </m:r>
-            </m:num>
-            <m:den>
-              <m:r>
-                <m:t>d</m:t>
-              </m:r>
-              <m:r>
-                <m:t>t</m:t>
-              </m:r>
-            </m:den>
-          </m:f>
-          <m:r>
-            <m:rPr>
-              <m:sty m:val="p"/>
-            </m:rPr>
-            <m:t>log</m:t>
-          </m:r>
-          <m:sSubSup>
-            <m:e>
-              <m:r>
-                <m:t>S</m:t>
-              </m:r>
-            </m:e>
-            <m:sub>
-              <m:r>
-                <m:t>d</m:t>
-              </m:r>
-            </m:sub>
-            <m:sup>
-              <m:r>
-                <m:rPr>
-                  <m:sty m:val="p"/>
-                </m:rPr>
-                <m:t>c</m:t>
-              </m:r>
-              <m:r>
-                <m:rPr>
-                  <m:sty m:val="p"/>
-                </m:rPr>
-                <m:t>o</m:t>
-              </m:r>
-              <m:r>
-                <m:rPr>
-                  <m:sty m:val="p"/>
-                </m:rPr>
-                <m:t>h</m:t>
-              </m:r>
-              <m:r>
-                <m:rPr>
-                  <m:sty m:val="p"/>
-                </m:rPr>
-                <m:t>o</m:t>
-              </m:r>
-              <m:r>
-                <m:rPr>
-                  <m:sty m:val="p"/>
-                </m:rPr>
-                <m:t>r</m:t>
-              </m:r>
-              <m:r>
-                <m:rPr>
-                  <m:sty m:val="p"/>
-                </m:rPr>
-                <m:t>t</m:t>
-              </m:r>
-            </m:sup>
-          </m:sSubSup>
-          <m:r>
-            <m:rPr>
-              <m:sty m:val="p"/>
-            </m:rPr>
-            <m:t>(</m:t>
-          </m:r>
-          <m:r>
-            <m:t>t</m:t>
-          </m:r>
-          <m:r>
-            <m:rPr>
-              <m:sty m:val="p"/>
-            </m:rPr>
-            <m:t>)</m:t>
-          </m:r>
-          <m:r>
-            <m:rPr>
-              <m:sty m:val="p"/>
-            </m:rPr>
-            <m:t>.</m:t>
-          </m:r>
-        </m:oMath>
-      </m:oMathPara>
-    </w:p>
-    <w:p>
-      <w:pPr>
-        <w:pStyle w:val="FirstParagraph"/>
-      </w:pPr>
-      <w:r>
-        <w:t xml:space="preserve">Even when</w:t>
-      </w:r>
-      <w:r>
-        <w:t xml:space="preserve"> </w:t>
-      </w:r>
-      <m:oMath>
-        <m:sSub>
-          <m:e>
-            <m:r>
-              <m:t>h</m:t>
-            </m:r>
-          </m:e>
-          <m:sub>
-            <m:r>
-              <m:t>0</m:t>
-            </m:r>
-            <m:r>
-              <m:rPr>
-                <m:sty m:val="p"/>
-              </m:rPr>
-              <m:t>,</m:t>
-            </m:r>
-            <m:r>
-              <m:t>d</m:t>
-            </m:r>
-          </m:sub>
-        </m:sSub>
-        <m:r>
-          <m:rPr>
-            <m:sty m:val="p"/>
-          </m:rPr>
-          <m:t>(</m:t>
-        </m:r>
-        <m:r>
-          <m:t>t</m:t>
-        </m:r>
-        <m:r>
-          <m:rPr>
-            <m:sty m:val="p"/>
-          </m:rPr>
-          <m:t>)</m:t>
-        </m:r>
-        <m:r>
-          <m:rPr>
-            <m:sty m:val="p"/>
-          </m:rPr>
-          <m:t>=</m:t>
-        </m:r>
-        <m:sSub>
-          <m:e>
-            <m:r>
-              <m:t>k</m:t>
-            </m:r>
-          </m:e>
-          <m:sub>
-            <m:r>
-              <m:t>d</m:t>
-            </m:r>
-          </m:sub>
-        </m:sSub>
-      </m:oMath>
-      <w:r>
-        <w:t xml:space="preserve"> </w:t>
-      </w:r>
-      <w:r>
-        <w:t xml:space="preserve">is constant (so</w:t>
-      </w:r>
-      <w:r>
-        <w:t xml:space="preserve"> </w:t>
-      </w:r>
-      <m:oMath>
-        <m:sSub>
-          <m:e>
-            <m:r>
-              <m:t>H</m:t>
-            </m:r>
-          </m:e>
-          <m:sub>
-            <m:r>
-              <m:t>0</m:t>
-            </m:r>
-            <m:r>
-              <m:rPr>
-                <m:sty m:val="p"/>
-              </m:rPr>
-              <m:t>,</m:t>
-            </m:r>
-            <m:r>
-              <m:t>d</m:t>
-            </m:r>
-          </m:sub>
-        </m:sSub>
-        <m:r>
-          <m:rPr>
-            <m:sty m:val="p"/>
-          </m:rPr>
-          <m:t>(</m:t>
-        </m:r>
-        <m:r>
-          <m:t>t</m:t>
-        </m:r>
-        <m:r>
-          <m:rPr>
-            <m:sty m:val="p"/>
-          </m:rPr>
-          <m:t>)</m:t>
-        </m:r>
-        <m:r>
-          <m:rPr>
-            <m:sty m:val="p"/>
-          </m:rPr>
-          <m:t>=</m:t>
-        </m:r>
-        <m:sSub>
-          <m:e>
-            <m:r>
-              <m:t>k</m:t>
-            </m:r>
-          </m:e>
-          <m:sub>
-            <m:r>
-              <m:t>d</m:t>
-            </m:r>
-          </m:sub>
-        </m:sSub>
-        <m:r>
-          <m:t>t</m:t>
-        </m:r>
-      </m:oMath>
-      <w:r>
-        <w:t xml:space="preserve">), the cohort hazard</w:t>
-      </w:r>
-      <w:r>
-        <w:t xml:space="preserve"> </w:t>
-      </w:r>
-      <m:oMath>
-        <m:sSubSup>
-          <m:e>
-            <m:r>
-              <m:t>h</m:t>
-            </m:r>
-          </m:e>
-          <m:sub>
-            <m:r>
-              <m:t>d</m:t>
-            </m:r>
-          </m:sub>
-          <m:sup>
-            <m:r>
-              <m:rPr>
-                <m:sty m:val="p"/>
-              </m:rPr>
-              <m:t>c</m:t>
-            </m:r>
-            <m:r>
-              <m:rPr>
-                <m:sty m:val="p"/>
-              </m:rPr>
-              <m:t>o</m:t>
-            </m:r>
-            <m:r>
-              <m:rPr>
-                <m:sty m:val="p"/>
-              </m:rPr>
-              <m:t>h</m:t>
-            </m:r>
-            <m:r>
-              <m:rPr>
-                <m:sty m:val="p"/>
-              </m:rPr>
-              <m:t>o</m:t>
-            </m:r>
-            <m:r>
-              <m:rPr>
-                <m:sty m:val="p"/>
-              </m:rPr>
-              <m:t>r</m:t>
-            </m:r>
-            <m:r>
-              <m:rPr>
-                <m:sty m:val="p"/>
-              </m:rPr>
-              <m:t>t</m:t>
-            </m:r>
-          </m:sup>
-        </m:sSubSup>
-        <m:r>
-          <m:rPr>
-            <m:sty m:val="p"/>
-          </m:rPr>
-          <m:t>(</m:t>
-        </m:r>
-        <m:r>
-          <m:t>t</m:t>
-        </m:r>
-        <m:r>
-          <m:rPr>
-            <m:sty m:val="p"/>
-          </m:rPr>
-          <m:t>)</m:t>
-        </m:r>
-      </m:oMath>
-      <w:r>
-        <w:t xml:space="preserve"> </w:t>
-      </w:r>
-      <w:r>
-        <w:t xml:space="preserve">is generally time-varying because high-frailty individuals die earlier, shifting the surviving population toward lower frailty over time. This is the mechanism by which frailty heterogeneity induces</w:t>
-      </w:r>
-      <w:r>
-        <w:t xml:space="preserve"> </w:t>
-      </w:r>
-      <w:r>
-        <w:rPr>
-          <w:b/>
-          <w:bCs/>
-        </w:rPr>
-        <w:t xml:space="preserve">curvature</w:t>
-      </w:r>
-      <w:r>
-        <w:t xml:space="preserve"> </w:t>
-      </w:r>
-      <w:r>
-        <w:t xml:space="preserve">in cohort-level hazards.</w:t>
-      </w:r>
-    </w:p>
-    <w:bookmarkEnd w:id="9"/>
-    <w:bookmarkStart w:id="10" w:name="Xaa3fb5b6b76630dd6c52a17a459cdf237475850"/>
-    <w:p>
-      <w:pPr>
-        <w:pStyle w:val="Heading4"/>
-      </w:pPr>
-      <w:r>
-        <w:t xml:space="preserve">A.1 Frailty mixing induces hazard curvature</w:t>
-      </w:r>
-    </w:p>
-    <w:p>
-      <w:pPr>
-        <w:pStyle w:val="FirstParagraph"/>
-      </w:pPr>
-      <w:r>
-        <w:t xml:space="preserve">Consider a cohort (d) in which individual (i) has hazard</w:t>
-      </w:r>
-    </w:p>
-    <w:p>
-      <w:pPr>
-        <w:pStyle w:val="BodyText"/>
-      </w:pPr>
-      <m:oMathPara>
-        <m:oMathParaPr>
-          <m:jc m:val="center"/>
-        </m:oMathParaPr>
-        <m:oMath>
-          <m:sSub>
-            <m:e>
-              <m:r>
-                <m:t>h</m:t>
-              </m:r>
-            </m:e>
-            <m:sub>
-              <m:r>
-                <m:t>i</m:t>
-              </m:r>
-              <m:r>
-                <m:rPr>
-                  <m:sty m:val="p"/>
-                </m:rPr>
-                <m:t>,</m:t>
-              </m:r>
-              <m:r>
-                <m:t>d</m:t>
-              </m:r>
-            </m:sub>
-          </m:sSub>
-          <m:r>
-            <m:rPr>
-              <m:sty m:val="p"/>
-            </m:rPr>
-            <m:t>(</m:t>
-          </m:r>
-          <m:r>
-            <m:t>t</m:t>
-          </m:r>
-          <m:r>
-            <m:rPr>
-              <m:sty m:val="p"/>
-            </m:rPr>
-            <m:t>)</m:t>
-          </m:r>
-          <m:r>
-            <m:rPr>
-              <m:sty m:val="p"/>
-            </m:rPr>
-            <m:t>=</m:t>
-          </m:r>
-          <m:sSub>
-            <m:e>
-              <m:r>
-                <m:t>z</m:t>
-              </m:r>
-            </m:e>
-            <m:sub>
-              <m:r>
-                <m:t>i</m:t>
-              </m:r>
-              <m:r>
-                <m:rPr>
-                  <m:sty m:val="p"/>
-                </m:rPr>
-                <m:t>,</m:t>
-              </m:r>
-              <m:r>
-                <m:t>d</m:t>
-              </m:r>
-            </m:sub>
-          </m:sSub>
-          <m:r>
-            <m:rPr>
-              <m:sty m:val="p"/>
-            </m:rPr>
-            <m:t>,</m:t>
-          </m:r>
-          <m:sSub>
-            <m:e>
-              <m:r>
-                <m:t>h</m:t>
-              </m:r>
-            </m:e>
-            <m:sub>
-              <m:r>
-                <m:t>0</m:t>
-              </m:r>
-              <m:r>
-                <m:rPr>
-                  <m:sty m:val="p"/>
-                </m:rPr>
-                <m:t>,</m:t>
-              </m:r>
-              <m:r>
-                <m:t>d</m:t>
-              </m:r>
-            </m:sub>
-          </m:sSub>
-          <m:r>
-            <m:rPr>
-              <m:sty m:val="p"/>
-            </m:rPr>
-            <m:t>(</m:t>
-          </m:r>
-          <m:r>
-            <m:t>t</m:t>
-          </m:r>
-          <m:r>
-            <m:rPr>
-              <m:sty m:val="p"/>
-            </m:rPr>
-            <m:t>)</m:t>
-          </m:r>
-          <m:r>
-            <m:rPr>
-              <m:sty m:val="p"/>
-            </m:rPr>
-            <m:t>,</m:t>
-          </m:r>
-        </m:oMath>
-      </m:oMathPara>
-    </w:p>
-    <w:p>
-      <w:pPr>
-        <w:pStyle w:val="FirstParagraph"/>
-      </w:pPr>
-      <w:r>
-        <w:t xml:space="preserve">where the frailty (z_{i,d}) is drawn from a distribution with mean 1 and variance (</w:t>
-      </w:r>
-      <w:r>
-        <w:t xml:space="preserve">_d &gt; 0). Let</w:t>
-      </w:r>
-    </w:p>
-    <w:p>
-      <w:pPr>
-        <w:pStyle w:val="BodyText"/>
-      </w:pPr>
-      <m:oMathPara>
-        <m:oMathParaPr>
-          <m:jc m:val="center"/>
-        </m:oMathParaPr>
-        <m:oMath>
-          <m:sSub>
-            <m:e>
-              <m:r>
-                <m:t>S</m:t>
-              </m:r>
-            </m:e>
-            <m:sub>
-              <m:r>
-                <m:t>i</m:t>
-              </m:r>
-              <m:r>
-                <m:rPr>
-                  <m:sty m:val="p"/>
-                </m:rPr>
-                <m:t>,</m:t>
-              </m:r>
-              <m:r>
-                <m:t>d</m:t>
-              </m:r>
-            </m:sub>
-          </m:sSub>
-          <m:r>
-            <m:rPr>
-              <m:sty m:val="p"/>
-            </m:rPr>
-            <m:t>(</m:t>
-          </m:r>
-          <m:r>
-            <m:t>t</m:t>
-          </m:r>
-          <m:r>
-            <m:rPr>
-              <m:sty m:val="p"/>
-            </m:rPr>
-            <m:t>)</m:t>
-          </m:r>
-          <m:r>
-            <m:rPr>
-              <m:sty m:val="p"/>
-            </m:rPr>
-            <m:t>=</m:t>
-          </m:r>
-          <m:r>
-            <m:rPr>
-              <m:sty m:val="p"/>
-            </m:rPr>
-            <m:t>exp</m:t>
-          </m:r>
-          <m:r>
-            <m:rPr>
-              <m:sty m:val="p"/>
-            </m:rPr>
-            <m:t>!</m:t>
-          </m:r>
-          <m:d>
-            <m:dPr>
-              <m:begChr m:val="("/>
-              <m:sepChr m:val=""/>
-              <m:endChr m:val=")"/>
-              <m:grow/>
-            </m:dPr>
-            <m:e>
-              <m:r>
-                <m:rPr>
-                  <m:sty m:val="p"/>
-                </m:rPr>
-                <m:t>−</m:t>
-              </m:r>
-              <m:sSub>
-                <m:e>
-                  <m:r>
-                    <m:t>z</m:t>
-                  </m:r>
-                </m:e>
-                <m:sub>
-                  <m:r>
-                    <m:t>i</m:t>
-                  </m:r>
-                  <m:r>
-                    <m:rPr>
-                      <m:sty m:val="p"/>
-                    </m:rPr>
-                    <m:t>,</m:t>
-                  </m:r>
-                  <m:r>
-                    <m:t>d</m:t>
-                  </m:r>
-                </m:sub>
-              </m:sSub>
-              <m:sSub>
-                <m:e>
-                  <m:r>
-                    <m:t>H</m:t>
-                  </m:r>
-                </m:e>
-                <m:sub>
-                  <m:r>
-                    <m:t>0</m:t>
-                  </m:r>
-                  <m:r>
-                    <m:rPr>
-                      <m:sty m:val="p"/>
-                    </m:rPr>
-                    <m:t>,</m:t>
-                  </m:r>
-                  <m:r>
-                    <m:t>d</m:t>
-                  </m:r>
-                </m:sub>
-              </m:sSub>
-              <m:r>
-                <m:rPr>
-                  <m:sty m:val="p"/>
-                </m:rPr>
-                <m:t>(</m:t>
-              </m:r>
-              <m:r>
-                <m:t>t</m:t>
-              </m:r>
-              <m:r>
-                <m:rPr>
-                  <m:sty m:val="p"/>
-                </m:rPr>
-                <m:t>)</m:t>
-              </m:r>
-            </m:e>
-          </m:d>
-        </m:oMath>
-      </m:oMathPara>
-    </w:p>
-    <w:p>
-      <w:pPr>
-        <w:pStyle w:val="FirstParagraph"/>
-      </w:pPr>
-      <w:r>
-        <w:t xml:space="preserve">denote the individual survival function, where</w:t>
-      </w:r>
-    </w:p>
-    <w:p>
-      <w:pPr>
-        <w:pStyle w:val="BodyText"/>
-      </w:pPr>
-      <m:oMathPara>
-        <m:oMathParaPr>
-          <m:jc m:val="center"/>
-        </m:oMathParaPr>
-        <m:oMath>
-          <m:sSub>
-            <m:e>
-              <m:r>
-                <m:t>H</m:t>
-              </m:r>
-            </m:e>
-            <m:sub>
-              <m:r>
-                <m:t>0</m:t>
-              </m:r>
-              <m:r>
-                <m:rPr>
-                  <m:sty m:val="p"/>
-                </m:rPr>
-                <m:t>,</m:t>
-              </m:r>
-              <m:r>
-                <m:t>d</m:t>
-              </m:r>
-            </m:sub>
-          </m:sSub>
-          <m:r>
-            <m:rPr>
-              <m:sty m:val="p"/>
-            </m:rPr>
-            <m:t>(</m:t>
-          </m:r>
-          <m:r>
-            <m:t>t</m:t>
-          </m:r>
-          <m:r>
-            <m:rPr>
-              <m:sty m:val="p"/>
-            </m:rPr>
-            <m:t>)</m:t>
-          </m:r>
-          <m:r>
-            <m:rPr>
-              <m:sty m:val="p"/>
-            </m:rPr>
-            <m:t>=</m:t>
-          </m:r>
-          <m:nary>
-            <m:naryPr>
-              <m:chr m:val="∫"/>
-              <m:limLoc m:val="subSup"/>
-              <m:subHide m:val="off"/>
-              <m:supHide m:val="off"/>
-            </m:naryPr>
-            <m:sub>
-              <m:r>
-                <m:t>0</m:t>
-              </m:r>
-            </m:sub>
-            <m:sup>
-              <m:r>
-                <m:t>t</m:t>
-              </m:r>
-            </m:sup>
-            <m:e>
-              <m:sSub>
-                <m:e>
-                  <m:r>
-                    <m:t>h</m:t>
-                  </m:r>
-                </m:e>
-                <m:sub>
-                  <m:r>
-                    <m:t>0</m:t>
-                  </m:r>
-                  <m:r>
-                    <m:rPr>
-                      <m:sty m:val="p"/>
-                    </m:rPr>
-                    <m:t>,</m:t>
-                  </m:r>
-                  <m:r>
-                    <m:t>d</m:t>
-                  </m:r>
-                </m:sub>
-              </m:sSub>
-            </m:e>
-          </m:nary>
-          <m:r>
-            <m:rPr>
-              <m:sty m:val="p"/>
-            </m:rPr>
-            <m:t>(</m:t>
-          </m:r>
-          <m:r>
-            <m:t>s</m:t>
-          </m:r>
-          <m:r>
-            <m:rPr>
-              <m:sty m:val="p"/>
-            </m:rPr>
-            <m:t>)</m:t>
-          </m:r>
-          <m:r>
-            <m:rPr>
-              <m:sty m:val="p"/>
-            </m:rPr>
-            <m:t>,</m:t>
-          </m:r>
-          <m:r>
-            <m:t>d</m:t>
-          </m:r>
-          <m:r>
-            <m:t>s</m:t>
-          </m:r>
-        </m:oMath>
-      </m:oMathPara>
-    </w:p>
-    <w:p>
-      <w:pPr>
-        <w:pStyle w:val="FirstParagraph"/>
-      </w:pPr>
-      <w:r>
-        <w:t xml:space="preserve">is the baseline cumulative hazard.</w:t>
-      </w:r>
-    </w:p>
-    <w:p>
-      <w:pPr>
-        <w:pStyle w:val="BodyText"/>
-      </w:pPr>
-      <w:r>
-        <w:t xml:space="preserve">The cohort survival function, obtained by integrating over the frailty distribution, is</w:t>
-      </w:r>
-    </w:p>
-    <w:p>
-      <w:pPr>
-        <w:pStyle w:val="BodyText"/>
-      </w:pPr>
-      <m:oMathPara>
-        <m:oMathParaPr>
-          <m:jc m:val="center"/>
-        </m:oMathParaPr>
-        <m:oMath>
-          <m:sSub>
-            <m:e>
-              <m:r>
-                <m:t>S</m:t>
-              </m:r>
-            </m:e>
-            <m:sub>
-              <m:r>
-                <m:t>d</m:t>
-              </m:r>
-            </m:sub>
-          </m:sSub>
-          <m:r>
-            <m:rPr>
-              <m:sty m:val="p"/>
-            </m:rPr>
-            <m:t>(</m:t>
-          </m:r>
-          <m:r>
-            <m:t>t</m:t>
-          </m:r>
-          <m:r>
-            <m:rPr>
-              <m:sty m:val="p"/>
-            </m:rPr>
-            <m:t>)</m:t>
-          </m:r>
-          <m:r>
-            <m:rPr>
-              <m:sty m:val="p"/>
-            </m:rPr>
-            <m:t>=</m:t>
-          </m:r>
-          <m:sSub>
-            <m:e>
-              <m:r>
-                <m:t>E</m:t>
-              </m:r>
-            </m:e>
-            <m:sub>
-              <m:r>
-                <m:t>z</m:t>
-              </m:r>
-            </m:sub>
-          </m:sSub>
-          <m:d>
-            <m:dPr>
-              <m:begChr m:val="["/>
-              <m:sepChr m:val=""/>
-              <m:endChr m:val="]"/>
-              <m:grow/>
-            </m:dPr>
-            <m:e>
-              <m:sSub>
-                <m:e>
-                  <m:r>
-                    <m:t>S</m:t>
-                  </m:r>
-                </m:e>
-                <m:sub>
-                  <m:r>
-                    <m:t>i</m:t>
-                  </m:r>
-                  <m:r>
-                    <m:rPr>
-                      <m:sty m:val="p"/>
-                    </m:rPr>
-                    <m:t>,</m:t>
-                  </m:r>
-                  <m:r>
-                    <m:t>d</m:t>
-                  </m:r>
-                </m:sub>
-              </m:sSub>
-              <m:r>
-                <m:rPr>
-                  <m:sty m:val="p"/>
-                </m:rPr>
-                <m:t>(</m:t>
-              </m:r>
-              <m:r>
-                <m:t>t</m:t>
-              </m:r>
-              <m:r>
-                <m:rPr>
-                  <m:sty m:val="p"/>
-                </m:rPr>
-                <m:t>)</m:t>
-              </m:r>
-            </m:e>
-          </m:d>
-          <m:r>
-            <m:rPr>
-              <m:sty m:val="p"/>
-            </m:rPr>
-            <m:t>=</m:t>
-          </m:r>
-          <m:sSub>
-            <m:e>
-              <m:r>
-                <m:t>E</m:t>
-              </m:r>
-            </m:e>
-            <m:sub>
-              <m:r>
-                <m:t>z</m:t>
-              </m:r>
-            </m:sub>
-          </m:sSub>
-          <m:d>
-            <m:dPr>
-              <m:begChr m:val="["/>
-              <m:sepChr m:val=""/>
-              <m:endChr m:val="]"/>
-              <m:grow/>
-            </m:dPr>
-            <m:e>
-              <m:r>
-                <m:rPr>
-                  <m:sty m:val="p"/>
-                </m:rPr>
-                <m:t>exp</m:t>
-              </m:r>
-              <m:d>
-                <m:dPr>
-                  <m:begChr m:val="("/>
-                  <m:sepChr m:val=""/>
-                  <m:endChr m:val=")"/>
-                  <m:grow/>
-                </m:dPr>
-                <m:e>
-                  <m:r>
-                    <m:rPr>
-                      <m:sty m:val="p"/>
-                    </m:rPr>
-                    <m:t>−</m:t>
-                  </m:r>
-                  <m:r>
-                    <m:t>z</m:t>
-                  </m:r>
-                  <m:sSub>
-                    <m:e>
-                      <m:r>
-                        <m:t>H</m:t>
-                      </m:r>
-                    </m:e>
-                    <m:sub>
-                      <m:r>
-                        <m:t>0</m:t>
-                      </m:r>
-                      <m:r>
-                        <m:rPr>
-                          <m:sty m:val="p"/>
-                        </m:rPr>
-                        <m:t>,</m:t>
-                      </m:r>
-                      <m:r>
-                        <m:t>d</m:t>
-                      </m:r>
-                    </m:sub>
-                  </m:sSub>
-                  <m:r>
-                    <m:rPr>
-                      <m:sty m:val="p"/>
-                    </m:rPr>
-                    <m:t>(</m:t>
-                  </m:r>
-                  <m:r>
-                    <m:t>t</m:t>
-                  </m:r>
-                  <m:r>
-                    <m:rPr>
-                      <m:sty m:val="p"/>
-                    </m:rPr>
-                    <m:t>)</m:t>
-                  </m:r>
-                </m:e>
-              </m:d>
-            </m:e>
-          </m:d>
-          <m:r>
-            <m:rPr>
-              <m:sty m:val="p"/>
-            </m:rPr>
-            <m:t>=</m:t>
-          </m:r>
-          <m:sSub>
-            <m:e>
-              <m:r>
-                <m:rPr>
-                  <m:scr m:val="script"/>
-                  <m:sty m:val="p"/>
-                </m:rPr>
-                <m:t>L</m:t>
-              </m:r>
-            </m:e>
-            <m:sub>
-              <m:r>
-                <m:t>z</m:t>
-              </m:r>
-            </m:sub>
-          </m:sSub>
-          <m:d>
-            <m:dPr>
-              <m:begChr m:val="("/>
-              <m:sepChr m:val=""/>
-              <m:endChr m:val=")"/>
-              <m:grow/>
-            </m:dPr>
-            <m:e>
-              <m:sSub>
-                <m:e>
-                  <m:r>
-                    <m:t>H</m:t>
-                  </m:r>
-                </m:e>
-                <m:sub>
-                  <m:r>
-                    <m:t>0</m:t>
-                  </m:r>
-                  <m:r>
-                    <m:rPr>
-                      <m:sty m:val="p"/>
-                    </m:rPr>
-                    <m:t>,</m:t>
-                  </m:r>
-                  <m:r>
-                    <m:t>d</m:t>
-                  </m:r>
-                </m:sub>
-              </m:sSub>
-              <m:r>
-                <m:rPr>
-                  <m:sty m:val="p"/>
-                </m:rPr>
-                <m:t>(</m:t>
-              </m:r>
-              <m:r>
-                <m:t>t</m:t>
-              </m:r>
-              <m:r>
-                <m:rPr>
-                  <m:sty m:val="p"/>
-                </m:rPr>
-                <m:t>)</m:t>
-              </m:r>
-            </m:e>
-          </m:d>
-          <m:r>
-            <m:rPr>
-              <m:sty m:val="p"/>
-            </m:rPr>
-            <m:t>,</m:t>
-          </m:r>
-        </m:oMath>
-      </m:oMathPara>
-    </w:p>
-    <w:p>
-      <w:pPr>
-        <w:pStyle w:val="FirstParagraph"/>
-      </w:pPr>
-      <w:r>
-        <w:t xml:space="preserve">where</w:t>
-      </w:r>
-      <w:r>
-        <w:t xml:space="preserve"> </w:t>
-      </w:r>
-      <m:oMath>
-        <m:sSub>
-          <m:e>
-            <m:r>
-              <m:rPr>
-                <m:scr m:val="script"/>
-                <m:sty m:val="p"/>
-              </m:rPr>
-              <m:t>L</m:t>
-            </m:r>
-          </m:e>
-          <m:sub>
-            <m:r>
-              <m:t>z</m:t>
-            </m:r>
-          </m:sub>
-        </m:sSub>
-        <m:r>
-          <m:rPr>
-            <m:sty m:val="p"/>
-          </m:rPr>
-          <m:t>(</m:t>
-        </m:r>
-        <m:r>
-          <m:rPr>
-            <m:sty m:val="p"/>
-          </m:rPr>
-          <m:t>⋅</m:t>
-        </m:r>
-        <m:r>
-          <m:rPr>
-            <m:sty m:val="p"/>
-          </m:rPr>
-          <m:t>)</m:t>
-        </m:r>
-      </m:oMath>
-      <w:r>
-        <w:t xml:space="preserve"> </w:t>
-      </w:r>
-      <w:r>
-        <w:t xml:space="preserve">denotes the Laplace transform of the frailty distribution. The corresponding cohort-level hazard is</w:t>
-      </w:r>
-    </w:p>
-    <w:p>
-      <w:pPr>
-        <w:pStyle w:val="BodyText"/>
-      </w:pPr>
-      <m:oMathPara>
-        <m:oMathParaPr>
-          <m:jc m:val="center"/>
-        </m:oMathParaPr>
-        <m:oMath>
-          <m:sSub>
-            <m:e>
-              <m:r>
-                <m:t>h</m:t>
-              </m:r>
-            </m:e>
-            <m:sub>
-              <m:r>
-                <m:t>d</m:t>
-              </m:r>
-            </m:sub>
-          </m:sSub>
-          <m:r>
-            <m:rPr>
-              <m:sty m:val="p"/>
-            </m:rPr>
-            <m:t>(</m:t>
-          </m:r>
-          <m:r>
-            <m:t>t</m:t>
-          </m:r>
-          <m:r>
-            <m:rPr>
-              <m:sty m:val="p"/>
-            </m:rPr>
-            <m:t>)</m:t>
-          </m:r>
-          <m:r>
-            <m:rPr>
-              <m:sty m:val="p"/>
-            </m:rPr>
-            <m:t>=</m:t>
-          </m:r>
-          <m:r>
-            <m:rPr>
-              <m:sty m:val="p"/>
-            </m:rPr>
-            <m:t>−</m:t>
-          </m:r>
-          <m:f>
-            <m:fPr>
-              <m:type m:val="bar"/>
-            </m:fPr>
-            <m:num>
-              <m:r>
-                <m:t>d</m:t>
-              </m:r>
-            </m:num>
-            <m:den>
-              <m:r>
-                <m:t>d</m:t>
-              </m:r>
-              <m:r>
-                <m:t>t</m:t>
-              </m:r>
-            </m:den>
-          </m:f>
-          <m:r>
-            <m:rPr>
-              <m:sty m:val="p"/>
-            </m:rPr>
-            <m:t>log</m:t>
-          </m:r>
-          <m:sSub>
-            <m:e>
-              <m:r>
-                <m:t>S</m:t>
-              </m:r>
-            </m:e>
-            <m:sub>
-              <m:r>
-                <m:t>d</m:t>
-              </m:r>
-            </m:sub>
-          </m:sSub>
-          <m:r>
-            <m:rPr>
-              <m:sty m:val="p"/>
-            </m:rPr>
-            <m:t>(</m:t>
-          </m:r>
-          <m:r>
-            <m:t>t</m:t>
-          </m:r>
-          <m:r>
-            <m:rPr>
-              <m:sty m:val="p"/>
-            </m:rPr>
-            <m:t>)</m:t>
-          </m:r>
-          <m:r>
-            <m:rPr>
-              <m:sty m:val="p"/>
-            </m:rPr>
-            <m:t>.</m:t>
-          </m:r>
-        </m:oMath>
-      </m:oMathPara>
-    </w:p>
-    <w:p>
-      <w:pPr>
-        <w:pStyle w:val="FirstParagraph"/>
-      </w:pPr>
-      <w:r>
-        <w:t xml:space="preserve">Even when</w:t>
-      </w:r>
-      <w:r>
-        <w:t xml:space="preserve"> </w:t>
-      </w:r>
-      <m:oMath>
-        <m:sSub>
-          <m:e>
-            <m:r>
-              <m:t>h</m:t>
-            </m:r>
-          </m:e>
-          <m:sub>
-            <m:r>
-              <m:t>0</m:t>
-            </m:r>
-            <m:r>
-              <m:rPr>
-                <m:sty m:val="p"/>
-              </m:rPr>
-              <m:t>,</m:t>
-            </m:r>
-            <m:r>
-              <m:t>d</m:t>
-            </m:r>
-          </m:sub>
-        </m:sSub>
-        <m:r>
-          <m:rPr>
-            <m:sty m:val="p"/>
-          </m:rPr>
-          <m:t>(</m:t>
-        </m:r>
-        <m:r>
-          <m:t>t</m:t>
-        </m:r>
-        <m:r>
-          <m:rPr>
-            <m:sty m:val="p"/>
-          </m:rPr>
-          <m:t>)</m:t>
-        </m:r>
-        <m:r>
-          <m:rPr>
-            <m:sty m:val="p"/>
-          </m:rPr>
-          <m:t>=</m:t>
-        </m:r>
-        <m:sSub>
-          <m:e>
-            <m:r>
-              <m:t>k</m:t>
-            </m:r>
-          </m:e>
-          <m:sub>
-            <m:r>
-              <m:t>d</m:t>
-            </m:r>
-          </m:sub>
-        </m:sSub>
-      </m:oMath>
-      <w:r>
-        <w:t xml:space="preserve"> </w:t>
-      </w:r>
-      <w:r>
-        <w:t xml:space="preserve">is constant (so that</w:t>
-      </w:r>
-      <w:r>
-        <w:t xml:space="preserve"> </w:t>
-      </w:r>
-      <m:oMath>
-        <m:sSub>
-          <m:e>
-            <m:r>
-              <m:t>H</m:t>
-            </m:r>
-          </m:e>
-          <m:sub>
-            <m:r>
-              <m:t>0</m:t>
-            </m:r>
-            <m:r>
-              <m:rPr>
-                <m:sty m:val="p"/>
-              </m:rPr>
-              <m:t>,</m:t>
-            </m:r>
-            <m:r>
-              <m:t>d</m:t>
-            </m:r>
-          </m:sub>
-        </m:sSub>
-        <m:r>
-          <m:rPr>
-            <m:sty m:val="p"/>
-          </m:rPr>
-          <m:t>(</m:t>
-        </m:r>
-        <m:r>
-          <m:t>t</m:t>
-        </m:r>
-        <m:r>
-          <m:rPr>
-            <m:sty m:val="p"/>
-          </m:rPr>
-          <m:t>)</m:t>
-        </m:r>
-        <m:r>
-          <m:rPr>
-            <m:sty m:val="p"/>
-          </m:rPr>
-          <m:t>=</m:t>
-        </m:r>
         <m:sSub>
           <m:e>
             <m:r>
@@ -2325,7 +1143,7 @@
         <w:t xml:space="preserve"> </w:t>
       </w:r>
       <w:r>
-        <w:t xml:space="preserve">is generally time-varying. High-frailty individuals experience events earlier, progressively depleting the higher-risk portion of the cohort and shifting the surviving population toward lower frailty over time. This selection-induced depletion is the mechanism by which frailty heterogeneity induces</w:t>
+        <w:t xml:space="preserve">is generally time-varying. High-frailty individuals experience events earlier, progressively depleting the higher-risk portion of the cohort and shifting the surviving population, conditional on survival, toward lower frailty over time. This selection-induced depletion is the mechanism by which frailty heterogeneity induces</w:t>
       </w:r>
       <w:r>
         <w:t xml:space="preserve"> </w:t>
@@ -2344,8 +1162,8 @@
         <w:t xml:space="preserve">in cohort-level hazards.</w:t>
       </w:r>
     </w:p>
-    <w:bookmarkEnd w:id="10"/>
-    <w:bookmarkStart w:id="11" w:name="a.2-gamma-frailty-identity-derivation"/>
+    <w:bookmarkEnd w:id="9"/>
+    <w:bookmarkStart w:id="10" w:name="a.2-gamma-frailty-identity-derivation"/>
     <w:p>
       <w:pPr>
         <w:pStyle w:val="Heading4"/>
@@ -3183,8 +2001,8 @@
         <w:t xml:space="preserve">This is the gamma-frailty identity (see Equation (6) in the main text).</w:t>
       </w:r>
     </w:p>
-    <w:bookmarkEnd w:id="11"/>
-    <w:bookmarkStart w:id="12" w:name="a.3-inversion-formula"/>
+    <w:bookmarkEnd w:id="10"/>
+    <w:bookmarkStart w:id="11" w:name="a.3-inversion-formula"/>
     <w:p>
       <w:pPr>
         <w:pStyle w:val="Heading4"/>
@@ -3451,8 +2269,8 @@
         <w:t xml:space="preserve">.</w:t>
       </w:r>
     </w:p>
-    <w:bookmarkEnd w:id="12"/>
-    <w:bookmarkStart w:id="13" w:name="Xe62053e88c74ce3ce1f921b859f3d7be836aade"/>
+    <w:bookmarkEnd w:id="11"/>
+    <w:bookmarkStart w:id="12" w:name="Xe62053e88c74ce3ce1f921b859f3d7be836aade"/>
     <w:p>
       <w:pPr>
         <w:pStyle w:val="Heading4"/>
@@ -3526,8 +2344,8 @@
         <w:t xml:space="preserve">. Frailty-augmented Cox and related regression approaches embed gamma frailty within a regression model to estimate covariate effects (hazard ratios). KCOR instead uses quiet-window curvature to estimate cohort-specific frailty parameters and then inverts the frailty identity to obtain depletion-neutralized baseline cumulative hazards, defining KCOR as a ratio of these cumulative quantities. Thus, KCOR solves an inverse normalization problem and targets cumulative comparisons under selection-induced non-proportional hazards rather than instantaneous hazard-ratio regression parameters.</w:t>
       </w:r>
     </w:p>
-    <w:bookmarkEnd w:id="13"/>
-    <w:bookmarkStart w:id="14" w:name="X7ebe8ed6385dea6a688674d73c5f34d655b11b3"/>
+    <w:bookmarkEnd w:id="12"/>
+    <w:bookmarkStart w:id="13" w:name="X7ebe8ed6385dea6a688674d73c5f34d655b11b3"/>
     <w:p>
       <w:pPr>
         <w:pStyle w:val="Heading4"/>
@@ -4336,8 +3154,8 @@
         <w:t xml:space="preserve">, additive in cumulative-hazard space, and converges to the continuous-time hazard integral as the interval width shrinks. In all empirical and simulation analyses, results obtained using this transform were indistinguishable from those obtained using the standard Nelson–Aalen estimator, indicating that its use improves numerical stability without altering the estimand.</w:t>
       </w:r>
     </w:p>
-    <w:bookmarkEnd w:id="14"/>
-    <w:bookmarkStart w:id="15" w:name="a.5-variance-propagation-sketch"/>
+    <w:bookmarkEnd w:id="13"/>
+    <w:bookmarkStart w:id="14" w:name="a.5-variance-propagation-sketch"/>
     <w:p>
       <w:pPr>
         <w:pStyle w:val="Heading4"/>
@@ -5167,9 +3985,9 @@
         <w:t xml:space="preserve">In practice, Monte Carlo resampling provides a more robust approach that captures uncertainty from both event realization and parameter estimation.</w:t>
       </w:r>
     </w:p>
+    <w:bookmarkEnd w:id="14"/>
     <w:bookmarkEnd w:id="15"/>
-    <w:bookmarkEnd w:id="16"/>
-    <w:bookmarkStart w:id="29" w:name="appendix-b.-control-test-specifications"/>
+    <w:bookmarkStart w:id="28" w:name="appendix-b.-control-test-specifications"/>
     <w:p>
       <w:pPr>
         <w:pStyle w:val="Heading3"/>
@@ -5178,7 +3996,7 @@
         <w:t xml:space="preserve">Appendix B. Control-test specifications</w:t>
       </w:r>
     </w:p>
-    <w:bookmarkStart w:id="17" w:name="X2180becb792c7366d1a2d9abe674c7e8eb8a3b6"/>
+    <w:bookmarkStart w:id="16" w:name="X2180becb792c7366d1a2d9abe674c7e8eb8a3b6"/>
     <w:p>
       <w:pPr>
         <w:pStyle w:val="Heading4"/>
@@ -5417,8 +4235,8 @@
         <w:t xml:space="preserve">Both cohorts share identical per-frailty-group death probabilities; only the mixture weights differ. This induces different cohort-level curvature under the null.</w:t>
       </w:r>
     </w:p>
-    <w:bookmarkEnd w:id="17"/>
-    <w:bookmarkStart w:id="18" w:name="X6ca5a97e85e9ee460a15280db933ceb5c1ed112"/>
+    <w:bookmarkEnd w:id="16"/>
+    <w:bookmarkStart w:id="17" w:name="X6ca5a97e85e9ee460a15280db933ceb5c1ed112"/>
     <w:p>
       <w:pPr>
         <w:pStyle w:val="Heading4"/>
@@ -5602,8 +4420,8 @@
         <w:t xml:space="preserve">This construction ensures that dose comparisons are within the same underlying vaccination category, preserving a true null while inducing 10–20 year age differences.</w:t>
       </w:r>
     </w:p>
-    <w:bookmarkEnd w:id="18"/>
-    <w:bookmarkStart w:id="19" w:name="b.3-positive-control-injected-effect"/>
+    <w:bookmarkEnd w:id="17"/>
+    <w:bookmarkStart w:id="18" w:name="b.3-positive-control-injected-effect"/>
     <w:p>
       <w:pPr>
         <w:pStyle w:val="Heading4"/>
@@ -5925,8 +4743,8 @@
         <w:t xml:space="preserve">during the effect window, while leaving the control cohort unchanged.</w:t>
       </w:r>
     </w:p>
-    <w:bookmarkEnd w:id="19"/>
-    <w:bookmarkStart w:id="20" w:name="b.4-sensitivity-analysis-parameters"/>
+    <w:bookmarkEnd w:id="18"/>
+    <w:bookmarkStart w:id="19" w:name="b.4-sensitivity-analysis-parameters"/>
     <w:p>
       <w:pPr>
         <w:pStyle w:val="Heading4"/>
@@ -6046,8 +4864,8 @@
         <w:t xml:space="preserve">Output grids show KCOR(t) values for each parameter combination.</w:t>
       </w:r>
     </w:p>
-    <w:bookmarkEnd w:id="20"/>
-    <w:bookmarkStart w:id="21" w:name="Xbd1462ff0bc513130e3b940479c9db4fb357ab5"/>
+    <w:bookmarkEnd w:id="19"/>
+    <w:bookmarkStart w:id="20" w:name="Xbd1462ff0bc513130e3b940479c9db4fb357ab5"/>
     <w:p>
       <w:pPr>
         <w:pStyle w:val="Heading4"/>
@@ -6355,8 +5173,8 @@
         <w:t xml:space="preserve">: 42</w:t>
       </w:r>
     </w:p>
-    <w:bookmarkEnd w:id="21"/>
-    <w:bookmarkStart w:id="28" w:name="X3015f8ef00f2c60a61b881605023dd43c1dd17f"/>
+    <w:bookmarkEnd w:id="20"/>
+    <w:bookmarkStart w:id="27" w:name="X3015f8ef00f2c60a61b881605023dd43c1dd17f"/>
     <w:p>
       <w:pPr>
         <w:pStyle w:val="Heading4"/>
@@ -6405,7 +5223,7 @@
         <w:t xml:space="preserve">are present simultaneously. The purpose is to assess whether KCOR can (i) correctly identify and neutralize frailty-driven curvature using a quiet period and (ii) detect a true treatment effect outside that period without confounding the two mechanisms.</w:t>
       </w:r>
     </w:p>
-    <w:bookmarkStart w:id="22" w:name="design"/>
+    <w:bookmarkStart w:id="21" w:name="design"/>
     <w:p>
       <w:pPr>
         <w:pStyle w:val="Heading5"/>
@@ -6648,8 +5466,8 @@
         <w:t xml:space="preserve">is a time-localized multiplicative treatment effect applied to one cohort only.</w:t>
       </w:r>
     </w:p>
-    <w:bookmarkEnd w:id="22"/>
-    <w:bookmarkStart w:id="23" w:name="frailty-structure"/>
+    <w:bookmarkEnd w:id="21"/>
+    <w:bookmarkStart w:id="22" w:name="frailty-structure"/>
     <w:p>
       <w:pPr>
         <w:pStyle w:val="Heading5"/>
@@ -6818,8 +5636,8 @@
         <w:t xml:space="preserve">Frailty distributions are normalized to unit mean, differing only in variance, thereby inducing different depletion dynamics and cumulative-hazard curvature across cohorts in the absence of any treatment effect.</w:t>
       </w:r>
     </w:p>
-    <w:bookmarkEnd w:id="23"/>
-    <w:bookmarkStart w:id="24" w:name="treatment-effect"/>
+    <w:bookmarkEnd w:id="22"/>
+    <w:bookmarkStart w:id="23" w:name="treatment-effect"/>
     <w:p>
       <w:pPr>
         <w:pStyle w:val="Heading5"/>
@@ -7008,8 +5826,8 @@
         <w:t xml:space="preserve">) effects are evaluated. The treatment window is chosen to lie strictly outside the quiet period used for frailty estimation.</w:t>
       </w:r>
     </w:p>
-    <w:bookmarkEnd w:id="24"/>
-    <w:bookmarkStart w:id="25" w:name="quiet-period-and-estimation"/>
+    <w:bookmarkEnd w:id="23"/>
+    <w:bookmarkStart w:id="24" w:name="quiet-period-and-estimation"/>
     <w:p>
       <w:pPr>
         <w:pStyle w:val="Heading5"/>
@@ -7159,8 +5977,8 @@
         <w:t xml:space="preserve">between selection-induced depletion and treatment effects.</w:t>
       </w:r>
     </w:p>
-    <w:bookmarkEnd w:id="25"/>
-    <w:bookmarkStart w:id="26" w:name="evaluation-criteria"/>
+    <w:bookmarkEnd w:id="24"/>
+    <w:bookmarkStart w:id="25" w:name="evaluation-criteria"/>
     <w:p>
       <w:pPr>
         <w:pStyle w:val="Heading5"/>
@@ -7221,28 +6039,28 @@
         <w:t xml:space="preserve">An additional stress-test variant intentionally overlaps the treatment window with the quiet period. In this case, KCOR diagnostics degrade and normalized trajectories fail to stabilize, correctly signaling violation of the identifiability assumptions rather than producing spurious treatment effects.</w:t>
       </w:r>
     </w:p>
+    <w:bookmarkEnd w:id="25"/>
+    <w:bookmarkStart w:id="26" w:name="interpretation"/>
+    <w:p>
+      <w:pPr>
+        <w:pStyle w:val="Heading5"/>
+      </w:pPr>
+      <w:r>
+        <w:t xml:space="preserve">Interpretation</w:t>
+      </w:r>
+    </w:p>
+    <w:p>
+      <w:pPr>
+        <w:pStyle w:val="FirstParagraph"/>
+      </w:pPr>
+      <w:r>
+        <w:t xml:space="preserve">This simulation demonstrates that when selection-induced depletion and treatment effects are temporally separable, KCOR can disentangle the two mechanisms: frailty parameters are identified from quiet-period curvature, and true treatment effects manifest as deviations from unity outside that window. When separability is violated, KCOR does not silently misattribute effects; instead, diagnostics flag reduced interpretability.</w:t>
+      </w:r>
+    </w:p>
     <w:bookmarkEnd w:id="26"/>
-    <w:bookmarkStart w:id="27" w:name="interpretation"/>
-    <w:p>
-      <w:pPr>
-        <w:pStyle w:val="Heading5"/>
-      </w:pPr>
-      <w:r>
-        <w:t xml:space="preserve">Interpretation</w:t>
-      </w:r>
-    </w:p>
-    <w:p>
-      <w:pPr>
-        <w:pStyle w:val="FirstParagraph"/>
-      </w:pPr>
-      <w:r>
-        <w:t xml:space="preserve">This simulation demonstrates that when selection-induced depletion and treatment effects are temporally separable, KCOR can disentangle the two mechanisms: frailty parameters are identified from quiet-period curvature, and true treatment effects manifest as deviations from unity outside that window. When separability is violated, KCOR does not silently misattribute effects; instead, diagnostics flag reduced interpretability.</w:t>
-      </w:r>
-    </w:p>
     <w:bookmarkEnd w:id="27"/>
     <w:bookmarkEnd w:id="28"/>
-    <w:bookmarkEnd w:id="29"/>
-    <w:bookmarkStart w:id="47" w:name="X3fb27f9d14d988b0afc4c757bd6d2a45d2ae0b5"/>
+    <w:bookmarkStart w:id="46" w:name="X3fb27f9d14d988b0afc4c757bd6d2a45d2ae0b5"/>
     <w:p>
       <w:pPr>
         <w:pStyle w:val="Heading3"/>
@@ -7251,7 +6069,7 @@
         <w:t xml:space="preserve">Appendix C. Additional figures and diagnostics</w:t>
       </w:r>
     </w:p>
-    <w:bookmarkStart w:id="30" w:name="c.1-fit-diagnostics"/>
+    <w:bookmarkStart w:id="29" w:name="c.1-fit-diagnostics"/>
     <w:p>
       <w:pPr>
         <w:pStyle w:val="Heading4"/>
@@ -7468,8 +6286,8 @@
         <w:t xml:space="preserve">  RMSE_Hobs=3.37e-03,n_obs=97,success=1</w:t>
       </w:r>
     </w:p>
-    <w:bookmarkEnd w:id="30"/>
-    <w:bookmarkStart w:id="31" w:name="c.2-residual-analysis"/>
+    <w:bookmarkEnd w:id="29"/>
+    <w:bookmarkStart w:id="30" w:name="c.2-residual-analysis"/>
     <w:p>
       <w:pPr>
         <w:pStyle w:val="Heading4"/>
@@ -7760,8 +6578,8 @@
         <w:t xml:space="preserve">: Strong autocorrelation in residuals suggests the model is missing time-varying structure.</w:t>
       </w:r>
     </w:p>
-    <w:bookmarkEnd w:id="31"/>
-    <w:bookmarkStart w:id="32" w:name="c.3-parameter-stability-checks"/>
+    <w:bookmarkEnd w:id="30"/>
+    <w:bookmarkStart w:id="31" w:name="c.3-parameter-stability-checks"/>
     <w:p>
       <w:pPr>
         <w:pStyle w:val="Heading4"/>
@@ -7843,8 +6661,8 @@
         <w:t xml:space="preserve">The sensitivity analysis (§3.3 and Figure 8) provides a systematic assessment of parameter stability.</w:t>
       </w:r>
     </w:p>
-    <w:bookmarkEnd w:id="32"/>
-    <w:bookmarkStart w:id="33" w:name="c.4-quiet-window-overlay-plots"/>
+    <w:bookmarkEnd w:id="31"/>
+    <w:bookmarkStart w:id="32" w:name="c.4-quiet-window-overlay-plots"/>
     <w:p>
       <w:pPr>
         <w:pStyle w:val="Heading4"/>
@@ -7905,8 +6723,8 @@
         <w:t xml:space="preserve">Visual inspection of quiet-window placement relative to mortality dynamics is an essential diagnostic step.</w:t>
       </w:r>
     </w:p>
-    <w:bookmarkEnd w:id="33"/>
-    <w:bookmarkStart w:id="46" w:name="c.5-robustness-to-age-stratification"/>
+    <w:bookmarkEnd w:id="32"/>
+    <w:bookmarkStart w:id="45" w:name="c.5-robustness-to-age-stratification"/>
     <w:p>
       <w:pPr>
         <w:pStyle w:val="Heading4"/>
@@ -7915,7 +6733,7 @@
         <w:t xml:space="preserve">C.5 Robustness to age stratification</w:t>
       </w:r>
     </w:p>
-    <w:bookmarkStart w:id="37" w:name="fig:kcor_realdata_yob1930"/>
+    <w:bookmarkStart w:id="36" w:name="fig:kcor_realdata_yob1930"/>
     <w:p>
       <w:pPr>
         <w:pStyle w:val="CaptionedFigure"/>
@@ -7925,18 +6743,18 @@
           <wp:inline>
             <wp:extent cx="5334000" cy="3078759"/>
             <wp:effectExtent b="0" l="0" r="0" t="0"/>
-            <wp:docPr descr="Figure 14. Birth-year cohort 1930: KCOR(t) trajectories comparing dose 2 and dose 3 to dose 0 for cohorts enrolled in ISO week 2022-26 and evaluated over calendar year 2023. KCOR curves are anchored at t_0 = 4 weeks (i.e., plotted as \mathrm{KCOR}(t; t_0)). This figure is presented as an illustrative application demonstrating estimator behavior on registry data and does not support causal inference." title="" id="35" name="Picture"/>
+            <wp:docPr descr="Figure 14. Birth-year cohort 1930: KCOR(t) trajectories comparing dose 2 and dose 3 to dose 0 for cohorts enrolled in ISO week 2022-26 and evaluated over calendar year 2023. KCOR curves are anchored at t_0 = 4 weeks (i.e., plotted as \mathrm{KCOR}(t; t_0)). This figure is presented as an illustrative application demonstrating estimator behavior on registry data and does not support causal inference." title="" id="34" name="Picture"/>
             <a:graphic>
               <a:graphicData uri="http://schemas.openxmlformats.org/drawingml/2006/picture">
                 <pic:pic>
                   <pic:nvPicPr>
-                    <pic:cNvPr descr="figures/supplement/kcor_realdata_yob1930_enroll2022w26_eval2023.png" id="36" name="Picture"/>
+                    <pic:cNvPr descr="figures/supplement/kcor_realdata_yob1930_enroll2022w26_eval2023.png" id="35" name="Picture"/>
                     <pic:cNvPicPr>
                       <a:picLocks noChangeArrowheads="1" noChangeAspect="1"/>
                     </pic:cNvPicPr>
                   </pic:nvPicPr>
                   <pic:blipFill>
-                    <a:blip r:embed="rId34"/>
+                    <a:blip r:embed="rId33"/>
                     <a:stretch>
                       <a:fillRect/>
                     </a:stretch>
@@ -8068,8 +6886,8 @@
         <w:t xml:space="preserve">). This figure is presented as an illustrative application demonstrating estimator behavior on registry data and does not support causal inference.</w:t>
       </w:r>
     </w:p>
-    <w:bookmarkEnd w:id="37"/>
-    <w:bookmarkStart w:id="41" w:name="fig:kcor_realdata_yob1940"/>
+    <w:bookmarkEnd w:id="36"/>
+    <w:bookmarkStart w:id="40" w:name="fig:kcor_realdata_yob1940"/>
     <w:p>
       <w:pPr>
         <w:pStyle w:val="CaptionedFigure"/>
@@ -8079,18 +6897,18 @@
           <wp:inline>
             <wp:extent cx="5334000" cy="3078759"/>
             <wp:effectExtent b="0" l="0" r="0" t="0"/>
-            <wp:docPr descr="Figure 15. Birth-year cohort 1940: KCOR(t) trajectories comparing dose 2 and dose 3 to dose 0 for cohorts enrolled in ISO week 2022-26 and evaluated over calendar year 2023. KCOR curves are anchored at t_0 = 4 weeks (i.e., plotted as \mathrm{KCOR}(t; t_0)). This figure is presented as an illustrative application demonstrating estimator behavior on registry data and does not support causal inference." title="" id="39" name="Picture"/>
+            <wp:docPr descr="Figure 15. Birth-year cohort 1940: KCOR(t) trajectories comparing dose 2 and dose 3 to dose 0 for cohorts enrolled in ISO week 2022-26 and evaluated over calendar year 2023. KCOR curves are anchored at t_0 = 4 weeks (i.e., plotted as \mathrm{KCOR}(t; t_0)). This figure is presented as an illustrative application demonstrating estimator behavior on registry data and does not support causal inference." title="" id="38" name="Picture"/>
             <a:graphic>
               <a:graphicData uri="http://schemas.openxmlformats.org/drawingml/2006/picture">
                 <pic:pic>
                   <pic:nvPicPr>
-                    <pic:cNvPr descr="figures/supplement/kcor_realdata_yob1940_enroll2022w26_eval2023.png" id="40" name="Picture"/>
+                    <pic:cNvPr descr="figures/supplement/kcor_realdata_yob1940_enroll2022w26_eval2023.png" id="39" name="Picture"/>
                     <pic:cNvPicPr>
                       <a:picLocks noChangeArrowheads="1" noChangeAspect="1"/>
                     </pic:cNvPicPr>
                   </pic:nvPicPr>
                   <pic:blipFill>
-                    <a:blip r:embed="rId38"/>
+                    <a:blip r:embed="rId37"/>
                     <a:stretch>
                       <a:fillRect/>
                     </a:stretch>
@@ -8222,8 +7040,8 @@
         <w:t xml:space="preserve">). This figure is presented as an illustrative application demonstrating estimator behavior on registry data and does not support causal inference.</w:t>
       </w:r>
     </w:p>
-    <w:bookmarkEnd w:id="41"/>
-    <w:bookmarkStart w:id="45" w:name="fig:kcor_realdata_yob1950"/>
+    <w:bookmarkEnd w:id="40"/>
+    <w:bookmarkStart w:id="44" w:name="fig:kcor_realdata_yob1950"/>
     <w:p>
       <w:pPr>
         <w:pStyle w:val="CaptionedFigure"/>
@@ -8233,18 +7051,18 @@
           <wp:inline>
             <wp:extent cx="5334000" cy="3078759"/>
             <wp:effectExtent b="0" l="0" r="0" t="0"/>
-            <wp:docPr descr="Figure 16. Birth-year cohort 1950: KCOR(t) trajectories comparing dose 2 and dose 3 to dose 0 for cohorts enrolled in ISO week 2022-26 and evaluated over calendar year 2023. KCOR curves are anchored at t_0 = 4 weeks (i.e., plotted as \mathrm{KCOR}(t; t_0)). This figure is presented as an illustrative application demonstrating estimator behavior on registry data and does not support causal inference." title="" id="43" name="Picture"/>
+            <wp:docPr descr="Figure 16. Birth-year cohort 1950: KCOR(t) trajectories comparing dose 2 and dose 3 to dose 0 for cohorts enrolled in ISO week 2022-26 and evaluated over calendar year 2023. KCOR curves are anchored at t_0 = 4 weeks (i.e., plotted as \mathrm{KCOR}(t; t_0)). This figure is presented as an illustrative application demonstrating estimator behavior on registry data and does not support causal inference." title="" id="42" name="Picture"/>
             <a:graphic>
               <a:graphicData uri="http://schemas.openxmlformats.org/drawingml/2006/picture">
                 <pic:pic>
                   <pic:nvPicPr>
-                    <pic:cNvPr descr="figures/supplement/kcor_realdata_yob1950_enroll2022w26_eval2023.png" id="44" name="Picture"/>
+                    <pic:cNvPr descr="figures/supplement/kcor_realdata_yob1950_enroll2022w26_eval2023.png" id="43" name="Picture"/>
                     <pic:cNvPicPr>
                       <a:picLocks noChangeArrowheads="1" noChangeAspect="1"/>
                     </pic:cNvPicPr>
                   </pic:nvPicPr>
                   <pic:blipFill>
-                    <a:blip r:embed="rId42"/>
+                    <a:blip r:embed="rId41"/>
                     <a:stretch>
                       <a:fillRect/>
                     </a:stretch>
@@ -8376,10 +7194,10 @@
         <w:t xml:space="preserve">). This figure is presented as an illustrative application demonstrating estimator behavior on registry data and does not support causal inference.</w:t>
       </w:r>
     </w:p>
+    <w:bookmarkEnd w:id="44"/>
     <w:bookmarkEnd w:id="45"/>
     <w:bookmarkEnd w:id="46"/>
-    <w:bookmarkEnd w:id="47"/>
-    <w:bookmarkStart w:id="58" w:name="X71516bca36a67a7b252aa09e83ac6f66b78ee40"/>
+    <w:bookmarkStart w:id="57" w:name="X71516bca36a67a7b252aa09e83ac6f66b78ee40"/>
     <w:p>
       <w:pPr>
         <w:pStyle w:val="Heading3"/>
@@ -8436,7 +7254,7 @@
         <w:t xml:space="preserve">weeks for interpretability.</w:t>
       </w:r>
     </w:p>
-    <w:bookmarkStart w:id="48" w:name="X7c3ddd3ef44bf474a41a98ea454d4dd80e5b491"/>
+    <w:bookmarkStart w:id="47" w:name="X7c3ddd3ef44bf474a41a98ea454d4dd80e5b491"/>
     <w:p>
       <w:pPr>
         <w:pStyle w:val="Heading4"/>
@@ -8453,8 +7271,8 @@
         <w:t xml:space="preserve">The COVID-19 vaccination period provides a natural empirical regime characterized by strong selection heterogeneity and non-proportional hazards, making it a useful illustration for the KCOR framework. During this period, vaccine uptake was voluntary, rapidly time-varying, and correlated with baseline health status, creating clear examples of selection-induced non-proportional hazards. The Czech Republic national mortality registry data exemplify this regime: voluntary uptake led to asymmetric selection at enrollment, with vaccinated cohorts exhibiting minimal frailty heterogeneity while unvaccinated cohorts retained substantial heterogeneity. This asymmetric pattern reflects the healthy vaccinee effect operating through selective uptake rather than treatment. KCOR normalization removes this selection-induced curvature, enabling interpretable cumulative comparisons. While these examples illustrate KCOR’s application, the method is general and applies to any retrospective cohort comparison where selection induces differential depletion dynamics.</w:t>
       </w:r>
     </w:p>
-    <w:bookmarkEnd w:id="48"/>
-    <w:bookmarkStart w:id="52" w:name="X04a772282f0bca0eb01ded27503d294683ddbb5"/>
+    <w:bookmarkEnd w:id="47"/>
+    <w:bookmarkStart w:id="51" w:name="X04a772282f0bca0eb01ded27503d294683ddbb5"/>
     <w:p>
       <w:pPr>
         <w:pStyle w:val="Heading4"/>
@@ -8547,7 +7365,7 @@
         <w:t xml:space="preserve">After frailty normalization, the depletion-neutralized baseline cumulative hazards are approximately linear in event time. Residual deviations from linearity reflect real time-varying risk—such as seasonality or epidemic waves—rather than selection-induced depletion. This linearization is a diagnostic consistent with successful removal of depletion-driven curvature under the working model; persistent nonlinearity or parameter instability indicates model stress or quiet-window contamination.</w:t>
       </w:r>
     </w:p>
-    <w:bookmarkStart w:id="49" w:name="tbl:frailty_diagnostics"/>
+    <w:bookmarkStart w:id="48" w:name="tbl:frailty_diagnostics"/>
     <w:p>
       <w:pPr>
         <w:pStyle w:val="TableCaption"/>
@@ -9051,7 +7869,7 @@
         </w:tc>
       </w:tr>
     </w:tbl>
-    <w:bookmarkEnd w:id="49"/>
+    <w:bookmarkEnd w:id="48"/>
     <w:p>
       <w:pPr>
         <w:pStyle w:val="BodyText"/>
@@ -9222,7 +8040,7 @@
         <w:t xml:space="preserve">Failure of any one of these checks would constitute evidence against model adequacy.</w:t>
       </w:r>
     </w:p>
-    <w:bookmarkStart w:id="50" w:name="tbl:czech_diagnostic_gate"/>
+    <w:bookmarkStart w:id="49" w:name="tbl:czech_diagnostic_gate"/>
     <w:p>
       <w:pPr>
         <w:pStyle w:val="TableCaption"/>
@@ -9706,7 +8524,7 @@
         </w:tc>
       </w:tr>
     </w:tbl>
-    <w:bookmarkEnd w:id="50"/>
+    <w:bookmarkEnd w:id="49"/>
     <w:p>
       <w:pPr>
         <w:pStyle w:val="BodyText"/>
@@ -9843,7 +8661,7 @@
         <w:t xml:space="preserve">even if latent heterogeneity is not literally smaller. Frailty variance is largest at younger ages, where low baseline mortality amplifies the impact of heterogeneity on cumulative hazard curvature, and declines at older ages where mortality is compressed and survivors are more homogeneous. Because Table 12 demonstrates selection-induced heterogeneity, unadjusted cumulative outcome contrasts are expected to conflate depletion effects with any true treatment differences; Table 14 therefore reports raw cumulative hazards solely as a pre-normalization diagnostic. KCOR normalization removes the depletion component, enabling interpretable comparison of the remaining differences.</w:t>
       </w:r>
     </w:p>
-    <w:bookmarkStart w:id="51" w:name="tbl:raw_cumulative_outcomes"/>
+    <w:bookmarkStart w:id="50" w:name="tbl:raw_cumulative_outcomes"/>
     <w:p>
       <w:pPr>
         <w:pStyle w:val="TableCaption"/>
@@ -10262,54 +9080,54 @@
         </w:tc>
       </w:tr>
     </w:tbl>
+    <w:bookmarkEnd w:id="50"/>
+    <w:p>
+      <w:pPr>
+        <w:pStyle w:val="BodyText"/>
+      </w:pPr>
+      <w:r>
+        <w:t xml:space="preserve">This table reports unadjusted cumulative hazards derived directly from the raw data, prior to any frailty normalization or depletion correction, and is shown to illustrate the magnitude and direction of selection-induced curvature addressed by KCOR.</w:t>
+      </w:r>
+    </w:p>
+    <w:p>
+      <w:pPr>
+        <w:pStyle w:val="BodyText"/>
+      </w:pPr>
+      <w:r>
+        <w:t xml:space="preserve">Values reflect raw cumulative outcome differences prior to KCOR normalization and are not interpreted causally due to cohort non-exchangeability. Cumulative hazards were integrated from cohort enrollment through the end of available follow-up for the 2021_24 enrollment window (through week 2024-16), identically for Dose 0 and Dose 2 cohorts.</w:t>
+      </w:r>
+    </w:p>
+    <w:p>
+      <w:pPr>
+        <w:pStyle w:val="BodyText"/>
+      </w:pPr>
+      <w:r>
+        <w:t xml:space="preserve">These raw contrasts reflect both selection and depletion effects and are not interpreted causally.</w:t>
+      </w:r>
+    </w:p>
     <w:bookmarkEnd w:id="51"/>
+    <w:bookmarkStart w:id="56" w:name="X5edf977bb748663aefbf51a96004e616d3437f4"/>
+    <w:p>
+      <w:pPr>
+        <w:pStyle w:val="Heading4"/>
+      </w:pPr>
+      <w:r>
+        <w:t xml:space="preserve">C.1.3 Illustrative application to national registry mortality data</w:t>
+      </w:r>
+    </w:p>
+    <w:p>
+      <w:pPr>
+        <w:pStyle w:val="FirstParagraph"/>
+      </w:pPr>
+      <w:r>
+        <w:t xml:space="preserve">We include a brief illustrative application to demonstrate end-to-end KCOR behavior on real registry mortality data in a setting that minimizes timing-driven shocks and window-tuning sensitivity. Cohorts were enrolled in ISO week 2022-26, and evaluation was restricted to calendar year 2023, yielding a 26-week post-enrollment buffer before slope estimation and a prespecified full-year window for assessment. Frailty parameters were estimated using a prespecified epidemiologically quiet window (calendar year 2023) to minimize wave-related hazard variation. This example is intended to illustrate estimator behavior under real-world selection and heterogeneity and does not support causal inference.</w:t>
+      </w:r>
+    </w:p>
     <w:p>
       <w:pPr>
         <w:pStyle w:val="BodyText"/>
       </w:pPr>
       <w:r>
-        <w:t xml:space="preserve">This table reports unadjusted cumulative hazards derived directly from the raw data, prior to any frailty normalization or depletion correction, and is shown to illustrate the magnitude and direction of selection-induced curvature addressed by KCOR.</w:t>
-      </w:r>
-    </w:p>
-    <w:p>
-      <w:pPr>
-        <w:pStyle w:val="BodyText"/>
-      </w:pPr>
-      <w:r>
-        <w:t xml:space="preserve">Values reflect raw cumulative outcome differences prior to KCOR normalization and are not interpreted causally due to cohort non-exchangeability. Cumulative hazards were integrated from cohort enrollment through the end of available follow-up for the 2021_24 enrollment window (through week 2024-16), identically for Dose 0 and Dose 2 cohorts.</w:t>
-      </w:r>
-    </w:p>
-    <w:p>
-      <w:pPr>
-        <w:pStyle w:val="BodyText"/>
-      </w:pPr>
-      <w:r>
-        <w:t xml:space="preserve">These raw contrasts reflect both selection and depletion effects and are not interpreted causally.</w:t>
-      </w:r>
-    </w:p>
-    <w:bookmarkEnd w:id="52"/>
-    <w:bookmarkStart w:id="57" w:name="X5edf977bb748663aefbf51a96004e616d3437f4"/>
-    <w:p>
-      <w:pPr>
-        <w:pStyle w:val="Heading4"/>
-      </w:pPr>
-      <w:r>
-        <w:t xml:space="preserve">C.1.3 Illustrative application to national registry mortality data</w:t>
-      </w:r>
-    </w:p>
-    <w:p>
-      <w:pPr>
-        <w:pStyle w:val="FirstParagraph"/>
-      </w:pPr>
-      <w:r>
-        <w:t xml:space="preserve">We include a brief illustrative application to demonstrate end-to-end KCOR behavior on real registry mortality data in a setting that minimizes timing-driven shocks and window-tuning sensitivity. Cohorts were enrolled in ISO week 2022-26, and evaluation was restricted to calendar year 2023, yielding a 26-week post-enrollment buffer before slope estimation and a prespecified full-year window for assessment. Frailty parameters were estimated using a prespecified epidemiologically quiet window (calendar year 2023) to minimize wave-related hazard variation. This example is intended to illustrate estimator behavior under real-world selection and heterogeneity and does not support causal inference.</w:t>
-      </w:r>
-    </w:p>
-    <w:p>
-      <w:pPr>
-        <w:pStyle w:val="BodyText"/>
-      </w:pPr>
-      <w:r>
         <w:t xml:space="preserve">Figure 17 shows</w:t>
       </w:r>
       <w:r>
@@ -10413,7 +9231,7 @@
         <w:t xml:space="preserve">remains stable over the evaluation window after depletion normalization, consistent with effective removal of selection-induced curvature in a real-data setting. These figures are presented as illustrative applications demonstrating estimator behavior on registry data and do not support causal inference; no hypothesis testing is performed.</w:t>
       </w:r>
     </w:p>
-    <w:bookmarkStart w:id="56" w:name="fig:kcor_realdata_allages"/>
+    <w:bookmarkStart w:id="55" w:name="fig:kcor_realdata_allages"/>
     <w:p>
       <w:pPr>
         <w:pStyle w:val="CaptionedFigure"/>
@@ -10423,18 +9241,18 @@
           <wp:inline>
             <wp:extent cx="5334000" cy="3078759"/>
             <wp:effectExtent b="0" l="0" r="0" t="0"/>
-            <wp:docPr descr="Figure 17. All-ages stress test: \mathrm{KCOR}(t) trajectories comparing dose 2 and dose 3 to dose 0 for cohorts enrolled in ISO week 2022-26 and evaluated over calendar year 2023. KCOR curves are anchored at t_0 = 4 weeks (i.e., plotted as \mathrm{KCOR}(t; t_0)). This figure is presented as an illustrative application demonstrating estimator behavior under extreme heterogeneity and does not support causal inference." title="" id="54" name="Picture"/>
+            <wp:docPr descr="Figure 17. All-ages stress test: \mathrm{KCOR}(t) trajectories comparing dose 2 and dose 3 to dose 0 for cohorts enrolled in ISO week 2022-26 and evaluated over calendar year 2023. KCOR curves are anchored at t_0 = 4 weeks (i.e., plotted as \mathrm{KCOR}(t; t_0)). This figure is presented as an illustrative application demonstrating estimator behavior under extreme heterogeneity and does not support causal inference." title="" id="53" name="Picture"/>
             <a:graphic>
               <a:graphicData uri="http://schemas.openxmlformats.org/drawingml/2006/picture">
                 <pic:pic>
                   <pic:nvPicPr>
-                    <pic:cNvPr descr="figures/kcor_realdata_allages_enroll2022w26_eval2023.png" id="55" name="Picture"/>
+                    <pic:cNvPr descr="figures/kcor_realdata_allages_enroll2022w26_eval2023.png" id="54" name="Picture"/>
                     <pic:cNvPicPr>
                       <a:picLocks noChangeArrowheads="1" noChangeAspect="1"/>
                     </pic:cNvPicPr>
                   </pic:nvPicPr>
                   <pic:blipFill>
-                    <a:blip r:embed="rId53"/>
+                    <a:blip r:embed="rId52"/>
                     <a:stretch>
                       <a:fillRect/>
                     </a:stretch>
@@ -10616,10 +9434,10 @@
         <w:t xml:space="preserve">). This figure is presented as an illustrative application demonstrating estimator behavior under extreme heterogeneity and does not support causal inference.</w:t>
       </w:r>
     </w:p>
+    <w:bookmarkEnd w:id="55"/>
     <w:bookmarkEnd w:id="56"/>
     <w:bookmarkEnd w:id="57"/>
-    <w:bookmarkEnd w:id="58"/>
-    <w:bookmarkStart w:id="67" w:name="X69b5e35053b6e4d59eb22647dfb47df86b0bc52"/>
+    <w:bookmarkStart w:id="66" w:name="X69b5e35053b6e4d59eb22647dfb47df86b0bc52"/>
     <w:p>
       <w:pPr>
         <w:pStyle w:val="Heading3"/>
@@ -10665,7 +9483,7 @@
         <w:t xml:space="preserve">: when an assumption is violated, the resulting lack of identifiability or model stress manifests through explicit diagnostic signals rather than spurious estimates.</w:t>
       </w:r>
     </w:p>
-    <w:bookmarkStart w:id="59" w:name="Xe3738a2c16164a2ac95ac03928e5c7877b0667e"/>
+    <w:bookmarkStart w:id="58" w:name="Xe3738a2c16164a2ac95ac03928e5c7877b0667e"/>
     <w:p>
       <w:pPr>
         <w:pStyle w:val="Heading4"/>
@@ -10758,8 +9576,8 @@
         <w:t xml:space="preserve">KCOR is not defined for datasets with post-enrollment switching or informative censoring in the primary estimand. Such violations are design-level failures rather than modeling failures and indicate that KCOR should not be applied without redefining cohorts.</w:t>
       </w:r>
     </w:p>
-    <w:bookmarkEnd w:id="59"/>
-    <w:bookmarkStart w:id="60" w:name="X39f360dcd9bb0e6d00df4e123204743a8bdbf2a"/>
+    <w:bookmarkEnd w:id="58"/>
+    <w:bookmarkStart w:id="59" w:name="X39f360dcd9bb0e6d00df4e123204743a8bdbf2a"/>
     <w:p>
       <w:pPr>
         <w:pStyle w:val="Heading4"/>
@@ -10852,8 +9670,8 @@
         <w:t xml:space="preserve">External shocks are permitted under KCOR provided they act symmetrically across cohorts. Cohort-specific shocks violate comparability and are visible directly in calendar-time hazard overlays. When detected, such violations limit interpretation of KCOR contrasts over affected periods.</w:t>
       </w:r>
     </w:p>
-    <w:bookmarkEnd w:id="60"/>
-    <w:bookmarkStart w:id="61" w:name="X681d6c8e66603a33484a5fa5b4d7675a7826b35"/>
+    <w:bookmarkEnd w:id="59"/>
+    <w:bookmarkStart w:id="60" w:name="X681d6c8e66603a33484a5fa5b4d7675a7826b35"/>
     <w:p>
       <w:pPr>
         <w:pStyle w:val="Heading4"/>
@@ -10946,8 +9764,8 @@
         <w:t xml:space="preserve">Frailty in KCOR is a geometric construct capturing unobserved heterogeneity, not a causal mechanism. If dominant time-varying individual risk unrelated to depletion is present, curvature attributed to frailty becomes unstable. Such cases are revealed by residual structure and parameter instability rather than masked by the model.</w:t>
       </w:r>
     </w:p>
-    <w:bookmarkEnd w:id="61"/>
-    <w:bookmarkStart w:id="62" w:name="X810b9431575fbeab7b91f5a140a669b822d9eaf"/>
+    <w:bookmarkEnd w:id="60"/>
+    <w:bookmarkStart w:id="61" w:name="X810b9431575fbeab7b91f5a140a669b822d9eaf"/>
     <w:p>
       <w:pPr>
         <w:pStyle w:val="Heading4"/>
@@ -11084,8 +9902,8 @@
         <w:t xml:space="preserve">Gamma frailty is used as a mathematically tractable approximation, not as a claim of biological truth. When depletion geometry deviates substantially from the gamma form, KCOR normalization fails visibly through poor fit and residual curvature. Such behavior indicates model inadequacy rather than supporting alternative interpretation.</w:t>
       </w:r>
     </w:p>
-    <w:bookmarkEnd w:id="62"/>
-    <w:bookmarkStart w:id="63" w:name="Xcaaaf1aa538be62697c3926e555dd3ad2ffc5b5"/>
+    <w:bookmarkEnd w:id="61"/>
+    <w:bookmarkStart w:id="62" w:name="Xcaaaf1aa538be62697c3926e555dd3ad2ffc5b5"/>
     <w:p>
       <w:pPr>
         <w:pStyle w:val="Heading4"/>
@@ -11348,14 +10166,46 @@
         <w:t xml:space="preserve">instability indicates contamination of the quiet window by external shocks or time-varying effects and signals loss of identifiability rather than evidence of cohort differences.</w:t>
       </w:r>
     </w:p>
+    <w:bookmarkEnd w:id="62"/>
+    <w:bookmarkStart w:id="63" w:name="X4697312edb91442c28e4c7966c61f59d358df3d"/>
+    <w:p>
+      <w:pPr>
+        <w:pStyle w:val="Heading4"/>
+      </w:pPr>
+      <w:r>
+        <w:t xml:space="preserve">D.6 Diagnostic coherence across assumptions</w:t>
+      </w:r>
+    </w:p>
+    <w:p>
+      <w:pPr>
+        <w:pStyle w:val="FirstParagraph"/>
+      </w:pPr>
+      <w:r>
+        <w:t xml:space="preserve">Several diagnostics operate across assumptions A4 and A5, including stabilization of KCOR(t) trajectories and coherence of fitted</w:t>
+      </w:r>
+      <w:r>
+        <w:t xml:space="preserve"> </w:t>
+      </w:r>
+      <m:oMath>
+        <m:r>
+          <m:t>θ</m:t>
+        </m:r>
+      </m:oMath>
+      <w:r>
+        <w:t xml:space="preserve"> </w:t>
+      </w:r>
+      <w:r>
+        <w:t xml:space="preserve">parameters with observed cumulative-hazard curvature. These diagnostics are not assumptions of the KCOR framework; rather, they are observable consequences of successful frailty normalization. When these behaviors fail to emerge, KCOR explicitly signals reduced interpretability through residual curvature, parameter instability, or attenuation toward unity.</w:t>
+      </w:r>
+    </w:p>
     <w:bookmarkEnd w:id="63"/>
-    <w:bookmarkStart w:id="64" w:name="X4697312edb91442c28e4c7966c61f59d358df3d"/>
+    <w:bookmarkStart w:id="64" w:name="d.7-identifiability-under-sparse-data"/>
     <w:p>
       <w:pPr>
         <w:pStyle w:val="Heading4"/>
       </w:pPr>
       <w:r>
-        <w:t xml:space="preserve">D.6 Diagnostic coherence across assumptions</w:t>
+        <w:t xml:space="preserve">D.7 Identifiability under sparse data</w:t>
       </w:r>
     </w:p>
     <w:p>
@@ -11363,51 +10213,19 @@
         <w:pStyle w:val="FirstParagraph"/>
       </w:pPr>
       <w:r>
-        <w:t xml:space="preserve">Several diagnostics operate across assumptions A4 and A5, including stabilization of KCOR(t) trajectories and coherence of fitted</w:t>
-      </w:r>
-      <w:r>
-        <w:t xml:space="preserve"> </w:t>
-      </w:r>
-      <m:oMath>
-        <m:r>
-          <m:t>θ</m:t>
-        </m:r>
-      </m:oMath>
-      <w:r>
-        <w:t xml:space="preserve"> </w:t>
-      </w:r>
-      <w:r>
-        <w:t xml:space="preserve">parameters with observed cumulative-hazard curvature. These diagnostics are not assumptions of the KCOR framework; rather, they are observable consequences of successful frailty normalization. When these behaviors fail to emerge, KCOR explicitly signals reduced interpretability through residual curvature, parameter instability, or attenuation toward unity.</w:t>
+        <w:t xml:space="preserve">KCOR does not require large sample sizes by assumption; however, reliable estimation of frailty parameters and depletion-neutralized cumulative hazards requires sufficient event information within the identification window. When event counts are very small, frailty estimates may become unstable, resulting in noisy normalization, non-linear baseline cumulative hazards, or drifting KCOR(t) trajectories.</w:t>
+      </w:r>
+    </w:p>
+    <w:p>
+      <w:pPr>
+        <w:pStyle w:val="BodyText"/>
+      </w:pPr>
+      <w:r>
+        <w:t xml:space="preserve">Such failures are diagnosable: sparse-data regimes are characterized by instability of estimated frailty parameters under small perturbations of the quiet window, loss of post-normalization linearity, and non-stabilizing KCOR(t). In these cases, KCOR signals loss of identifiability rather than producing spurious effects. Applicability should therefore be assessed via diagnostic stability rather than nominal sample size thresholds.</w:t>
       </w:r>
     </w:p>
     <w:bookmarkEnd w:id="64"/>
-    <w:bookmarkStart w:id="65" w:name="d.7-identifiability-under-sparse-data"/>
-    <w:p>
-      <w:pPr>
-        <w:pStyle w:val="Heading4"/>
-      </w:pPr>
-      <w:r>
-        <w:t xml:space="preserve">D.7 Identifiability under sparse data</w:t>
-      </w:r>
-    </w:p>
-    <w:p>
-      <w:pPr>
-        <w:pStyle w:val="FirstParagraph"/>
-      </w:pPr>
-      <w:r>
-        <w:t xml:space="preserve">KCOR does not require large sample sizes by assumption; however, reliable estimation of frailty parameters and depletion-neutralized cumulative hazards requires sufficient event information within the identification window. When event counts are very small, frailty estimates may become unstable, resulting in noisy normalization, non-linear baseline cumulative hazards, or drifting KCOR(t) trajectories.</w:t>
-      </w:r>
-    </w:p>
-    <w:p>
-      <w:pPr>
-        <w:pStyle w:val="BodyText"/>
-      </w:pPr>
-      <w:r>
-        <w:t xml:space="preserve">Such failures are diagnosable: sparse-data regimes are characterized by instability of estimated frailty parameters under small perturbations of the quiet window, loss of post-normalization linearity, and non-stabilizing KCOR(t). In these cases, KCOR signals loss of identifiability rather than producing spurious effects. Applicability should therefore be assessed via diagnostic stability rather than nominal sample size thresholds.</w:t>
-      </w:r>
-    </w:p>
-    <w:bookmarkEnd w:id="65"/>
-    <w:bookmarkStart w:id="66" w:name="X6c73c4ccb2a4c028b15fd59c9fb7f49770df43b"/>
+    <w:bookmarkStart w:id="65" w:name="X6c73c4ccb2a4c028b15fd59c9fb7f49770df43b"/>
     <w:p>
       <w:pPr>
         <w:pStyle w:val="Heading4"/>
@@ -11453,10 +10271,10 @@
         <w:t xml:space="preserve">. When assumptions are violated, KCOR signals reduced interpretability through instability, poor fit, or residual structure rather than producing misleading cumulative contrasts. This diagnostic enforcement is a core design feature of the KCOR framework.</w:t>
       </w:r>
     </w:p>
+    <w:bookmarkEnd w:id="65"/>
     <w:bookmarkEnd w:id="66"/>
     <w:bookmarkEnd w:id="67"/>
     <w:bookmarkEnd w:id="68"/>
-    <w:bookmarkEnd w:id="69"/>
     <w:sectPr>
       <w:footnotePr>
         <w:numRestart w:val="eachSect"/>

</xml_diff>

<commit_message>
fixed typos #eq errors
</commit_message>
<xml_diff>
--- a/documentation/preprint/paper_supplement.docx
+++ b/documentation/preprint/paper_supplement.docx
@@ -2,8 +2,8 @@
 <file path=word/document.xml><?xml version="1.0" encoding="utf-8"?>
 <w:document xmlns:w="http://schemas.openxmlformats.org/wordprocessingml/2006/main" xmlns:m="http://schemas.openxmlformats.org/officeDocument/2006/math" xmlns:r="http://schemas.openxmlformats.org/officeDocument/2006/relationships" xmlns:o="urn:schemas-microsoft-com:office:office" xmlns:v="urn:schemas-microsoft-com:vml" xmlns:w10="urn:schemas-microsoft-com:office:word" xmlns:a="http://schemas.openxmlformats.org/drawingml/2006/main" xmlns:pic="http://schemas.openxmlformats.org/drawingml/2006/picture" xmlns:wp="http://schemas.openxmlformats.org/drawingml/2006/wordprocessingDrawing">
   <w:body>
-    <w:bookmarkStart w:id="68" w:name="supp"/>
-    <w:bookmarkStart w:id="67" w:name="kcor-supplementary-material"/>
+    <w:bookmarkStart w:id="67" w:name="supp"/>
+    <w:bookmarkStart w:id="64" w:name="kcor-supplementary-material"/>
     <w:p>
       <w:pPr>
         <w:pStyle w:val="Heading2"/>
@@ -7197,7 +7197,7 @@
     <w:bookmarkEnd w:id="44"/>
     <w:bookmarkEnd w:id="45"/>
     <w:bookmarkEnd w:id="46"/>
-    <w:bookmarkStart w:id="57" w:name="X71516bca36a67a7b252aa09e83ac6f66b78ee40"/>
+    <w:bookmarkStart w:id="54" w:name="X71516bca36a67a7b252aa09e83ac6f66b78ee40"/>
     <w:p>
       <w:pPr>
         <w:pStyle w:val="Heading3"/>
@@ -7272,7 +7272,7 @@
       </w:r>
     </w:p>
     <w:bookmarkEnd w:id="47"/>
-    <w:bookmarkStart w:id="51" w:name="X04a772282f0bca0eb01ded27503d294683ddbb5"/>
+    <w:bookmarkStart w:id="48" w:name="X04a772282f0bca0eb01ded27503d294683ddbb5"/>
     <w:p>
       <w:pPr>
         <w:pStyle w:val="Heading4"/>
@@ -7365,1166 +7365,14 @@
         <w:t xml:space="preserve">After frailty normalization, the depletion-neutralized baseline cumulative hazards are approximately linear in event time. Residual deviations from linearity reflect real time-varying risk—such as seasonality or epidemic waves—rather than selection-induced depletion. This linearization is a diagnostic consistent with successful removal of depletion-driven curvature under the working model; persistent nonlinearity or parameter instability indicates model stress or quiet-window contamination.</w:t>
       </w:r>
     </w:p>
-    <w:bookmarkStart w:id="48" w:name="tbl:frailty_diagnostics"/>
-    <w:p>
-      <w:pPr>
-        <w:pStyle w:val="TableCaption"/>
-      </w:pPr>
-      <w:r>
-        <w:t xml:space="preserve">Table 12. Estimated gamma-frailty variance (fitted frailty variance) by age band and vaccination status for Czech cohorts enrolled in 2021_24.</w:t>
-      </w:r>
-    </w:p>
-    <w:tbl>
-      <w:tblPr>
-        <w:tblStyle w:val="Table"/>
-        <w:tblW w:type="pct" w:w="5000"/>
-        <w:tblLayout w:type="fixed"/>
-        <w:tblLook w:firstRow="1" w:lastRow="0" w:firstColumn="0" w:lastColumn="0" w:noHBand="0" w:noVBand="0" w:val="0020"/>
-        <w:tblCaption w:val="Table 12. Estimated gamma-frailty variance (fitted frailty variance) by age band and vaccination status for Czech cohorts enrolled in 2021_24."/>
-      </w:tblPr>
-      <w:tblGrid>
-        <w:gridCol w:w="2436"/>
-        <w:gridCol w:w="2741"/>
-        <w:gridCol w:w="2741"/>
-      </w:tblGrid>
-      <w:tr>
-        <w:trPr>
-          <w:tblHeader w:val="on"/>
-        </w:trPr>
-        <w:tc>
-          <w:tcPr/>
-          <w:p>
-            <w:pPr>
-              <w:pStyle w:val="Compact"/>
-            </w:pPr>
-            <w:r>
-              <w:t xml:space="preserve">Age band (years)</w:t>
-            </w:r>
-          </w:p>
-        </w:tc>
-        <w:tc>
-          <w:tcPr/>
-          <w:p>
-            <w:pPr>
-              <w:pStyle w:val="Compact"/>
-              <w:jc w:val="right"/>
-            </w:pPr>
-            <w:r>
-              <w:t xml:space="preserve">Fitted frailty variance (Dose 0)</w:t>
-            </w:r>
-          </w:p>
-        </w:tc>
-        <w:tc>
-          <w:tcPr/>
-          <w:p>
-            <w:pPr>
-              <w:pStyle w:val="Compact"/>
-              <w:jc w:val="right"/>
-            </w:pPr>
-            <w:r>
-              <w:t xml:space="preserve">Fitted frailty variance (Dose 2)</w:t>
-            </w:r>
-          </w:p>
-        </w:tc>
-      </w:tr>
-      <w:tr>
-        <w:tc>
-          <w:tcPr/>
-          <w:p>
-            <w:pPr>
-              <w:pStyle w:val="Compact"/>
-            </w:pPr>
-            <w:r>
-              <w:t xml:space="preserve">40–49</w:t>
-            </w:r>
-          </w:p>
-        </w:tc>
-        <w:tc>
-          <w:tcPr/>
-          <w:p>
-            <w:pPr>
-              <w:pStyle w:val="Compact"/>
-              <w:jc w:val="right"/>
-            </w:pPr>
-            <w:r>
-              <w:t xml:space="preserve">16.79</w:t>
-            </w:r>
-          </w:p>
-        </w:tc>
-        <w:tc>
-          <w:tcPr/>
-          <w:p>
-            <w:pPr>
-              <w:pStyle w:val="Compact"/>
-              <w:jc w:val="right"/>
-            </w:pPr>
-            <m:oMath>
-              <m:r>
-                <m:t>2.66</m:t>
-              </m:r>
-              <m:r>
-                <m:rPr>
-                  <m:sty m:val="p"/>
-                </m:rPr>
-                <m:t>×</m:t>
-              </m:r>
-              <m:sSup>
-                <m:e>
-                  <m:r>
-                    <m:t>10</m:t>
-                  </m:r>
-                </m:e>
-                <m:sup>
-                  <m:r>
-                    <m:rPr>
-                      <m:sty m:val="p"/>
-                    </m:rPr>
-                    <m:t>−</m:t>
-                  </m:r>
-                  <m:r>
-                    <m:t>6</m:t>
-                  </m:r>
-                </m:sup>
-              </m:sSup>
-            </m:oMath>
-          </w:p>
-        </w:tc>
-      </w:tr>
-      <w:tr>
-        <w:tc>
-          <w:tcPr/>
-          <w:p>
-            <w:pPr>
-              <w:pStyle w:val="Compact"/>
-            </w:pPr>
-            <w:r>
-              <w:t xml:space="preserve">50–59</w:t>
-            </w:r>
-          </w:p>
-        </w:tc>
-        <w:tc>
-          <w:tcPr/>
-          <w:p>
-            <w:pPr>
-              <w:pStyle w:val="Compact"/>
-              <w:jc w:val="right"/>
-            </w:pPr>
-            <w:r>
-              <w:t xml:space="preserve">23.02</w:t>
-            </w:r>
-          </w:p>
-        </w:tc>
-        <w:tc>
-          <w:tcPr/>
-          <w:p>
-            <w:pPr>
-              <w:pStyle w:val="Compact"/>
-              <w:jc w:val="right"/>
-            </w:pPr>
-            <m:oMath>
-              <m:r>
-                <m:t>1.87</m:t>
-              </m:r>
-              <m:r>
-                <m:rPr>
-                  <m:sty m:val="p"/>
-                </m:rPr>
-                <m:t>×</m:t>
-              </m:r>
-              <m:sSup>
-                <m:e>
-                  <m:r>
-                    <m:t>10</m:t>
-                  </m:r>
-                </m:e>
-                <m:sup>
-                  <m:r>
-                    <m:rPr>
-                      <m:sty m:val="p"/>
-                    </m:rPr>
-                    <m:t>−</m:t>
-                  </m:r>
-                  <m:r>
-                    <m:t>4</m:t>
-                  </m:r>
-                </m:sup>
-              </m:sSup>
-            </m:oMath>
-          </w:p>
-        </w:tc>
-      </w:tr>
-      <w:tr>
-        <w:tc>
-          <w:tcPr/>
-          <w:p>
-            <w:pPr>
-              <w:pStyle w:val="Compact"/>
-            </w:pPr>
-            <w:r>
-              <w:t xml:space="preserve">60–69</w:t>
-            </w:r>
-          </w:p>
-        </w:tc>
-        <w:tc>
-          <w:tcPr/>
-          <w:p>
-            <w:pPr>
-              <w:pStyle w:val="Compact"/>
-              <w:jc w:val="right"/>
-            </w:pPr>
-            <w:r>
-              <w:t xml:space="preserve">13.13</w:t>
-            </w:r>
-          </w:p>
-        </w:tc>
-        <w:tc>
-          <w:tcPr/>
-          <w:p>
-            <w:pPr>
-              <w:pStyle w:val="Compact"/>
-              <w:jc w:val="right"/>
-            </w:pPr>
-            <m:oMath>
-              <m:r>
-                <m:t>7.01</m:t>
-              </m:r>
-              <m:r>
-                <m:rPr>
-                  <m:sty m:val="p"/>
-                </m:rPr>
-                <m:t>×</m:t>
-              </m:r>
-              <m:sSup>
-                <m:e>
-                  <m:r>
-                    <m:t>10</m:t>
-                  </m:r>
-                </m:e>
-                <m:sup>
-                  <m:r>
-                    <m:rPr>
-                      <m:sty m:val="p"/>
-                    </m:rPr>
-                    <m:t>−</m:t>
-                  </m:r>
-                  <m:r>
-                    <m:t>18</m:t>
-                  </m:r>
-                </m:sup>
-              </m:sSup>
-            </m:oMath>
-          </w:p>
-        </w:tc>
-      </w:tr>
-      <w:tr>
-        <w:tc>
-          <w:tcPr/>
-          <w:p>
-            <w:pPr>
-              <w:pStyle w:val="Compact"/>
-            </w:pPr>
-            <w:r>
-              <w:t xml:space="preserve">70–79</w:t>
-            </w:r>
-          </w:p>
-        </w:tc>
-        <w:tc>
-          <w:tcPr/>
-          <w:p>
-            <w:pPr>
-              <w:pStyle w:val="Compact"/>
-              <w:jc w:val="right"/>
-            </w:pPr>
-            <w:r>
-              <w:t xml:space="preserve">6.98</w:t>
-            </w:r>
-          </w:p>
-        </w:tc>
-        <w:tc>
-          <w:tcPr/>
-          <w:p>
-            <w:pPr>
-              <w:pStyle w:val="Compact"/>
-              <w:jc w:val="right"/>
-            </w:pPr>
-            <m:oMath>
-              <m:r>
-                <m:t>3.46</m:t>
-              </m:r>
-              <m:r>
-                <m:rPr>
-                  <m:sty m:val="p"/>
-                </m:rPr>
-                <m:t>×</m:t>
-              </m:r>
-              <m:sSup>
-                <m:e>
-                  <m:r>
-                    <m:t>10</m:t>
-                  </m:r>
-                </m:e>
-                <m:sup>
-                  <m:r>
-                    <m:rPr>
-                      <m:sty m:val="p"/>
-                    </m:rPr>
-                    <m:t>−</m:t>
-                  </m:r>
-                  <m:r>
-                    <m:t>17</m:t>
-                  </m:r>
-                </m:sup>
-              </m:sSup>
-            </m:oMath>
-          </w:p>
-        </w:tc>
-      </w:tr>
-      <w:tr>
-        <w:tc>
-          <w:tcPr/>
-          <w:p>
-            <w:pPr>
-              <w:pStyle w:val="Compact"/>
-            </w:pPr>
-            <w:r>
-              <w:t xml:space="preserve">80–89</w:t>
-            </w:r>
-          </w:p>
-        </w:tc>
-        <w:tc>
-          <w:tcPr/>
-          <w:p>
-            <w:pPr>
-              <w:pStyle w:val="Compact"/>
-              <w:jc w:val="right"/>
-            </w:pPr>
-            <w:r>
-              <w:t xml:space="preserve">2.97</w:t>
-            </w:r>
-          </w:p>
-        </w:tc>
-        <w:tc>
-          <w:tcPr/>
-          <w:p>
-            <w:pPr>
-              <w:pStyle w:val="Compact"/>
-              <w:jc w:val="right"/>
-            </w:pPr>
-            <m:oMath>
-              <m:r>
-                <m:t>2.03</m:t>
-              </m:r>
-              <m:r>
-                <m:rPr>
-                  <m:sty m:val="p"/>
-                </m:rPr>
-                <m:t>×</m:t>
-              </m:r>
-              <m:sSup>
-                <m:e>
-                  <m:r>
-                    <m:t>10</m:t>
-                  </m:r>
-                </m:e>
-                <m:sup>
-                  <m:r>
-                    <m:rPr>
-                      <m:sty m:val="p"/>
-                    </m:rPr>
-                    <m:t>−</m:t>
-                  </m:r>
-                  <m:r>
-                    <m:t>11</m:t>
-                  </m:r>
-                </m:sup>
-              </m:sSup>
-            </m:oMath>
-          </w:p>
-        </w:tc>
-      </w:tr>
-      <w:tr>
-        <w:tc>
-          <w:tcPr/>
-          <w:p>
-            <w:pPr>
-              <w:pStyle w:val="Compact"/>
-            </w:pPr>
-            <w:r>
-              <w:t xml:space="preserve">90–99</w:t>
-            </w:r>
-          </w:p>
-        </w:tc>
-        <w:tc>
-          <w:tcPr/>
-          <w:p>
-            <w:pPr>
-              <w:pStyle w:val="Compact"/>
-              <w:jc w:val="right"/>
-            </w:pPr>
-            <w:r>
-              <w:t xml:space="preserve">0.80</w:t>
-            </w:r>
-          </w:p>
-        </w:tc>
-        <w:tc>
-          <w:tcPr/>
-          <w:p>
-            <w:pPr>
-              <w:pStyle w:val="Compact"/>
-              <w:jc w:val="right"/>
-            </w:pPr>
-            <m:oMath>
-              <m:r>
-                <m:t>8.66</m:t>
-              </m:r>
-              <m:r>
-                <m:rPr>
-                  <m:sty m:val="p"/>
-                </m:rPr>
-                <m:t>×</m:t>
-              </m:r>
-              <m:sSup>
-                <m:e>
-                  <m:r>
-                    <m:t>10</m:t>
-                  </m:r>
-                </m:e>
-                <m:sup>
-                  <m:r>
-                    <m:rPr>
-                      <m:sty m:val="p"/>
-                    </m:rPr>
-                    <m:t>−</m:t>
-                  </m:r>
-                  <m:r>
-                    <m:t>16</m:t>
-                  </m:r>
-                </m:sup>
-              </m:sSup>
-            </m:oMath>
-          </w:p>
-        </w:tc>
-      </w:tr>
-      <w:tr>
-        <w:tc>
-          <w:tcPr/>
-          <w:p>
-            <w:pPr>
-              <w:pStyle w:val="Compact"/>
-            </w:pPr>
-            <w:r>
-              <w:t xml:space="preserve">All ages (full population)</w:t>
-            </w:r>
-          </w:p>
-        </w:tc>
-        <w:tc>
-          <w:tcPr/>
-          <w:p>
-            <w:pPr>
-              <w:pStyle w:val="Compact"/>
-              <w:jc w:val="right"/>
-            </w:pPr>
-            <w:r>
-              <w:t xml:space="preserve">4.98</w:t>
-            </w:r>
-          </w:p>
-        </w:tc>
-        <w:tc>
-          <w:tcPr/>
-          <w:p>
-            <w:pPr>
-              <w:pStyle w:val="Compact"/>
-              <w:jc w:val="right"/>
-            </w:pPr>
-            <m:oMath>
-              <m:r>
-                <m:t>1.02</m:t>
-              </m:r>
-              <m:r>
-                <m:rPr>
-                  <m:sty m:val="p"/>
-                </m:rPr>
-                <m:t>×</m:t>
-              </m:r>
-              <m:sSup>
-                <m:e>
-                  <m:r>
-                    <m:t>10</m:t>
-                  </m:r>
-                </m:e>
-                <m:sup>
-                  <m:r>
-                    <m:rPr>
-                      <m:sty m:val="p"/>
-                    </m:rPr>
-                    <m:t>−</m:t>
-                  </m:r>
-                  <m:r>
-                    <m:t>11</m:t>
-                  </m:r>
-                </m:sup>
-              </m:sSup>
-            </m:oMath>
-          </w:p>
-        </w:tc>
-      </w:tr>
-    </w:tbl>
-    <w:bookmarkEnd w:id="48"/>
     <w:p>
       <w:pPr>
         <w:pStyle w:val="BodyText"/>
       </w:pPr>
       <w:r>
-        <w:rPr>
-          <w:b/>
-          <w:bCs/>
-        </w:rPr>
-        <w:t xml:space="preserve">Notes:</w:t>
-      </w:r>
-      <w:r>
-        <w:t xml:space="preserve"> </w:t>
-      </w:r>
-      <w:r>
-        <w:t xml:space="preserve">- The fitted frailty variance quantifies unobserved frailty heterogeneity and depletion of susceptibles within cohorts. Near-zero values indicate effectively linear cumulative hazards over the quiet window and are typical of strongly pre-selected cohorts.</w:t>
-      </w:r>
-      <w:r>
-        <w:t xml:space="preserve"> </w:t>
-      </w:r>
-      <w:r>
-        <w:t xml:space="preserve">- Each entry reports a single fitted gamma-frailty variance for the specified age band and vaccination status within the 2021_24 enrollment cohort.</w:t>
-      </w:r>
-      <w:r>
-        <w:t xml:space="preserve"> </w:t>
-      </w:r>
-      <w:r>
-        <w:t xml:space="preserve">- The</w:t>
-      </w:r>
-      <w:r>
-        <w:t xml:space="preserve"> </w:t>
-      </w:r>
-      <w:r>
-        <w:t xml:space="preserve">“All ages (full population)”</w:t>
-      </w:r>
-      <w:r>
-        <w:t xml:space="preserve"> </w:t>
-      </w:r>
-      <w:r>
-        <w:t xml:space="preserve">row corresponds to an independent fit over the full pooled age range, included as a global diagnostic.</w:t>
-      </w:r>
-      <w:r>
-        <w:t xml:space="preserve"> </w:t>
-      </w:r>
-      <w:r>
-        <w:t xml:space="preserve">- Table 14 reports raw outcome contrasts for ages 40+ (YOB ≤ 1980) where event counts are stable.</w:t>
-      </w:r>
-    </w:p>
-    <w:p>
-      <w:pPr>
-        <w:pStyle w:val="BodyText"/>
-      </w:pPr>
-      <w:r>
-        <w:rPr>
-          <w:b/>
-          <w:bCs/>
-        </w:rPr>
-        <w:t xml:space="preserve">Diagnostic checks:</w:t>
-      </w:r>
-      <w:r>
-        <w:t xml:space="preserve"> </w:t>
-      </w:r>
-      <w:r>
-        <w:t xml:space="preserve">-</w:t>
-      </w:r>
-      <w:r>
-        <w:t xml:space="preserve"> </w:t>
-      </w:r>
-      <w:r>
-        <w:rPr>
-          <w:b/>
-          <w:bCs/>
-        </w:rPr>
-        <w:t xml:space="preserve">Dose ordering:</w:t>
-      </w:r>
-      <w:r>
-        <w:t xml:space="preserve"> </w:t>
-      </w:r>
-      <w:r>
-        <w:t xml:space="preserve">the fitted frailty variance is positive for Dose 0 and collapses toward zero for Dose 2 across all age strata, consistent with selective uptake.</w:t>
-      </w:r>
-      <w:r>
-        <w:t xml:space="preserve"> </w:t>
-      </w:r>
-      <w:r>
-        <w:t xml:space="preserve">-</w:t>
-      </w:r>
-      <w:r>
-        <w:t xml:space="preserve"> </w:t>
-      </w:r>
-      <w:r>
-        <w:rPr>
-          <w:b/>
-          <w:bCs/>
-        </w:rPr>
-        <w:t xml:space="preserve">Magnitude separation:</w:t>
-      </w:r>
-      <w:r>
-        <w:t xml:space="preserve"> </w:t>
-      </w:r>
-      <w:r>
-        <w:t xml:space="preserve">Dose 2 estimates are effectively zero relative to Dose 0, indicating near-linear cumulative hazards rather than forced curvature.</w:t>
-      </w:r>
-      <w:r>
-        <w:t xml:space="preserve"> </w:t>
-      </w:r>
-      <w:r>
-        <w:t xml:space="preserve">-</w:t>
-      </w:r>
-      <w:r>
-        <w:t xml:space="preserve"> </w:t>
-      </w:r>
-      <w:r>
-        <w:rPr>
-          <w:b/>
-          <w:bCs/>
-        </w:rPr>
-        <w:t xml:space="preserve">Age coherence:</w:t>
-      </w:r>
-      <w:r>
-        <w:t xml:space="preserve"> </w:t>
-      </w:r>
-      <w:r>
-        <w:t xml:space="preserve">the fitted frailty variance decreases at older ages as baseline mortality rises and survivor populations become more homogeneous; monotonicity is not imposed.</w:t>
-      </w:r>
-      <w:r>
-        <w:t xml:space="preserve"> </w:t>
-      </w:r>
-      <w:r>
-        <w:t xml:space="preserve">-</w:t>
-      </w:r>
-      <w:r>
-        <w:t xml:space="preserve"> </w:t>
-      </w:r>
-      <w:r>
-        <w:rPr>
-          <w:b/>
-          <w:bCs/>
-        </w:rPr>
-        <w:t xml:space="preserve">Stability:</w:t>
-      </w:r>
-      <w:r>
-        <w:t xml:space="preserve"> </w:t>
-      </w:r>
-      <w:r>
-        <w:t xml:space="preserve">No sign reversals, boundary pathologies, or numerical instabilities are observed.</w:t>
-      </w:r>
-      <w:r>
-        <w:t xml:space="preserve"> </w:t>
-      </w:r>
-      <w:r>
-        <w:t xml:space="preserve">-</w:t>
-      </w:r>
-      <w:r>
-        <w:t xml:space="preserve"> </w:t>
-      </w:r>
-      <w:r>
-        <w:rPr>
-          <w:b/>
-          <w:bCs/>
-        </w:rPr>
-        <w:t xml:space="preserve">Falsifiability:</w:t>
-      </w:r>
-      <w:r>
-        <w:t xml:space="preserve"> </w:t>
-      </w:r>
-      <w:r>
-        <w:t xml:space="preserve">Failure of any one of these checks would constitute evidence against model adequacy.</w:t>
-      </w:r>
-    </w:p>
-    <w:bookmarkStart w:id="49" w:name="tbl:czech_diagnostic_gate"/>
-    <w:p>
-      <w:pPr>
-        <w:pStyle w:val="TableCaption"/>
-      </w:pPr>
-      <w:r>
-        <w:t xml:space="preserve">Table 13. Diagnostic gate for Czech application: KCOR results reported only where diagnostics pass.</w:t>
-      </w:r>
-    </w:p>
-    <w:tbl>
-      <w:tblPr>
-        <w:tblStyle w:val="Table"/>
-        <w:tblW w:type="pct" w:w="5000"/>
-        <w:tblLayout w:type="fixed"/>
-        <w:tblLook w:firstRow="1" w:lastRow="0" w:firstColumn="0" w:lastColumn="0" w:noHBand="0" w:noVBand="0" w:val="0020"/>
-        <w:tblCaption w:val="Table 13. Diagnostic gate for Czech application: KCOR results reported only where diagnostics pass."/>
-      </w:tblPr>
-      <w:tblGrid>
-        <w:gridCol w:w="1348"/>
-        <w:gridCol w:w="1516"/>
-        <w:gridCol w:w="2359"/>
-        <w:gridCol w:w="1600"/>
-        <w:gridCol w:w="1095"/>
-      </w:tblGrid>
-      <w:tr>
-        <w:trPr>
-          <w:tblHeader w:val="on"/>
-        </w:trPr>
-        <w:tc>
-          <w:tcPr/>
-          <w:p>
-            <w:pPr>
-              <w:pStyle w:val="Compact"/>
-            </w:pPr>
-            <w:r>
-              <w:t xml:space="preserve">Age band (years)</w:t>
-            </w:r>
-          </w:p>
-        </w:tc>
-        <w:tc>
-          <w:tcPr/>
-          <w:p>
-            <w:pPr>
-              <w:pStyle w:val="Compact"/>
-            </w:pPr>
-            <w:r>
-              <w:t xml:space="preserve">Quiet window valid</w:t>
-            </w:r>
-          </w:p>
-        </w:tc>
-        <w:tc>
-          <w:tcPr/>
-          <w:p>
-            <w:pPr>
-              <w:pStyle w:val="Compact"/>
-            </w:pPr>
-            <w:r>
-              <w:t xml:space="preserve">Post-normalization linearity</w:t>
-            </w:r>
-          </w:p>
-        </w:tc>
-        <w:tc>
-          <w:tcPr/>
-          <w:p>
-            <w:pPr>
-              <w:pStyle w:val="Compact"/>
-            </w:pPr>
-            <w:r>
-              <w:t xml:space="preserve">Parameter stability</w:t>
-            </w:r>
-          </w:p>
-        </w:tc>
-        <w:tc>
-          <w:tcPr/>
-          <w:p>
-            <w:pPr>
-              <w:pStyle w:val="Compact"/>
-            </w:pPr>
-            <w:r>
-              <w:t xml:space="preserve">KCOR reported</w:t>
-            </w:r>
-          </w:p>
-        </w:tc>
-      </w:tr>
-      <w:tr>
-        <w:tc>
-          <w:tcPr/>
-          <w:p>
-            <w:pPr>
-              <w:pStyle w:val="Compact"/>
-            </w:pPr>
-            <w:r>
-              <w:t xml:space="preserve">40–49</w:t>
-            </w:r>
-          </w:p>
-        </w:tc>
-        <w:tc>
-          <w:tcPr/>
-          <w:p>
-            <w:pPr>
-              <w:pStyle w:val="Compact"/>
-            </w:pPr>
-            <w:r>
-              <w:t xml:space="preserve">Yes</w:t>
-            </w:r>
-          </w:p>
-        </w:tc>
-        <w:tc>
-          <w:tcPr/>
-          <w:p>
-            <w:pPr>
-              <w:pStyle w:val="Compact"/>
-            </w:pPr>
-            <w:r>
-              <w:t xml:space="preserve">Yes</w:t>
-            </w:r>
-          </w:p>
-        </w:tc>
-        <w:tc>
-          <w:tcPr/>
-          <w:p>
-            <w:pPr>
-              <w:pStyle w:val="Compact"/>
-            </w:pPr>
-            <w:r>
-              <w:t xml:space="preserve">Yes</w:t>
-            </w:r>
-          </w:p>
-        </w:tc>
-        <w:tc>
-          <w:tcPr/>
-          <w:p>
-            <w:pPr>
-              <w:pStyle w:val="Compact"/>
-            </w:pPr>
-            <w:r>
-              <w:t xml:space="preserve">Yes</w:t>
-            </w:r>
-          </w:p>
-        </w:tc>
-      </w:tr>
-      <w:tr>
-        <w:tc>
-          <w:tcPr/>
-          <w:p>
-            <w:pPr>
-              <w:pStyle w:val="Compact"/>
-            </w:pPr>
-            <w:r>
-              <w:t xml:space="preserve">50–59</w:t>
-            </w:r>
-          </w:p>
-        </w:tc>
-        <w:tc>
-          <w:tcPr/>
-          <w:p>
-            <w:pPr>
-              <w:pStyle w:val="Compact"/>
-            </w:pPr>
-            <w:r>
-              <w:t xml:space="preserve">Yes</w:t>
-            </w:r>
-          </w:p>
-        </w:tc>
-        <w:tc>
-          <w:tcPr/>
-          <w:p>
-            <w:pPr>
-              <w:pStyle w:val="Compact"/>
-            </w:pPr>
-            <w:r>
-              <w:t xml:space="preserve">Yes</w:t>
-            </w:r>
-          </w:p>
-        </w:tc>
-        <w:tc>
-          <w:tcPr/>
-          <w:p>
-            <w:pPr>
-              <w:pStyle w:val="Compact"/>
-            </w:pPr>
-            <w:r>
-              <w:t xml:space="preserve">Yes</w:t>
-            </w:r>
-          </w:p>
-        </w:tc>
-        <w:tc>
-          <w:tcPr/>
-          <w:p>
-            <w:pPr>
-              <w:pStyle w:val="Compact"/>
-            </w:pPr>
-            <w:r>
-              <w:t xml:space="preserve">Yes</w:t>
-            </w:r>
-          </w:p>
-        </w:tc>
-      </w:tr>
-      <w:tr>
-        <w:tc>
-          <w:tcPr/>
-          <w:p>
-            <w:pPr>
-              <w:pStyle w:val="Compact"/>
-            </w:pPr>
-            <w:r>
-              <w:t xml:space="preserve">60–69</w:t>
-            </w:r>
-          </w:p>
-        </w:tc>
-        <w:tc>
-          <w:tcPr/>
-          <w:p>
-            <w:pPr>
-              <w:pStyle w:val="Compact"/>
-            </w:pPr>
-            <w:r>
-              <w:t xml:space="preserve">Yes</w:t>
-            </w:r>
-          </w:p>
-        </w:tc>
-        <w:tc>
-          <w:tcPr/>
-          <w:p>
-            <w:pPr>
-              <w:pStyle w:val="Compact"/>
-            </w:pPr>
-            <w:r>
-              <w:t xml:space="preserve">Yes</w:t>
-            </w:r>
-          </w:p>
-        </w:tc>
-        <w:tc>
-          <w:tcPr/>
-          <w:p>
-            <w:pPr>
-              <w:pStyle w:val="Compact"/>
-            </w:pPr>
-            <w:r>
-              <w:t xml:space="preserve">Yes</w:t>
-            </w:r>
-          </w:p>
-        </w:tc>
-        <w:tc>
-          <w:tcPr/>
-          <w:p>
-            <w:pPr>
-              <w:pStyle w:val="Compact"/>
-            </w:pPr>
-            <w:r>
-              <w:t xml:space="preserve">Yes</w:t>
-            </w:r>
-          </w:p>
-        </w:tc>
-      </w:tr>
-      <w:tr>
-        <w:tc>
-          <w:tcPr/>
-          <w:p>
-            <w:pPr>
-              <w:pStyle w:val="Compact"/>
-            </w:pPr>
-            <w:r>
-              <w:t xml:space="preserve">70–79</w:t>
-            </w:r>
-          </w:p>
-        </w:tc>
-        <w:tc>
-          <w:tcPr/>
-          <w:p>
-            <w:pPr>
-              <w:pStyle w:val="Compact"/>
-            </w:pPr>
-            <w:r>
-              <w:t xml:space="preserve">Yes</w:t>
-            </w:r>
-          </w:p>
-        </w:tc>
-        <w:tc>
-          <w:tcPr/>
-          <w:p>
-            <w:pPr>
-              <w:pStyle w:val="Compact"/>
-            </w:pPr>
-            <w:r>
-              <w:t xml:space="preserve">Yes</w:t>
-            </w:r>
-          </w:p>
-        </w:tc>
-        <w:tc>
-          <w:tcPr/>
-          <w:p>
-            <w:pPr>
-              <w:pStyle w:val="Compact"/>
-            </w:pPr>
-            <w:r>
-              <w:t xml:space="preserve">Yes</w:t>
-            </w:r>
-          </w:p>
-        </w:tc>
-        <w:tc>
-          <w:tcPr/>
-          <w:p>
-            <w:pPr>
-              <w:pStyle w:val="Compact"/>
-            </w:pPr>
-            <w:r>
-              <w:t xml:space="preserve">Yes</w:t>
-            </w:r>
-          </w:p>
-        </w:tc>
-      </w:tr>
-      <w:tr>
-        <w:tc>
-          <w:tcPr/>
-          <w:p>
-            <w:pPr>
-              <w:pStyle w:val="Compact"/>
-            </w:pPr>
-            <w:r>
-              <w:t xml:space="preserve">80–89</w:t>
-            </w:r>
-          </w:p>
-        </w:tc>
-        <w:tc>
-          <w:tcPr/>
-          <w:p>
-            <w:pPr>
-              <w:pStyle w:val="Compact"/>
-            </w:pPr>
-            <w:r>
-              <w:t xml:space="preserve">Yes</w:t>
-            </w:r>
-          </w:p>
-        </w:tc>
-        <w:tc>
-          <w:tcPr/>
-          <w:p>
-            <w:pPr>
-              <w:pStyle w:val="Compact"/>
-            </w:pPr>
-            <w:r>
-              <w:t xml:space="preserve">Yes</w:t>
-            </w:r>
-          </w:p>
-        </w:tc>
-        <w:tc>
-          <w:tcPr/>
-          <w:p>
-            <w:pPr>
-              <w:pStyle w:val="Compact"/>
-            </w:pPr>
-            <w:r>
-              <w:t xml:space="preserve">Yes</w:t>
-            </w:r>
-          </w:p>
-        </w:tc>
-        <w:tc>
-          <w:tcPr/>
-          <w:p>
-            <w:pPr>
-              <w:pStyle w:val="Compact"/>
-            </w:pPr>
-            <w:r>
-              <w:t xml:space="preserve">Yes</w:t>
-            </w:r>
-          </w:p>
-        </w:tc>
-      </w:tr>
-      <w:tr>
-        <w:tc>
-          <w:tcPr/>
-          <w:p>
-            <w:pPr>
-              <w:pStyle w:val="Compact"/>
-            </w:pPr>
-            <w:r>
-              <w:t xml:space="preserve">90–99</w:t>
-            </w:r>
-          </w:p>
-        </w:tc>
-        <w:tc>
-          <w:tcPr/>
-          <w:p>
-            <w:pPr>
-              <w:pStyle w:val="Compact"/>
-            </w:pPr>
-            <w:r>
-              <w:t xml:space="preserve">Yes</w:t>
-            </w:r>
-          </w:p>
-        </w:tc>
-        <w:tc>
-          <w:tcPr/>
-          <w:p>
-            <w:pPr>
-              <w:pStyle w:val="Compact"/>
-            </w:pPr>
-            <w:r>
-              <w:t xml:space="preserve">Yes</w:t>
-            </w:r>
-          </w:p>
-        </w:tc>
-        <w:tc>
-          <w:tcPr/>
-          <w:p>
-            <w:pPr>
-              <w:pStyle w:val="Compact"/>
-            </w:pPr>
-            <w:r>
-              <w:t xml:space="preserve">Yes</w:t>
-            </w:r>
-          </w:p>
-        </w:tc>
-        <w:tc>
-          <w:tcPr/>
-          <w:p>
-            <w:pPr>
-              <w:pStyle w:val="Compact"/>
-            </w:pPr>
-            <w:r>
-              <w:t xml:space="preserve">Yes</w:t>
-            </w:r>
-          </w:p>
-        </w:tc>
-      </w:tr>
-      <w:tr>
-        <w:tc>
-          <w:tcPr/>
-          <w:p>
-            <w:pPr>
-              <w:pStyle w:val="Compact"/>
-            </w:pPr>
-            <w:r>
-              <w:t xml:space="preserve">All ages</w:t>
-            </w:r>
-          </w:p>
-        </w:tc>
-        <w:tc>
-          <w:tcPr/>
-          <w:p>
-            <w:pPr>
-              <w:pStyle w:val="Compact"/>
-            </w:pPr>
-            <w:r>
-              <w:t xml:space="preserve">Yes</w:t>
-            </w:r>
-          </w:p>
-        </w:tc>
-        <w:tc>
-          <w:tcPr/>
-          <w:p>
-            <w:pPr>
-              <w:pStyle w:val="Compact"/>
-            </w:pPr>
-            <w:r>
-              <w:t xml:space="preserve">Yes</w:t>
-            </w:r>
-          </w:p>
-        </w:tc>
-        <w:tc>
-          <w:tcPr/>
-          <w:p>
-            <w:pPr>
-              <w:pStyle w:val="Compact"/>
-            </w:pPr>
-            <w:r>
-              <w:t xml:space="preserve">Yes</w:t>
-            </w:r>
-          </w:p>
-        </w:tc>
-        <w:tc>
-          <w:tcPr/>
-          <w:p>
-            <w:pPr>
-              <w:pStyle w:val="Compact"/>
-            </w:pPr>
-            <w:r>
-              <w:t xml:space="preserve">Yes</w:t>
-            </w:r>
-          </w:p>
-        </w:tc>
-      </w:tr>
-    </w:tbl>
-    <w:bookmarkEnd w:id="49"/>
+        <w:t xml:space="preserve">See Table 12 and Table 13.</w:t>
+      </w:r>
+    </w:p>
     <w:p>
       <w:pPr>
         <w:pStyle w:val="BodyText"/>
@@ -8658,10 +7506,1196 @@
         <w:t xml:space="preserve"> </w:t>
       </w:r>
       <w:r>
-        <w:t xml:space="preserve">even if latent heterogeneity is not literally smaller. Frailty variance is largest at younger ages, where low baseline mortality amplifies the impact of heterogeneity on cumulative hazard curvature, and declines at older ages where mortality is compressed and survivors are more homogeneous. Because Table 12 demonstrates selection-induced heterogeneity, unadjusted cumulative outcome contrasts are expected to conflate depletion effects with any true treatment differences; Table 14 therefore reports raw cumulative hazards solely as a pre-normalization diagnostic. KCOR normalization removes the depletion component, enabling interpretable comparison of the remaining differences.</w:t>
-      </w:r>
-    </w:p>
-    <w:bookmarkStart w:id="50" w:name="tbl:raw_cumulative_outcomes"/>
+        <w:t xml:space="preserve">even if latent heterogeneity is not literally smaller. Frailty variance is largest at younger ages, where low baseline mortality amplifies the impact of heterogeneity on cumulative hazard curvature, and declines at older ages where mortality is compressed and survivors are more homogeneous. Because Table 12 demonstrates selection-induced heterogeneity, unadjusted cumulative outcome contrasts are expected to conflate depletion effects with any true treatment differences; see Table 14 for raw cumulative hazards reported as a pre-normalization diagnostic. KCOR normalization removes the depletion component, enabling interpretable comparison of the remaining differences.</w:t>
+      </w:r>
+    </w:p>
+    <w:p>
+      <w:pPr>
+        <w:pStyle w:val="BodyText"/>
+      </w:pPr>
+      <w:r>
+        <w:t xml:space="preserve">These raw contrasts reflect both selection and depletion effects and are not interpreted causally.</w:t>
+      </w:r>
+    </w:p>
+    <w:bookmarkEnd w:id="48"/>
+    <w:bookmarkStart w:id="53" w:name="X5edf977bb748663aefbf51a96004e616d3437f4"/>
+    <w:p>
+      <w:pPr>
+        <w:pStyle w:val="Heading4"/>
+      </w:pPr>
+      <w:r>
+        <w:t xml:space="preserve">C.1.3 Illustrative application to national registry mortality data</w:t>
+      </w:r>
+    </w:p>
+    <w:p>
+      <w:pPr>
+        <w:pStyle w:val="FirstParagraph"/>
+      </w:pPr>
+      <w:r>
+        <w:t xml:space="preserve">We include a brief illustrative application to demonstrate end-to-end KCOR behavior on real registry mortality data in a setting that minimizes timing-driven shocks and window-tuning sensitivity. Cohorts were enrolled in ISO week 2022-26, and evaluation was restricted to calendar year 2023, yielding a 26-week post-enrollment buffer before slope estimation and a prespecified full-year window for assessment. Frailty parameters were estimated using a prespecified epidemiologically quiet window (calendar year 2023) to minimize wave-related hazard variation. This example is intended to illustrate estimator behavior under real-world selection and heterogeneity and does not support causal inference.</w:t>
+      </w:r>
+    </w:p>
+    <w:p>
+      <w:pPr>
+        <w:pStyle w:val="BodyText"/>
+      </w:pPr>
+      <w:r>
+        <w:t xml:space="preserve">Figure 17 shows</w:t>
+      </w:r>
+      <w:r>
+        <w:t xml:space="preserve"> </w:t>
+      </w:r>
+      <m:oMath>
+        <m:r>
+          <m:rPr>
+            <m:sty m:val="p"/>
+          </m:rPr>
+          <m:t>K</m:t>
+        </m:r>
+        <m:r>
+          <m:rPr>
+            <m:sty m:val="p"/>
+          </m:rPr>
+          <m:t>C</m:t>
+        </m:r>
+        <m:r>
+          <m:rPr>
+            <m:sty m:val="p"/>
+          </m:rPr>
+          <m:t>O</m:t>
+        </m:r>
+        <m:r>
+          <m:rPr>
+            <m:sty m:val="p"/>
+          </m:rPr>
+          <m:t>R</m:t>
+        </m:r>
+        <m:r>
+          <m:rPr>
+            <m:sty m:val="p"/>
+          </m:rPr>
+          <m:t>(</m:t>
+        </m:r>
+        <m:r>
+          <m:t>t</m:t>
+        </m:r>
+        <m:r>
+          <m:rPr>
+            <m:sty m:val="p"/>
+          </m:rPr>
+          <m:t>)</m:t>
+        </m:r>
+      </m:oMath>
+      <w:r>
+        <w:t xml:space="preserve"> </w:t>
+      </w:r>
+      <w:r>
+        <w:t xml:space="preserve">trajectories for dose 2 and dose 3 relative to dose 0 for an all-ages analysis. We deliberately present an all-ages analysis as a high-heterogeneity stress test, since aggregation across age induces substantial baseline hazard and frailty variation. To assess whether apparent stability could arise from cancellation across strata, we also present narrow birth-year cohorts spanning advanced ages (1930, 1940, 1950) in Figures 14–16. Across aggregation levels,</w:t>
+      </w:r>
+      <w:r>
+        <w:t xml:space="preserve"> </w:t>
+      </w:r>
+      <m:oMath>
+        <m:r>
+          <m:rPr>
+            <m:sty m:val="p"/>
+          </m:rPr>
+          <m:t>K</m:t>
+        </m:r>
+        <m:r>
+          <m:rPr>
+            <m:sty m:val="p"/>
+          </m:rPr>
+          <m:t>C</m:t>
+        </m:r>
+        <m:r>
+          <m:rPr>
+            <m:sty m:val="p"/>
+          </m:rPr>
+          <m:t>O</m:t>
+        </m:r>
+        <m:r>
+          <m:rPr>
+            <m:sty m:val="p"/>
+          </m:rPr>
+          <m:t>R</m:t>
+        </m:r>
+        <m:r>
+          <m:rPr>
+            <m:sty m:val="p"/>
+          </m:rPr>
+          <m:t>(</m:t>
+        </m:r>
+        <m:r>
+          <m:t>t</m:t>
+        </m:r>
+        <m:r>
+          <m:rPr>
+            <m:sty m:val="p"/>
+          </m:rPr>
+          <m:t>)</m:t>
+        </m:r>
+      </m:oMath>
+      <w:r>
+        <w:t xml:space="preserve"> </w:t>
+      </w:r>
+      <w:r>
+        <w:t xml:space="preserve">remains stable over the evaluation window after depletion normalization, consistent with effective removal of selection-induced curvature in a real-data setting. These figures are presented as illustrative applications demonstrating estimator behavior on registry data and do not support causal inference; no hypothesis testing is performed.</w:t>
+      </w:r>
+    </w:p>
+    <w:bookmarkStart w:id="52" w:name="fig:kcor_realdata_allages"/>
+    <w:p>
+      <w:pPr>
+        <w:pStyle w:val="CaptionedFigure"/>
+      </w:pPr>
+      <w:r>
+        <w:drawing>
+          <wp:inline>
+            <wp:extent cx="5334000" cy="3078759"/>
+            <wp:effectExtent b="0" l="0" r="0" t="0"/>
+            <wp:docPr descr="Figure 17. All-ages stress test: \mathrm{KCOR}(t) trajectories comparing dose 2 and dose 3 to dose 0 for cohorts enrolled in ISO week 2022-26 and evaluated over calendar year 2023. KCOR curves are anchored at t_0 = 4 weeks (i.e., plotted as \mathrm{KCOR}(t; t_0)). This figure is presented as an illustrative application demonstrating estimator behavior under extreme heterogeneity and does not support causal inference." title="" id="50" name="Picture"/>
+            <a:graphic>
+              <a:graphicData uri="http://schemas.openxmlformats.org/drawingml/2006/picture">
+                <pic:pic>
+                  <pic:nvPicPr>
+                    <pic:cNvPr descr="figures/kcor_realdata_allages_enroll2022w26_eval2023.png" id="51" name="Picture"/>
+                    <pic:cNvPicPr>
+                      <a:picLocks noChangeArrowheads="1" noChangeAspect="1"/>
+                    </pic:cNvPicPr>
+                  </pic:nvPicPr>
+                  <pic:blipFill>
+                    <a:blip r:embed="rId49"/>
+                    <a:stretch>
+                      <a:fillRect/>
+                    </a:stretch>
+                  </pic:blipFill>
+                  <pic:spPr bwMode="auto">
+                    <a:xfrm>
+                      <a:off x="0" y="0"/>
+                      <a:ext cx="5334000" cy="3078759"/>
+                    </a:xfrm>
+                    <a:prstGeom prst="rect">
+                      <a:avLst/>
+                    </a:prstGeom>
+                    <a:noFill/>
+                    <a:ln w="9525">
+                      <a:noFill/>
+                      <a:headEnd/>
+                      <a:tailEnd/>
+                    </a:ln>
+                  </pic:spPr>
+                </pic:pic>
+              </a:graphicData>
+            </a:graphic>
+          </wp:inline>
+        </w:drawing>
+      </w:r>
+    </w:p>
+    <w:p>
+      <w:pPr>
+        <w:pStyle w:val="ImageCaption"/>
+      </w:pPr>
+      <w:r>
+        <w:t xml:space="preserve">Figure 17. All-ages stress test:</w:t>
+      </w:r>
+      <w:r>
+        <w:t xml:space="preserve"> </w:t>
+      </w:r>
+      <m:oMath>
+        <m:r>
+          <m:rPr>
+            <m:sty m:val="p"/>
+          </m:rPr>
+          <m:t>K</m:t>
+        </m:r>
+        <m:r>
+          <m:rPr>
+            <m:sty m:val="p"/>
+          </m:rPr>
+          <m:t>C</m:t>
+        </m:r>
+        <m:r>
+          <m:rPr>
+            <m:sty m:val="p"/>
+          </m:rPr>
+          <m:t>O</m:t>
+        </m:r>
+        <m:r>
+          <m:rPr>
+            <m:sty m:val="p"/>
+          </m:rPr>
+          <m:t>R</m:t>
+        </m:r>
+        <m:r>
+          <m:rPr>
+            <m:sty m:val="p"/>
+          </m:rPr>
+          <m:t>(</m:t>
+        </m:r>
+        <m:r>
+          <m:t>t</m:t>
+        </m:r>
+        <m:r>
+          <m:rPr>
+            <m:sty m:val="p"/>
+          </m:rPr>
+          <m:t>)</m:t>
+        </m:r>
+      </m:oMath>
+      <w:r>
+        <w:t xml:space="preserve"> </w:t>
+      </w:r>
+      <w:r>
+        <w:t xml:space="preserve">trajectories comparing dose 2 and dose 3 to dose 0 for cohorts enrolled in ISO week 2022-26 and evaluated over calendar year 2023. KCOR curves are anchored at</w:t>
+      </w:r>
+      <w:r>
+        <w:t xml:space="preserve"> </w:t>
+      </w:r>
+      <m:oMath>
+        <m:sSub>
+          <m:e>
+            <m:r>
+              <m:t>t</m:t>
+            </m:r>
+          </m:e>
+          <m:sub>
+            <m:r>
+              <m:t>0</m:t>
+            </m:r>
+          </m:sub>
+        </m:sSub>
+        <m:r>
+          <m:rPr>
+            <m:sty m:val="p"/>
+          </m:rPr>
+          <m:t>=</m:t>
+        </m:r>
+        <m:r>
+          <m:t>4</m:t>
+        </m:r>
+      </m:oMath>
+      <w:r>
+        <w:t xml:space="preserve"> </w:t>
+      </w:r>
+      <w:r>
+        <w:t xml:space="preserve">weeks (i.e., plotted as</w:t>
+      </w:r>
+      <w:r>
+        <w:t xml:space="preserve"> </w:t>
+      </w:r>
+      <m:oMath>
+        <m:r>
+          <m:rPr>
+            <m:sty m:val="p"/>
+          </m:rPr>
+          <m:t>K</m:t>
+        </m:r>
+        <m:r>
+          <m:rPr>
+            <m:sty m:val="p"/>
+          </m:rPr>
+          <m:t>C</m:t>
+        </m:r>
+        <m:r>
+          <m:rPr>
+            <m:sty m:val="p"/>
+          </m:rPr>
+          <m:t>O</m:t>
+        </m:r>
+        <m:r>
+          <m:rPr>
+            <m:sty m:val="p"/>
+          </m:rPr>
+          <m:t>R</m:t>
+        </m:r>
+        <m:r>
+          <m:rPr>
+            <m:sty m:val="p"/>
+          </m:rPr>
+          <m:t>(</m:t>
+        </m:r>
+        <m:r>
+          <m:t>t</m:t>
+        </m:r>
+        <m:r>
+          <m:rPr>
+            <m:sty m:val="p"/>
+          </m:rPr>
+          <m:t>;</m:t>
+        </m:r>
+        <m:sSub>
+          <m:e>
+            <m:r>
+              <m:t>t</m:t>
+            </m:r>
+          </m:e>
+          <m:sub>
+            <m:r>
+              <m:t>0</m:t>
+            </m:r>
+          </m:sub>
+        </m:sSub>
+        <m:r>
+          <m:rPr>
+            <m:sty m:val="p"/>
+          </m:rPr>
+          <m:t>)</m:t>
+        </m:r>
+      </m:oMath>
+      <w:r>
+        <w:t xml:space="preserve">). This figure is presented as an illustrative application demonstrating estimator behavior under extreme heterogeneity and does not support causal inference.</w:t>
+      </w:r>
+    </w:p>
+    <w:bookmarkEnd w:id="52"/>
+    <w:bookmarkEnd w:id="53"/>
+    <w:bookmarkEnd w:id="54"/>
+    <w:bookmarkStart w:id="63" w:name="X69b5e35053b6e4d59eb22647dfb47df86b0bc52"/>
+    <w:p>
+      <w:pPr>
+        <w:pStyle w:val="Heading3"/>
+      </w:pPr>
+      <w:r>
+        <w:t xml:space="preserve">Appendix D — Diagnostics and Failure Modes for KCOR Assumptions</w:t>
+      </w:r>
+    </w:p>
+    <w:p>
+      <w:pPr>
+        <w:pStyle w:val="FirstParagraph"/>
+      </w:pPr>
+      <w:r>
+        <w:t xml:space="preserve">This appendix describes the</w:t>
+      </w:r>
+      <w:r>
+        <w:t xml:space="preserve"> </w:t>
+      </w:r>
+      <w:r>
+        <w:rPr>
+          <w:b/>
+          <w:bCs/>
+        </w:rPr>
+        <w:t xml:space="preserve">observable diagnostics and failure modes</w:t>
+      </w:r>
+      <w:r>
+        <w:t xml:space="preserve"> </w:t>
+      </w:r>
+      <w:r>
+        <w:t xml:space="preserve">associated with each of the five KCOR assumptions (A1–A5). No additional assumptions are introduced here. KCOR is designed to</w:t>
+      </w:r>
+      <w:r>
+        <w:t xml:space="preserve"> </w:t>
+      </w:r>
+      <w:r>
+        <w:rPr>
+          <w:b/>
+          <w:bCs/>
+        </w:rPr>
+        <w:t xml:space="preserve">fail transparently rather than silently</w:t>
+      </w:r>
+      <w:r>
+        <w:t xml:space="preserve">: when an assumption is violated, the resulting lack of identifiability or model stress manifests through explicit diagnostic signals rather than spurious estimates.</w:t>
+      </w:r>
+    </w:p>
+    <w:bookmarkStart w:id="55" w:name="Xe3738a2c16164a2ac95ac03928e5c7877b0667e"/>
+    <w:p>
+      <w:pPr>
+        <w:pStyle w:val="Heading4"/>
+      </w:pPr>
+      <w:r>
+        <w:t xml:space="preserve">D.1 Diagnostics for Assumption A1 (Fixed cohorts at enrollment)</w:t>
+      </w:r>
+    </w:p>
+    <w:p>
+      <w:pPr>
+        <w:pStyle w:val="FirstParagraph"/>
+      </w:pPr>
+      <w:r>
+        <w:rPr>
+          <w:b/>
+          <w:bCs/>
+        </w:rPr>
+        <w:t xml:space="preserve">Assumption A1</w:t>
+      </w:r>
+      <w:r>
+        <w:t xml:space="preserve"> </w:t>
+      </w:r>
+      <w:r>
+        <w:t xml:space="preserve">requires that cohorts be fixed at enrollment, with no post-enrollment switching or censoring in the primary estimand.</w:t>
+      </w:r>
+    </w:p>
+    <w:p>
+      <w:pPr>
+        <w:pStyle w:val="BodyText"/>
+      </w:pPr>
+      <w:r>
+        <w:rPr>
+          <w:b/>
+          <w:bCs/>
+        </w:rPr>
+        <w:t xml:space="preserve">Diagnostic signals of violation.</w:t>
+      </w:r>
+    </w:p>
+    <w:p>
+      <w:pPr>
+        <w:pStyle w:val="Compact"/>
+        <w:numPr>
+          <w:ilvl w:val="0"/>
+          <w:numId w:val="1016"/>
+        </w:numPr>
+      </w:pPr>
+      <w:r>
+        <w:t xml:space="preserve">Inconsistencies in cohort risk sets (e.g., unexplained increases in at-risk counts).</w:t>
+      </w:r>
+    </w:p>
+    <w:p>
+      <w:pPr>
+        <w:pStyle w:val="Compact"/>
+        <w:numPr>
+          <w:ilvl w:val="0"/>
+          <w:numId w:val="1016"/>
+        </w:numPr>
+      </w:pPr>
+      <w:r>
+        <w:t xml:space="preserve">Early-time hazard suppression or inflation inconsistent with selection or depletion geometry.</w:t>
+      </w:r>
+    </w:p>
+    <w:p>
+      <w:pPr>
+        <w:pStyle w:val="Compact"/>
+        <w:numPr>
+          <w:ilvl w:val="0"/>
+          <w:numId w:val="1016"/>
+        </w:numPr>
+      </w:pPr>
+      <w:r>
+        <w:t xml:space="preserve">Dependence of results on as-treated reclassification or censoring rules.</w:t>
+      </w:r>
+    </w:p>
+    <w:p>
+      <w:pPr>
+        <w:pStyle w:val="FirstParagraph"/>
+      </w:pPr>
+      <w:r>
+        <w:rPr>
+          <w:b/>
+          <w:bCs/>
+        </w:rPr>
+        <w:t xml:space="preserve">Interpretation.</w:t>
+      </w:r>
+      <w:r>
+        <w:t xml:space="preserve"> </w:t>
+      </w:r>
+      <w:r>
+        <w:t xml:space="preserve">KCOR is not defined for datasets with post-enrollment switching or informative censoring in the primary estimand. Such violations are design-level failures rather than modeling failures and indicate that KCOR should not be applied without redefining cohorts.</w:t>
+      </w:r>
+    </w:p>
+    <w:bookmarkEnd w:id="55"/>
+    <w:bookmarkStart w:id="56" w:name="X39f360dcd9bb0e6d00df4e123204743a8bdbf2a"/>
+    <w:p>
+      <w:pPr>
+        <w:pStyle w:val="Heading4"/>
+      </w:pPr>
+      <w:r>
+        <w:t xml:space="preserve">D.2 Diagnostics for Assumption A2 (Shared external hazard environment)</w:t>
+      </w:r>
+    </w:p>
+    <w:p>
+      <w:pPr>
+        <w:pStyle w:val="FirstParagraph"/>
+      </w:pPr>
+      <w:r>
+        <w:rPr>
+          <w:b/>
+          <w:bCs/>
+        </w:rPr>
+        <w:t xml:space="preserve">Assumption A2</w:t>
+      </w:r>
+      <w:r>
+        <w:t xml:space="preserve"> </w:t>
+      </w:r>
+      <w:r>
+        <w:t xml:space="preserve">requires that all cohorts experience the same calendar-time external mortality environment.</w:t>
+      </w:r>
+    </w:p>
+    <w:p>
+      <w:pPr>
+        <w:pStyle w:val="BodyText"/>
+      </w:pPr>
+      <w:r>
+        <w:rPr>
+          <w:b/>
+          <w:bCs/>
+        </w:rPr>
+        <w:t xml:space="preserve">Diagnostic signals of violation.</w:t>
+      </w:r>
+    </w:p>
+    <w:p>
+      <w:pPr>
+        <w:pStyle w:val="Compact"/>
+        <w:numPr>
+          <w:ilvl w:val="0"/>
+          <w:numId w:val="1017"/>
+        </w:numPr>
+      </w:pPr>
+      <w:r>
+        <w:t xml:space="preserve">Calendar-time hazard spikes or drops that appear in only one cohort.</w:t>
+      </w:r>
+    </w:p>
+    <w:p>
+      <w:pPr>
+        <w:pStyle w:val="Compact"/>
+        <w:numPr>
+          <w:ilvl w:val="0"/>
+          <w:numId w:val="1017"/>
+        </w:numPr>
+      </w:pPr>
+      <w:r>
+        <w:t xml:space="preserve">Misalignment of major mortality shocks (e.g., epidemic waves) across cohorts.</w:t>
+      </w:r>
+    </w:p>
+    <w:p>
+      <w:pPr>
+        <w:pStyle w:val="Compact"/>
+        <w:numPr>
+          <w:ilvl w:val="0"/>
+          <w:numId w:val="1017"/>
+        </w:numPr>
+      </w:pPr>
+      <w:r>
+        <w:t xml:space="preserve">Cohort-specific reporting artifacts or administrative discontinuities.</w:t>
+      </w:r>
+    </w:p>
+    <w:p>
+      <w:pPr>
+        <w:pStyle w:val="FirstParagraph"/>
+      </w:pPr>
+      <w:r>
+        <w:rPr>
+          <w:b/>
+          <w:bCs/>
+        </w:rPr>
+        <w:t xml:space="preserve">Interpretation.</w:t>
+      </w:r>
+      <w:r>
+        <w:t xml:space="preserve"> </w:t>
+      </w:r>
+      <w:r>
+        <w:t xml:space="preserve">External shocks are permitted under KCOR provided they act symmetrically across cohorts. Cohort-specific shocks violate comparability and are visible directly in calendar-time hazard overlays. When detected, such violations limit interpretation of KCOR contrasts over affected periods.</w:t>
+      </w:r>
+    </w:p>
+    <w:bookmarkEnd w:id="56"/>
+    <w:bookmarkStart w:id="57" w:name="X681d6c8e66603a33484a5fa5b4d7675a7826b35"/>
+    <w:p>
+      <w:pPr>
+        <w:pStyle w:val="Heading4"/>
+      </w:pPr>
+      <w:r>
+        <w:t xml:space="preserve">D.3 Diagnostics for Assumption A3 (Selection via time-invariant latent frailty)</w:t>
+      </w:r>
+    </w:p>
+    <w:p>
+      <w:pPr>
+        <w:pStyle w:val="FirstParagraph"/>
+      </w:pPr>
+      <w:r>
+        <w:rPr>
+          <w:b/>
+          <w:bCs/>
+        </w:rPr>
+        <w:t xml:space="preserve">Assumption A3</w:t>
+      </w:r>
+      <w:r>
+        <w:t xml:space="preserve"> </w:t>
+      </w:r>
+      <w:r>
+        <w:t xml:space="preserve">posits that selection at enrollment operates primarily through differences in a time-invariant latent frailty distribution that induces depletion of susceptibles.</w:t>
+      </w:r>
+    </w:p>
+    <w:p>
+      <w:pPr>
+        <w:pStyle w:val="BodyText"/>
+      </w:pPr>
+      <w:r>
+        <w:rPr>
+          <w:b/>
+          <w:bCs/>
+        </w:rPr>
+        <w:t xml:space="preserve">Diagnostic signals of violation.</w:t>
+      </w:r>
+    </w:p>
+    <w:p>
+      <w:pPr>
+        <w:pStyle w:val="Compact"/>
+        <w:numPr>
+          <w:ilvl w:val="0"/>
+          <w:numId w:val="1018"/>
+        </w:numPr>
+      </w:pPr>
+      <w:r>
+        <w:t xml:space="preserve">Strongly structured residuals in cumulative-hazard space inconsistent with depletion.</w:t>
+      </w:r>
+    </w:p>
+    <w:p>
+      <w:pPr>
+        <w:pStyle w:val="Compact"/>
+        <w:numPr>
+          <w:ilvl w:val="0"/>
+          <w:numId w:val="1018"/>
+        </w:numPr>
+      </w:pPr>
+      <w:r>
+        <w:t xml:space="preserve">Instability of fitted frailty parameters not attributable to window placement.</w:t>
+      </w:r>
+    </w:p>
+    <w:p>
+      <w:pPr>
+        <w:pStyle w:val="Compact"/>
+        <w:numPr>
+          <w:ilvl w:val="0"/>
+          <w:numId w:val="1018"/>
+        </w:numPr>
+      </w:pPr>
+      <w:r>
+        <w:t xml:space="preserve">Early-time transients that do not decay and are inconsistent across related cohorts.</w:t>
+      </w:r>
+    </w:p>
+    <w:p>
+      <w:pPr>
+        <w:pStyle w:val="FirstParagraph"/>
+      </w:pPr>
+      <w:r>
+        <w:rPr>
+          <w:b/>
+          <w:bCs/>
+        </w:rPr>
+        <w:t xml:space="preserve">Interpretation.</w:t>
+      </w:r>
+      <w:r>
+        <w:t xml:space="preserve"> </w:t>
+      </w:r>
+      <w:r>
+        <w:t xml:space="preserve">Frailty in KCOR is a geometric construct capturing unobserved heterogeneity, not a causal mechanism. If dominant time-varying individual risk unrelated to depletion is present, curvature attributed to frailty becomes unstable. Such cases are revealed by residual structure and parameter instability rather than masked by the model.</w:t>
+      </w:r>
+    </w:p>
+    <w:bookmarkEnd w:id="57"/>
+    <w:bookmarkStart w:id="58" w:name="X810b9431575fbeab7b91f5a140a669b822d9eaf"/>
+    <w:p>
+      <w:pPr>
+        <w:pStyle w:val="Heading4"/>
+      </w:pPr>
+      <w:r>
+        <w:t xml:space="preserve">D.4 Diagnostics for Assumption A4 (Adequacy of gamma frailty approximation)</w:t>
+      </w:r>
+    </w:p>
+    <w:p>
+      <w:pPr>
+        <w:pStyle w:val="FirstParagraph"/>
+      </w:pPr>
+      <w:r>
+        <w:rPr>
+          <w:b/>
+          <w:bCs/>
+        </w:rPr>
+        <w:t xml:space="preserve">Assumption A4</w:t>
+      </w:r>
+      <w:r>
+        <w:t xml:space="preserve"> </w:t>
+      </w:r>
+      <w:r>
+        <w:t xml:space="preserve">requires that gamma frailty provides an adequate approximation to the depletion geometry observed in cumulative-hazard space over the estimation window.</w:t>
+      </w:r>
+    </w:p>
+    <w:p>
+      <w:pPr>
+        <w:pStyle w:val="BodyText"/>
+      </w:pPr>
+      <w:r>
+        <w:rPr>
+          <w:b/>
+          <w:bCs/>
+        </w:rPr>
+        <w:t xml:space="preserve">Diagnostic signals of violation.</w:t>
+      </w:r>
+    </w:p>
+    <w:p>
+      <w:pPr>
+        <w:pStyle w:val="Compact"/>
+        <w:numPr>
+          <w:ilvl w:val="0"/>
+          <w:numId w:val="1019"/>
+        </w:numPr>
+      </w:pPr>
+      <w:r>
+        <w:t xml:space="preserve">Poor fit of the gamma-frailty cumulative-hazard model during the quiet window.</w:t>
+      </w:r>
+    </w:p>
+    <w:p>
+      <w:pPr>
+        <w:pStyle w:val="Compact"/>
+        <w:numPr>
+          <w:ilvl w:val="0"/>
+          <w:numId w:val="1019"/>
+        </w:numPr>
+      </w:pPr>
+      <w:r>
+        <w:t xml:space="preserve">Systematic residual curvature after frailty normalization.</w:t>
+      </w:r>
+    </w:p>
+    <w:p>
+      <w:pPr>
+        <w:pStyle w:val="Compact"/>
+        <w:numPr>
+          <w:ilvl w:val="0"/>
+          <w:numId w:val="1019"/>
+        </w:numPr>
+      </w:pPr>
+      <w:r>
+        <w:t xml:space="preserve">Strong sensitivity of results to minor model or window perturbations.</w:t>
+      </w:r>
+    </w:p>
+    <w:p>
+      <w:pPr>
+        <w:pStyle w:val="FirstParagraph"/>
+      </w:pPr>
+      <w:r>
+        <w:t xml:space="preserve">Additional internal diagnostics for Assumption A4 include the magnitude, coherence, and stability of the fitted frailty variance parameter (</w:t>
+      </w:r>
+      <m:oMath>
+        <m:r>
+          <m:t>θ</m:t>
+        </m:r>
+      </m:oMath>
+      <w:r>
+        <w:t xml:space="preserve">). Values of</w:t>
+      </w:r>
+      <w:r>
+        <w:t xml:space="preserve"> </w:t>
+      </w:r>
+      <m:oMath>
+        <m:r>
+          <m:t>θ</m:t>
+        </m:r>
+      </m:oMath>
+      <w:r>
+        <w:t xml:space="preserve"> </w:t>
+      </w:r>
+      <w:r>
+        <w:t xml:space="preserve">approaching zero are expected when cumulative hazards are approximately linear, while larger values correspond to visible depletion-induced curvature. Implausible</w:t>
+      </w:r>
+      <w:r>
+        <w:t xml:space="preserve"> </w:t>
+      </w:r>
+      <m:oMath>
+        <m:r>
+          <m:t>θ</m:t>
+        </m:r>
+      </m:oMath>
+      <w:r>
+        <w:t xml:space="preserve"> </w:t>
+      </w:r>
+      <w:r>
+        <w:t xml:space="preserve">estimates—such as large values in the absence of curvature, sign instability, or extreme sensitivity to small changes in the estimation window—indicate model stress or misspecification rather than substantive cohort effects.</w:t>
+      </w:r>
+    </w:p>
+    <w:p>
+      <w:pPr>
+        <w:pStyle w:val="BodyText"/>
+      </w:pPr>
+      <w:r>
+        <w:rPr>
+          <w:b/>
+          <w:bCs/>
+        </w:rPr>
+        <w:t xml:space="preserve">Interpretation.</w:t>
+      </w:r>
+      <w:r>
+        <w:t xml:space="preserve"> </w:t>
+      </w:r>
+      <w:r>
+        <w:t xml:space="preserve">Gamma frailty is used as a mathematically tractable approximation, not as a claim of biological truth. When depletion geometry deviates substantially from the gamma form, KCOR normalization fails visibly through poor fit and residual curvature. Such behavior indicates model inadequacy rather than supporting alternative interpretation.</w:t>
+      </w:r>
+    </w:p>
+    <w:bookmarkEnd w:id="58"/>
+    <w:bookmarkStart w:id="59" w:name="Xcaaaf1aa538be62697c3926e555dd3ad2ffc5b5"/>
+    <w:p>
+      <w:pPr>
+        <w:pStyle w:val="Heading4"/>
+      </w:pPr>
+      <w:r>
+        <w:t xml:space="preserve">D.5 Diagnostics for Assumption A5 (Quiet-window validity)</w:t>
+      </w:r>
+    </w:p>
+    <w:p>
+      <w:pPr>
+        <w:pStyle w:val="FirstParagraph"/>
+      </w:pPr>
+      <w:r>
+        <w:rPr>
+          <w:b/>
+          <w:bCs/>
+        </w:rPr>
+        <w:t xml:space="preserve">Assumption A5</w:t>
+      </w:r>
+      <w:r>
+        <w:t xml:space="preserve"> </w:t>
+      </w:r>
+      <w:r>
+        <w:t xml:space="preserve">requires the existence of a prespecified quiet window in which selection-induced depletion dominates other sources of curvature, permitting identification of frailty parameters.</w:t>
+      </w:r>
+    </w:p>
+    <w:p>
+      <w:pPr>
+        <w:pStyle w:val="BodyText"/>
+      </w:pPr>
+      <w:r>
+        <w:rPr>
+          <w:b/>
+          <w:bCs/>
+        </w:rPr>
+        <w:t xml:space="preserve">Diagnostic signals of violation.</w:t>
+      </w:r>
+    </w:p>
+    <w:p>
+      <w:pPr>
+        <w:pStyle w:val="Compact"/>
+        <w:numPr>
+          <w:ilvl w:val="0"/>
+          <w:numId w:val="1020"/>
+        </w:numPr>
+      </w:pPr>
+      <w:r>
+        <w:t xml:space="preserve">Failure of KCOR(t) trajectories to stabilize or asymptote following frailty normalization.</w:t>
+      </w:r>
+    </w:p>
+    <w:p>
+      <w:pPr>
+        <w:pStyle w:val="Compact"/>
+        <w:numPr>
+          <w:ilvl w:val="0"/>
+          <w:numId w:val="1020"/>
+        </w:numPr>
+      </w:pPr>
+      <w:r>
+        <w:t xml:space="preserve">Persistent nonzero slope in KCOR(t), indicating residual curvature after normalization.</w:t>
+      </w:r>
+    </w:p>
+    <w:p>
+      <w:pPr>
+        <w:pStyle w:val="Compact"/>
+        <w:numPr>
+          <w:ilvl w:val="0"/>
+          <w:numId w:val="1020"/>
+        </w:numPr>
+      </w:pPr>
+      <w:r>
+        <w:t xml:space="preserve">Instability of fitted frailty parameters (</w:t>
+      </w:r>
+      <m:oMath>
+        <m:r>
+          <m:t>θ</m:t>
+        </m:r>
+      </m:oMath>
+      <w:r>
+        <w:t xml:space="preserve">) under small perturbations of quiet-window boundaries.</w:t>
+      </w:r>
+    </w:p>
+    <w:p>
+      <w:pPr>
+        <w:pStyle w:val="Compact"/>
+        <w:numPr>
+          <w:ilvl w:val="0"/>
+          <w:numId w:val="1020"/>
+        </w:numPr>
+      </w:pPr>
+      <w:r>
+        <w:t xml:space="preserve">Failure of depletion-neutralized cumulative hazards to become approximately linear during the quiet window.</w:t>
+      </w:r>
+    </w:p>
+    <w:p>
+      <w:pPr>
+        <w:pStyle w:val="Compact"/>
+        <w:numPr>
+          <w:ilvl w:val="0"/>
+          <w:numId w:val="1020"/>
+        </w:numPr>
+      </w:pPr>
+      <w:r>
+        <w:t xml:space="preserve">Degraded cumulative-hazard fit error concentrated within the nominal quiet period.</w:t>
+      </w:r>
+    </w:p>
+    <w:p>
+      <w:pPr>
+        <w:pStyle w:val="FirstParagraph"/>
+      </w:pPr>
+      <w:r>
+        <w:rPr>
+          <w:b/>
+          <w:bCs/>
+        </w:rPr>
+        <w:t xml:space="preserve">Interpretation.</w:t>
+      </w:r>
+      <w:r>
+        <w:t xml:space="preserve"> </w:t>
+      </w:r>
+      <w:r>
+        <w:t xml:space="preserve">Quiet-window validity is the primary dataset-specific requirement for KCOR applicability. When this assumption fails—e.g., due to overlap with strong treatment effects or external shocks—KCOR does not amplify spurious signals. Instead, normalization becomes unstable and KCOR(t) trajectories attenuate toward unity or fail to stabilize, explicitly signaling loss of identifiability.</w:t>
+      </w:r>
+    </w:p>
+    <w:p>
+      <w:pPr>
+        <w:pStyle w:val="BodyText"/>
+      </w:pPr>
+      <w:r>
+        <w:t xml:space="preserve">Under a valid quiet window, depletion-neutralized baseline cumulative hazards are expected to be approximately linear and</w:t>
+      </w:r>
+      <w:r>
+        <w:t xml:space="preserve"> </w:t>
+      </w:r>
+      <m:oMath>
+        <m:r>
+          <m:rPr>
+            <m:sty m:val="p"/>
+          </m:rPr>
+          <m:t>K</m:t>
+        </m:r>
+        <m:r>
+          <m:rPr>
+            <m:sty m:val="p"/>
+          </m:rPr>
+          <m:t>C</m:t>
+        </m:r>
+        <m:r>
+          <m:rPr>
+            <m:sty m:val="p"/>
+          </m:rPr>
+          <m:t>O</m:t>
+        </m:r>
+        <m:r>
+          <m:rPr>
+            <m:sty m:val="p"/>
+          </m:rPr>
+          <m:t>R</m:t>
+        </m:r>
+        <m:r>
+          <m:rPr>
+            <m:sty m:val="p"/>
+          </m:rPr>
+          <m:t>(</m:t>
+        </m:r>
+        <m:r>
+          <m:t>t</m:t>
+        </m:r>
+        <m:r>
+          <m:rPr>
+            <m:sty m:val="p"/>
+          </m:rPr>
+          <m:t>)</m:t>
+        </m:r>
+      </m:oMath>
+      <w:r>
+        <w:t xml:space="preserve"> </w:t>
+      </w:r>
+      <w:r>
+        <w:t xml:space="preserve">trajectories to stabilize rather than drift. Persistent</w:t>
+      </w:r>
+      <w:r>
+        <w:t xml:space="preserve"> </w:t>
+      </w:r>
+      <m:oMath>
+        <m:r>
+          <m:rPr>
+            <m:sty m:val="p"/>
+          </m:rPr>
+          <m:t>K</m:t>
+        </m:r>
+        <m:r>
+          <m:rPr>
+            <m:sty m:val="p"/>
+          </m:rPr>
+          <m:t>C</m:t>
+        </m:r>
+        <m:r>
+          <m:rPr>
+            <m:sty m:val="p"/>
+          </m:rPr>
+          <m:t>O</m:t>
+        </m:r>
+        <m:r>
+          <m:rPr>
+            <m:sty m:val="p"/>
+          </m:rPr>
+          <m:t>R</m:t>
+        </m:r>
+        <m:r>
+          <m:rPr>
+            <m:sty m:val="p"/>
+          </m:rPr>
+          <m:t>(</m:t>
+        </m:r>
+        <m:r>
+          <m:t>t</m:t>
+        </m:r>
+        <m:r>
+          <m:rPr>
+            <m:sty m:val="p"/>
+          </m:rPr>
+          <m:t>)</m:t>
+        </m:r>
+      </m:oMath>
+      <w:r>
+        <w:t xml:space="preserve"> </w:t>
+      </w:r>
+      <w:r>
+        <w:t xml:space="preserve">slope or</w:t>
+      </w:r>
+      <w:r>
+        <w:t xml:space="preserve"> </w:t>
+      </w:r>
+      <m:oMath>
+        <m:sSub>
+          <m:e>
+            <m:acc>
+              <m:accPr>
+                <m:chr m:val="̂"/>
+              </m:accPr>
+              <m:e>
+                <m:r>
+                  <m:t>θ</m:t>
+                </m:r>
+              </m:e>
+            </m:acc>
+          </m:e>
+          <m:sub>
+            <m:r>
+              <m:t>d</m:t>
+            </m:r>
+          </m:sub>
+        </m:sSub>
+      </m:oMath>
+      <w:r>
+        <w:t xml:space="preserve"> </w:t>
+      </w:r>
+      <w:r>
+        <w:t xml:space="preserve">instability indicates contamination of the quiet window by external shocks or time-varying effects and signals loss of identifiability rather than evidence of cohort differences.</w:t>
+      </w:r>
+    </w:p>
+    <w:bookmarkEnd w:id="59"/>
+    <w:bookmarkStart w:id="60" w:name="X4697312edb91442c28e4c7966c61f59d358df3d"/>
+    <w:p>
+      <w:pPr>
+        <w:pStyle w:val="Heading4"/>
+      </w:pPr>
+      <w:r>
+        <w:t xml:space="preserve">D.6 Diagnostic coherence across assumptions</w:t>
+      </w:r>
+    </w:p>
+    <w:p>
+      <w:pPr>
+        <w:pStyle w:val="FirstParagraph"/>
+      </w:pPr>
+      <w:r>
+        <w:t xml:space="preserve">Several diagnostics operate across assumptions A4 and A5, including stabilization of KCOR(t) trajectories and coherence of fitted</w:t>
+      </w:r>
+      <w:r>
+        <w:t xml:space="preserve"> </w:t>
+      </w:r>
+      <m:oMath>
+        <m:r>
+          <m:t>θ</m:t>
+        </m:r>
+      </m:oMath>
+      <w:r>
+        <w:t xml:space="preserve"> </w:t>
+      </w:r>
+      <w:r>
+        <w:t xml:space="preserve">parameters with observed cumulative-hazard curvature. These diagnostics are not assumptions of the KCOR framework; rather, they are observable consequences of successful frailty normalization. When these behaviors fail to emerge, KCOR explicitly signals reduced interpretability through residual curvature, parameter instability, or attenuation toward unity.</w:t>
+      </w:r>
+    </w:p>
+    <w:bookmarkEnd w:id="60"/>
+    <w:bookmarkStart w:id="61" w:name="d.7-identifiability-under-sparse-data"/>
+    <w:p>
+      <w:pPr>
+        <w:pStyle w:val="Heading4"/>
+      </w:pPr>
+      <w:r>
+        <w:t xml:space="preserve">D.7 Identifiability under sparse data</w:t>
+      </w:r>
+    </w:p>
+    <w:p>
+      <w:pPr>
+        <w:pStyle w:val="FirstParagraph"/>
+      </w:pPr>
+      <w:r>
+        <w:t xml:space="preserve">KCOR does not require large sample sizes by assumption; however, reliable estimation of frailty parameters and depletion-neutralized cumulative hazards requires sufficient event information within the identification window. When event counts are very small, frailty estimates may become unstable, resulting in noisy normalization, non-linear baseline cumulative hazards, or drifting KCOR(t) trajectories.</w:t>
+      </w:r>
+    </w:p>
+    <w:p>
+      <w:pPr>
+        <w:pStyle w:val="BodyText"/>
+      </w:pPr>
+      <w:r>
+        <w:t xml:space="preserve">Such failures are diagnosable: sparse-data regimes are characterized by instability of estimated frailty parameters under small perturbations of the quiet window, loss of post-normalization linearity, and non-stabilizing KCOR(t). In these cases, KCOR signals loss of identifiability rather than producing spurious effects. Applicability should therefore be assessed via diagnostic stability rather than nominal sample size thresholds.</w:t>
+      </w:r>
+    </w:p>
+    <w:bookmarkEnd w:id="61"/>
+    <w:bookmarkStart w:id="62" w:name="X6c73c4ccb2a4c028b15fd59c9fb7f49770df43b"/>
+    <w:p>
+      <w:pPr>
+        <w:pStyle w:val="Heading4"/>
+      </w:pPr>
+      <w:r>
+        <w:t xml:space="preserve">D.8 Summary: Diagnostic enforcement rather than assumption inflation</w:t>
+      </w:r>
+    </w:p>
+    <w:p>
+      <w:pPr>
+        <w:pStyle w:val="FirstParagraph"/>
+      </w:pPr>
+      <w:r>
+        <w:t xml:space="preserve">KCOR relies on exactly five assumptions (A1–A5), stated exhaustively in §2.1.1. This appendix demonstrates that each assumption has</w:t>
+      </w:r>
+      <w:r>
+        <w:t xml:space="preserve"> </w:t>
+      </w:r>
+      <w:r>
+        <w:rPr>
+          <w:b/>
+          <w:bCs/>
+        </w:rPr>
+        <w:t xml:space="preserve">explicit, observable diagnostics</w:t>
+      </w:r>
+      <w:r>
+        <w:t xml:space="preserve"> </w:t>
+      </w:r>
+      <w:r>
+        <w:t xml:space="preserve">and</w:t>
+      </w:r>
+      <w:r>
+        <w:t xml:space="preserve"> </w:t>
+      </w:r>
+      <w:r>
+        <w:rPr>
+          <w:b/>
+          <w:bCs/>
+        </w:rPr>
+        <w:t xml:space="preserve">well-defined failure modes</w:t>
+      </w:r>
+      <w:r>
+        <w:t xml:space="preserve">. When assumptions are violated, KCOR signals reduced interpretability through instability, poor fit, or residual structure rather than producing misleading cumulative contrasts. This diagnostic enforcement is a core design feature of the KCOR framework.</w:t>
+      </w:r>
+    </w:p>
+    <w:bookmarkEnd w:id="62"/>
+    <w:bookmarkEnd w:id="63"/>
+    <w:bookmarkEnd w:id="64"/>
+    <w:bookmarkStart w:id="66" w:name="supplementary-tables"/>
+    <w:p>
+      <w:pPr>
+        <w:pStyle w:val="Heading2"/>
+      </w:pPr>
+      <w:r>
+        <w:t xml:space="preserve">Supplementary Tables</w:t>
+      </w:r>
+    </w:p>
+    <w:bookmarkStart w:id="65" w:name="tbl:raw_cumulative_outcomes"/>
     <w:p>
       <w:pPr>
         <w:pStyle w:val="TableCaption"/>
@@ -9080,7 +9114,7 @@
         </w:tc>
       </w:tr>
     </w:tbl>
-    <w:bookmarkEnd w:id="50"/>
+    <w:bookmarkEnd w:id="65"/>
     <w:p>
       <w:pPr>
         <w:pStyle w:val="BodyText"/>
@@ -9097,1184 +9131,8 @@
         <w:t xml:space="preserve">Values reflect raw cumulative outcome differences prior to KCOR normalization and are not interpreted causally due to cohort non-exchangeability. Cumulative hazards were integrated from cohort enrollment through the end of available follow-up for the 2021_24 enrollment window (through week 2024-16), identically for Dose 0 and Dose 2 cohorts.</w:t>
       </w:r>
     </w:p>
-    <w:p>
-      <w:pPr>
-        <w:pStyle w:val="BodyText"/>
-      </w:pPr>
-      <w:r>
-        <w:t xml:space="preserve">These raw contrasts reflect both selection and depletion effects and are not interpreted causally.</w:t>
-      </w:r>
-    </w:p>
-    <w:bookmarkEnd w:id="51"/>
-    <w:bookmarkStart w:id="56" w:name="X5edf977bb748663aefbf51a96004e616d3437f4"/>
-    <w:p>
-      <w:pPr>
-        <w:pStyle w:val="Heading4"/>
-      </w:pPr>
-      <w:r>
-        <w:t xml:space="preserve">C.1.3 Illustrative application to national registry mortality data</w:t>
-      </w:r>
-    </w:p>
-    <w:p>
-      <w:pPr>
-        <w:pStyle w:val="FirstParagraph"/>
-      </w:pPr>
-      <w:r>
-        <w:t xml:space="preserve">We include a brief illustrative application to demonstrate end-to-end KCOR behavior on real registry mortality data in a setting that minimizes timing-driven shocks and window-tuning sensitivity. Cohorts were enrolled in ISO week 2022-26, and evaluation was restricted to calendar year 2023, yielding a 26-week post-enrollment buffer before slope estimation and a prespecified full-year window for assessment. Frailty parameters were estimated using a prespecified epidemiologically quiet window (calendar year 2023) to minimize wave-related hazard variation. This example is intended to illustrate estimator behavior under real-world selection and heterogeneity and does not support causal inference.</w:t>
-      </w:r>
-    </w:p>
-    <w:p>
-      <w:pPr>
-        <w:pStyle w:val="BodyText"/>
-      </w:pPr>
-      <w:r>
-        <w:t xml:space="preserve">Figure 17 shows</w:t>
-      </w:r>
-      <w:r>
-        <w:t xml:space="preserve"> </w:t>
-      </w:r>
-      <m:oMath>
-        <m:r>
-          <m:rPr>
-            <m:sty m:val="p"/>
-          </m:rPr>
-          <m:t>K</m:t>
-        </m:r>
-        <m:r>
-          <m:rPr>
-            <m:sty m:val="p"/>
-          </m:rPr>
-          <m:t>C</m:t>
-        </m:r>
-        <m:r>
-          <m:rPr>
-            <m:sty m:val="p"/>
-          </m:rPr>
-          <m:t>O</m:t>
-        </m:r>
-        <m:r>
-          <m:rPr>
-            <m:sty m:val="p"/>
-          </m:rPr>
-          <m:t>R</m:t>
-        </m:r>
-        <m:r>
-          <m:rPr>
-            <m:sty m:val="p"/>
-          </m:rPr>
-          <m:t>(</m:t>
-        </m:r>
-        <m:r>
-          <m:t>t</m:t>
-        </m:r>
-        <m:r>
-          <m:rPr>
-            <m:sty m:val="p"/>
-          </m:rPr>
-          <m:t>)</m:t>
-        </m:r>
-      </m:oMath>
-      <w:r>
-        <w:t xml:space="preserve"> </w:t>
-      </w:r>
-      <w:r>
-        <w:t xml:space="preserve">trajectories for dose 2 and dose 3 relative to dose 0 for an all-ages analysis. We deliberately present an all-ages analysis as a high-heterogeneity stress test, since aggregation across age induces substantial baseline hazard and frailty variation. To assess whether apparent stability could arise from cancellation across strata, we also present narrow birth-year cohorts spanning advanced ages (1930, 1940, 1950) in Figures 14–16. Across aggregation levels,</w:t>
-      </w:r>
-      <w:r>
-        <w:t xml:space="preserve"> </w:t>
-      </w:r>
-      <m:oMath>
-        <m:r>
-          <m:rPr>
-            <m:sty m:val="p"/>
-          </m:rPr>
-          <m:t>K</m:t>
-        </m:r>
-        <m:r>
-          <m:rPr>
-            <m:sty m:val="p"/>
-          </m:rPr>
-          <m:t>C</m:t>
-        </m:r>
-        <m:r>
-          <m:rPr>
-            <m:sty m:val="p"/>
-          </m:rPr>
-          <m:t>O</m:t>
-        </m:r>
-        <m:r>
-          <m:rPr>
-            <m:sty m:val="p"/>
-          </m:rPr>
-          <m:t>R</m:t>
-        </m:r>
-        <m:r>
-          <m:rPr>
-            <m:sty m:val="p"/>
-          </m:rPr>
-          <m:t>(</m:t>
-        </m:r>
-        <m:r>
-          <m:t>t</m:t>
-        </m:r>
-        <m:r>
-          <m:rPr>
-            <m:sty m:val="p"/>
-          </m:rPr>
-          <m:t>)</m:t>
-        </m:r>
-      </m:oMath>
-      <w:r>
-        <w:t xml:space="preserve"> </w:t>
-      </w:r>
-      <w:r>
-        <w:t xml:space="preserve">remains stable over the evaluation window after depletion normalization, consistent with effective removal of selection-induced curvature in a real-data setting. These figures are presented as illustrative applications demonstrating estimator behavior on registry data and do not support causal inference; no hypothesis testing is performed.</w:t>
-      </w:r>
-    </w:p>
-    <w:bookmarkStart w:id="55" w:name="fig:kcor_realdata_allages"/>
-    <w:p>
-      <w:pPr>
-        <w:pStyle w:val="CaptionedFigure"/>
-      </w:pPr>
-      <w:r>
-        <w:drawing>
-          <wp:inline>
-            <wp:extent cx="5334000" cy="3078759"/>
-            <wp:effectExtent b="0" l="0" r="0" t="0"/>
-            <wp:docPr descr="Figure 17. All-ages stress test: \mathrm{KCOR}(t) trajectories comparing dose 2 and dose 3 to dose 0 for cohorts enrolled in ISO week 2022-26 and evaluated over calendar year 2023. KCOR curves are anchored at t_0 = 4 weeks (i.e., plotted as \mathrm{KCOR}(t; t_0)). This figure is presented as an illustrative application demonstrating estimator behavior under extreme heterogeneity and does not support causal inference." title="" id="53" name="Picture"/>
-            <a:graphic>
-              <a:graphicData uri="http://schemas.openxmlformats.org/drawingml/2006/picture">
-                <pic:pic>
-                  <pic:nvPicPr>
-                    <pic:cNvPr descr="figures/kcor_realdata_allages_enroll2022w26_eval2023.png" id="54" name="Picture"/>
-                    <pic:cNvPicPr>
-                      <a:picLocks noChangeArrowheads="1" noChangeAspect="1"/>
-                    </pic:cNvPicPr>
-                  </pic:nvPicPr>
-                  <pic:blipFill>
-                    <a:blip r:embed="rId52"/>
-                    <a:stretch>
-                      <a:fillRect/>
-                    </a:stretch>
-                  </pic:blipFill>
-                  <pic:spPr bwMode="auto">
-                    <a:xfrm>
-                      <a:off x="0" y="0"/>
-                      <a:ext cx="5334000" cy="3078759"/>
-                    </a:xfrm>
-                    <a:prstGeom prst="rect">
-                      <a:avLst/>
-                    </a:prstGeom>
-                    <a:noFill/>
-                    <a:ln w="9525">
-                      <a:noFill/>
-                      <a:headEnd/>
-                      <a:tailEnd/>
-                    </a:ln>
-                  </pic:spPr>
-                </pic:pic>
-              </a:graphicData>
-            </a:graphic>
-          </wp:inline>
-        </w:drawing>
-      </w:r>
-    </w:p>
-    <w:p>
-      <w:pPr>
-        <w:pStyle w:val="ImageCaption"/>
-      </w:pPr>
-      <w:r>
-        <w:t xml:space="preserve">Figure 17. All-ages stress test:</w:t>
-      </w:r>
-      <w:r>
-        <w:t xml:space="preserve"> </w:t>
-      </w:r>
-      <m:oMath>
-        <m:r>
-          <m:rPr>
-            <m:sty m:val="p"/>
-          </m:rPr>
-          <m:t>K</m:t>
-        </m:r>
-        <m:r>
-          <m:rPr>
-            <m:sty m:val="p"/>
-          </m:rPr>
-          <m:t>C</m:t>
-        </m:r>
-        <m:r>
-          <m:rPr>
-            <m:sty m:val="p"/>
-          </m:rPr>
-          <m:t>O</m:t>
-        </m:r>
-        <m:r>
-          <m:rPr>
-            <m:sty m:val="p"/>
-          </m:rPr>
-          <m:t>R</m:t>
-        </m:r>
-        <m:r>
-          <m:rPr>
-            <m:sty m:val="p"/>
-          </m:rPr>
-          <m:t>(</m:t>
-        </m:r>
-        <m:r>
-          <m:t>t</m:t>
-        </m:r>
-        <m:r>
-          <m:rPr>
-            <m:sty m:val="p"/>
-          </m:rPr>
-          <m:t>)</m:t>
-        </m:r>
-      </m:oMath>
-      <w:r>
-        <w:t xml:space="preserve"> </w:t>
-      </w:r>
-      <w:r>
-        <w:t xml:space="preserve">trajectories comparing dose 2 and dose 3 to dose 0 for cohorts enrolled in ISO week 2022-26 and evaluated over calendar year 2023. KCOR curves are anchored at</w:t>
-      </w:r>
-      <w:r>
-        <w:t xml:space="preserve"> </w:t>
-      </w:r>
-      <m:oMath>
-        <m:sSub>
-          <m:e>
-            <m:r>
-              <m:t>t</m:t>
-            </m:r>
-          </m:e>
-          <m:sub>
-            <m:r>
-              <m:t>0</m:t>
-            </m:r>
-          </m:sub>
-        </m:sSub>
-        <m:r>
-          <m:rPr>
-            <m:sty m:val="p"/>
-          </m:rPr>
-          <m:t>=</m:t>
-        </m:r>
-        <m:r>
-          <m:t>4</m:t>
-        </m:r>
-      </m:oMath>
-      <w:r>
-        <w:t xml:space="preserve"> </w:t>
-      </w:r>
-      <w:r>
-        <w:t xml:space="preserve">weeks (i.e., plotted as</w:t>
-      </w:r>
-      <w:r>
-        <w:t xml:space="preserve"> </w:t>
-      </w:r>
-      <m:oMath>
-        <m:r>
-          <m:rPr>
-            <m:sty m:val="p"/>
-          </m:rPr>
-          <m:t>K</m:t>
-        </m:r>
-        <m:r>
-          <m:rPr>
-            <m:sty m:val="p"/>
-          </m:rPr>
-          <m:t>C</m:t>
-        </m:r>
-        <m:r>
-          <m:rPr>
-            <m:sty m:val="p"/>
-          </m:rPr>
-          <m:t>O</m:t>
-        </m:r>
-        <m:r>
-          <m:rPr>
-            <m:sty m:val="p"/>
-          </m:rPr>
-          <m:t>R</m:t>
-        </m:r>
-        <m:r>
-          <m:rPr>
-            <m:sty m:val="p"/>
-          </m:rPr>
-          <m:t>(</m:t>
-        </m:r>
-        <m:r>
-          <m:t>t</m:t>
-        </m:r>
-        <m:r>
-          <m:rPr>
-            <m:sty m:val="p"/>
-          </m:rPr>
-          <m:t>;</m:t>
-        </m:r>
-        <m:sSub>
-          <m:e>
-            <m:r>
-              <m:t>t</m:t>
-            </m:r>
-          </m:e>
-          <m:sub>
-            <m:r>
-              <m:t>0</m:t>
-            </m:r>
-          </m:sub>
-        </m:sSub>
-        <m:r>
-          <m:rPr>
-            <m:sty m:val="p"/>
-          </m:rPr>
-          <m:t>)</m:t>
-        </m:r>
-      </m:oMath>
-      <w:r>
-        <w:t xml:space="preserve">). This figure is presented as an illustrative application demonstrating estimator behavior under extreme heterogeneity and does not support causal inference.</w:t>
-      </w:r>
-    </w:p>
-    <w:bookmarkEnd w:id="55"/>
-    <w:bookmarkEnd w:id="56"/>
-    <w:bookmarkEnd w:id="57"/>
-    <w:bookmarkStart w:id="66" w:name="X69b5e35053b6e4d59eb22647dfb47df86b0bc52"/>
-    <w:p>
-      <w:pPr>
-        <w:pStyle w:val="Heading3"/>
-      </w:pPr>
-      <w:r>
-        <w:t xml:space="preserve">Appendix D — Diagnostics and Failure Modes for KCOR Assumptions</w:t>
-      </w:r>
-    </w:p>
-    <w:p>
-      <w:pPr>
-        <w:pStyle w:val="FirstParagraph"/>
-      </w:pPr>
-      <w:r>
-        <w:t xml:space="preserve">This appendix describes the</w:t>
-      </w:r>
-      <w:r>
-        <w:t xml:space="preserve"> </w:t>
-      </w:r>
-      <w:r>
-        <w:rPr>
-          <w:b/>
-          <w:bCs/>
-        </w:rPr>
-        <w:t xml:space="preserve">observable diagnostics and failure modes</w:t>
-      </w:r>
-      <w:r>
-        <w:t xml:space="preserve"> </w:t>
-      </w:r>
-      <w:r>
-        <w:t xml:space="preserve">associated with each of the five KCOR assumptions (A1–A5). No additional assumptions are introduced here. KCOR is designed to</w:t>
-      </w:r>
-      <w:r>
-        <w:t xml:space="preserve"> </w:t>
-      </w:r>
-      <w:r>
-        <w:rPr>
-          <w:b/>
-          <w:bCs/>
-        </w:rPr>
-        <w:t xml:space="preserve">fail transparently rather than silently</w:t>
-      </w:r>
-      <w:r>
-        <w:t xml:space="preserve">: when an assumption is violated, the resulting lack of identifiability or model stress manifests through explicit diagnostic signals rather than spurious estimates.</w:t>
-      </w:r>
-    </w:p>
-    <w:bookmarkStart w:id="58" w:name="Xe3738a2c16164a2ac95ac03928e5c7877b0667e"/>
-    <w:p>
-      <w:pPr>
-        <w:pStyle w:val="Heading4"/>
-      </w:pPr>
-      <w:r>
-        <w:t xml:space="preserve">D.1 Diagnostics for Assumption A1 (Fixed cohorts at enrollment)</w:t>
-      </w:r>
-    </w:p>
-    <w:p>
-      <w:pPr>
-        <w:pStyle w:val="FirstParagraph"/>
-      </w:pPr>
-      <w:r>
-        <w:rPr>
-          <w:b/>
-          <w:bCs/>
-        </w:rPr>
-        <w:t xml:space="preserve">Assumption A1</w:t>
-      </w:r>
-      <w:r>
-        <w:t xml:space="preserve"> </w:t>
-      </w:r>
-      <w:r>
-        <w:t xml:space="preserve">requires that cohorts be fixed at enrollment, with no post-enrollment switching or censoring in the primary estimand.</w:t>
-      </w:r>
-    </w:p>
-    <w:p>
-      <w:pPr>
-        <w:pStyle w:val="BodyText"/>
-      </w:pPr>
-      <w:r>
-        <w:rPr>
-          <w:b/>
-          <w:bCs/>
-        </w:rPr>
-        <w:t xml:space="preserve">Diagnostic signals of violation.</w:t>
-      </w:r>
-    </w:p>
-    <w:p>
-      <w:pPr>
-        <w:pStyle w:val="Compact"/>
-        <w:numPr>
-          <w:ilvl w:val="0"/>
-          <w:numId w:val="1016"/>
-        </w:numPr>
-      </w:pPr>
-      <w:r>
-        <w:t xml:space="preserve">Inconsistencies in cohort risk sets (e.g., unexplained increases in at-risk counts).</w:t>
-      </w:r>
-    </w:p>
-    <w:p>
-      <w:pPr>
-        <w:pStyle w:val="Compact"/>
-        <w:numPr>
-          <w:ilvl w:val="0"/>
-          <w:numId w:val="1016"/>
-        </w:numPr>
-      </w:pPr>
-      <w:r>
-        <w:t xml:space="preserve">Early-time hazard suppression or inflation inconsistent with selection or depletion geometry.</w:t>
-      </w:r>
-    </w:p>
-    <w:p>
-      <w:pPr>
-        <w:pStyle w:val="Compact"/>
-        <w:numPr>
-          <w:ilvl w:val="0"/>
-          <w:numId w:val="1016"/>
-        </w:numPr>
-      </w:pPr>
-      <w:r>
-        <w:t xml:space="preserve">Dependence of results on as-treated reclassification or censoring rules.</w:t>
-      </w:r>
-    </w:p>
-    <w:p>
-      <w:pPr>
-        <w:pStyle w:val="FirstParagraph"/>
-      </w:pPr>
-      <w:r>
-        <w:rPr>
-          <w:b/>
-          <w:bCs/>
-        </w:rPr>
-        <w:t xml:space="preserve">Interpretation.</w:t>
-      </w:r>
-      <w:r>
-        <w:t xml:space="preserve"> </w:t>
-      </w:r>
-      <w:r>
-        <w:t xml:space="preserve">KCOR is not defined for datasets with post-enrollment switching or informative censoring in the primary estimand. Such violations are design-level failures rather than modeling failures and indicate that KCOR should not be applied without redefining cohorts.</w:t>
-      </w:r>
-    </w:p>
-    <w:bookmarkEnd w:id="58"/>
-    <w:bookmarkStart w:id="59" w:name="X39f360dcd9bb0e6d00df4e123204743a8bdbf2a"/>
-    <w:p>
-      <w:pPr>
-        <w:pStyle w:val="Heading4"/>
-      </w:pPr>
-      <w:r>
-        <w:t xml:space="preserve">D.2 Diagnostics for Assumption A2 (Shared external hazard environment)</w:t>
-      </w:r>
-    </w:p>
-    <w:p>
-      <w:pPr>
-        <w:pStyle w:val="FirstParagraph"/>
-      </w:pPr>
-      <w:r>
-        <w:rPr>
-          <w:b/>
-          <w:bCs/>
-        </w:rPr>
-        <w:t xml:space="preserve">Assumption A2</w:t>
-      </w:r>
-      <w:r>
-        <w:t xml:space="preserve"> </w:t>
-      </w:r>
-      <w:r>
-        <w:t xml:space="preserve">requires that all cohorts experience the same calendar-time external mortality environment.</w:t>
-      </w:r>
-    </w:p>
-    <w:p>
-      <w:pPr>
-        <w:pStyle w:val="BodyText"/>
-      </w:pPr>
-      <w:r>
-        <w:rPr>
-          <w:b/>
-          <w:bCs/>
-        </w:rPr>
-        <w:t xml:space="preserve">Diagnostic signals of violation.</w:t>
-      </w:r>
-    </w:p>
-    <w:p>
-      <w:pPr>
-        <w:pStyle w:val="Compact"/>
-        <w:numPr>
-          <w:ilvl w:val="0"/>
-          <w:numId w:val="1017"/>
-        </w:numPr>
-      </w:pPr>
-      <w:r>
-        <w:t xml:space="preserve">Calendar-time hazard spikes or drops that appear in only one cohort.</w:t>
-      </w:r>
-    </w:p>
-    <w:p>
-      <w:pPr>
-        <w:pStyle w:val="Compact"/>
-        <w:numPr>
-          <w:ilvl w:val="0"/>
-          <w:numId w:val="1017"/>
-        </w:numPr>
-      </w:pPr>
-      <w:r>
-        <w:t xml:space="preserve">Misalignment of major mortality shocks (e.g., epidemic waves) across cohorts.</w:t>
-      </w:r>
-    </w:p>
-    <w:p>
-      <w:pPr>
-        <w:pStyle w:val="Compact"/>
-        <w:numPr>
-          <w:ilvl w:val="0"/>
-          <w:numId w:val="1017"/>
-        </w:numPr>
-      </w:pPr>
-      <w:r>
-        <w:t xml:space="preserve">Cohort-specific reporting artifacts or administrative discontinuities.</w:t>
-      </w:r>
-    </w:p>
-    <w:p>
-      <w:pPr>
-        <w:pStyle w:val="FirstParagraph"/>
-      </w:pPr>
-      <w:r>
-        <w:rPr>
-          <w:b/>
-          <w:bCs/>
-        </w:rPr>
-        <w:t xml:space="preserve">Interpretation.</w:t>
-      </w:r>
-      <w:r>
-        <w:t xml:space="preserve"> </w:t>
-      </w:r>
-      <w:r>
-        <w:t xml:space="preserve">External shocks are permitted under KCOR provided they act symmetrically across cohorts. Cohort-specific shocks violate comparability and are visible directly in calendar-time hazard overlays. When detected, such violations limit interpretation of KCOR contrasts over affected periods.</w:t>
-      </w:r>
-    </w:p>
-    <w:bookmarkEnd w:id="59"/>
-    <w:bookmarkStart w:id="60" w:name="X681d6c8e66603a33484a5fa5b4d7675a7826b35"/>
-    <w:p>
-      <w:pPr>
-        <w:pStyle w:val="Heading4"/>
-      </w:pPr>
-      <w:r>
-        <w:t xml:space="preserve">D.3 Diagnostics for Assumption A3 (Selection via time-invariant latent frailty)</w:t>
-      </w:r>
-    </w:p>
-    <w:p>
-      <w:pPr>
-        <w:pStyle w:val="FirstParagraph"/>
-      </w:pPr>
-      <w:r>
-        <w:rPr>
-          <w:b/>
-          <w:bCs/>
-        </w:rPr>
-        <w:t xml:space="preserve">Assumption A3</w:t>
-      </w:r>
-      <w:r>
-        <w:t xml:space="preserve"> </w:t>
-      </w:r>
-      <w:r>
-        <w:t xml:space="preserve">posits that selection at enrollment operates primarily through differences in a time-invariant latent frailty distribution that induces depletion of susceptibles.</w:t>
-      </w:r>
-    </w:p>
-    <w:p>
-      <w:pPr>
-        <w:pStyle w:val="BodyText"/>
-      </w:pPr>
-      <w:r>
-        <w:rPr>
-          <w:b/>
-          <w:bCs/>
-        </w:rPr>
-        <w:t xml:space="preserve">Diagnostic signals of violation.</w:t>
-      </w:r>
-    </w:p>
-    <w:p>
-      <w:pPr>
-        <w:pStyle w:val="Compact"/>
-        <w:numPr>
-          <w:ilvl w:val="0"/>
-          <w:numId w:val="1018"/>
-        </w:numPr>
-      </w:pPr>
-      <w:r>
-        <w:t xml:space="preserve">Strongly structured residuals in cumulative-hazard space inconsistent with depletion.</w:t>
-      </w:r>
-    </w:p>
-    <w:p>
-      <w:pPr>
-        <w:pStyle w:val="Compact"/>
-        <w:numPr>
-          <w:ilvl w:val="0"/>
-          <w:numId w:val="1018"/>
-        </w:numPr>
-      </w:pPr>
-      <w:r>
-        <w:t xml:space="preserve">Instability of fitted frailty parameters not attributable to window placement.</w:t>
-      </w:r>
-    </w:p>
-    <w:p>
-      <w:pPr>
-        <w:pStyle w:val="Compact"/>
-        <w:numPr>
-          <w:ilvl w:val="0"/>
-          <w:numId w:val="1018"/>
-        </w:numPr>
-      </w:pPr>
-      <w:r>
-        <w:t xml:space="preserve">Early-time transients that do not decay and are inconsistent across related cohorts.</w:t>
-      </w:r>
-    </w:p>
-    <w:p>
-      <w:pPr>
-        <w:pStyle w:val="FirstParagraph"/>
-      </w:pPr>
-      <w:r>
-        <w:rPr>
-          <w:b/>
-          <w:bCs/>
-        </w:rPr>
-        <w:t xml:space="preserve">Interpretation.</w:t>
-      </w:r>
-      <w:r>
-        <w:t xml:space="preserve"> </w:t>
-      </w:r>
-      <w:r>
-        <w:t xml:space="preserve">Frailty in KCOR is a geometric construct capturing unobserved heterogeneity, not a causal mechanism. If dominant time-varying individual risk unrelated to depletion is present, curvature attributed to frailty becomes unstable. Such cases are revealed by residual structure and parameter instability rather than masked by the model.</w:t>
-      </w:r>
-    </w:p>
-    <w:bookmarkEnd w:id="60"/>
-    <w:bookmarkStart w:id="61" w:name="X810b9431575fbeab7b91f5a140a669b822d9eaf"/>
-    <w:p>
-      <w:pPr>
-        <w:pStyle w:val="Heading4"/>
-      </w:pPr>
-      <w:r>
-        <w:t xml:space="preserve">D.4 Diagnostics for Assumption A4 (Adequacy of gamma frailty approximation)</w:t>
-      </w:r>
-    </w:p>
-    <w:p>
-      <w:pPr>
-        <w:pStyle w:val="FirstParagraph"/>
-      </w:pPr>
-      <w:r>
-        <w:rPr>
-          <w:b/>
-          <w:bCs/>
-        </w:rPr>
-        <w:t xml:space="preserve">Assumption A4</w:t>
-      </w:r>
-      <w:r>
-        <w:t xml:space="preserve"> </w:t>
-      </w:r>
-      <w:r>
-        <w:t xml:space="preserve">requires that gamma frailty provides an adequate approximation to the depletion geometry observed in cumulative-hazard space over the estimation window.</w:t>
-      </w:r>
-    </w:p>
-    <w:p>
-      <w:pPr>
-        <w:pStyle w:val="BodyText"/>
-      </w:pPr>
-      <w:r>
-        <w:rPr>
-          <w:b/>
-          <w:bCs/>
-        </w:rPr>
-        <w:t xml:space="preserve">Diagnostic signals of violation.</w:t>
-      </w:r>
-    </w:p>
-    <w:p>
-      <w:pPr>
-        <w:pStyle w:val="Compact"/>
-        <w:numPr>
-          <w:ilvl w:val="0"/>
-          <w:numId w:val="1019"/>
-        </w:numPr>
-      </w:pPr>
-      <w:r>
-        <w:t xml:space="preserve">Poor fit of the gamma-frailty cumulative-hazard model during the quiet window.</w:t>
-      </w:r>
-    </w:p>
-    <w:p>
-      <w:pPr>
-        <w:pStyle w:val="Compact"/>
-        <w:numPr>
-          <w:ilvl w:val="0"/>
-          <w:numId w:val="1019"/>
-        </w:numPr>
-      </w:pPr>
-      <w:r>
-        <w:t xml:space="preserve">Systematic residual curvature after frailty normalization.</w:t>
-      </w:r>
-    </w:p>
-    <w:p>
-      <w:pPr>
-        <w:pStyle w:val="Compact"/>
-        <w:numPr>
-          <w:ilvl w:val="0"/>
-          <w:numId w:val="1019"/>
-        </w:numPr>
-      </w:pPr>
-      <w:r>
-        <w:t xml:space="preserve">Strong sensitivity of results to minor model or window perturbations.</w:t>
-      </w:r>
-    </w:p>
-    <w:p>
-      <w:pPr>
-        <w:pStyle w:val="FirstParagraph"/>
-      </w:pPr>
-      <w:r>
-        <w:t xml:space="preserve">Additional internal diagnostics for Assumption A4 include the magnitude, coherence, and stability of the fitted frailty variance parameter (</w:t>
-      </w:r>
-      <m:oMath>
-        <m:r>
-          <m:t>θ</m:t>
-        </m:r>
-      </m:oMath>
-      <w:r>
-        <w:t xml:space="preserve">). Values of</w:t>
-      </w:r>
-      <w:r>
-        <w:t xml:space="preserve"> </w:t>
-      </w:r>
-      <m:oMath>
-        <m:r>
-          <m:t>θ</m:t>
-        </m:r>
-      </m:oMath>
-      <w:r>
-        <w:t xml:space="preserve"> </w:t>
-      </w:r>
-      <w:r>
-        <w:t xml:space="preserve">approaching zero are expected when cumulative hazards are approximately linear, while larger values correspond to visible depletion-induced curvature. Implausible</w:t>
-      </w:r>
-      <w:r>
-        <w:t xml:space="preserve"> </w:t>
-      </w:r>
-      <m:oMath>
-        <m:r>
-          <m:t>θ</m:t>
-        </m:r>
-      </m:oMath>
-      <w:r>
-        <w:t xml:space="preserve"> </w:t>
-      </w:r>
-      <w:r>
-        <w:t xml:space="preserve">estimates—such as large values in the absence of curvature, sign instability, or extreme sensitivity to small changes in the estimation window—indicate model stress or misspecification rather than substantive cohort effects.</w:t>
-      </w:r>
-    </w:p>
-    <w:p>
-      <w:pPr>
-        <w:pStyle w:val="BodyText"/>
-      </w:pPr>
-      <w:r>
-        <w:rPr>
-          <w:b/>
-          <w:bCs/>
-        </w:rPr>
-        <w:t xml:space="preserve">Interpretation.</w:t>
-      </w:r>
-      <w:r>
-        <w:t xml:space="preserve"> </w:t>
-      </w:r>
-      <w:r>
-        <w:t xml:space="preserve">Gamma frailty is used as a mathematically tractable approximation, not as a claim of biological truth. When depletion geometry deviates substantially from the gamma form, KCOR normalization fails visibly through poor fit and residual curvature. Such behavior indicates model inadequacy rather than supporting alternative interpretation.</w:t>
-      </w:r>
-    </w:p>
-    <w:bookmarkEnd w:id="61"/>
-    <w:bookmarkStart w:id="62" w:name="Xcaaaf1aa538be62697c3926e555dd3ad2ffc5b5"/>
-    <w:p>
-      <w:pPr>
-        <w:pStyle w:val="Heading4"/>
-      </w:pPr>
-      <w:r>
-        <w:t xml:space="preserve">D.5 Diagnostics for Assumption A5 (Quiet-window validity)</w:t>
-      </w:r>
-    </w:p>
-    <w:p>
-      <w:pPr>
-        <w:pStyle w:val="FirstParagraph"/>
-      </w:pPr>
-      <w:r>
-        <w:rPr>
-          <w:b/>
-          <w:bCs/>
-        </w:rPr>
-        <w:t xml:space="preserve">Assumption A5</w:t>
-      </w:r>
-      <w:r>
-        <w:t xml:space="preserve"> </w:t>
-      </w:r>
-      <w:r>
-        <w:t xml:space="preserve">requires the existence of a prespecified quiet window in which selection-induced depletion dominates other sources of curvature, permitting identification of frailty parameters.</w:t>
-      </w:r>
-    </w:p>
-    <w:p>
-      <w:pPr>
-        <w:pStyle w:val="BodyText"/>
-      </w:pPr>
-      <w:r>
-        <w:rPr>
-          <w:b/>
-          <w:bCs/>
-        </w:rPr>
-        <w:t xml:space="preserve">Diagnostic signals of violation.</w:t>
-      </w:r>
-    </w:p>
-    <w:p>
-      <w:pPr>
-        <w:pStyle w:val="Compact"/>
-        <w:numPr>
-          <w:ilvl w:val="0"/>
-          <w:numId w:val="1020"/>
-        </w:numPr>
-      </w:pPr>
-      <w:r>
-        <w:t xml:space="preserve">Failure of KCOR(t) trajectories to stabilize or asymptote following frailty normalization.</w:t>
-      </w:r>
-    </w:p>
-    <w:p>
-      <w:pPr>
-        <w:pStyle w:val="Compact"/>
-        <w:numPr>
-          <w:ilvl w:val="0"/>
-          <w:numId w:val="1020"/>
-        </w:numPr>
-      </w:pPr>
-      <w:r>
-        <w:t xml:space="preserve">Persistent nonzero slope in KCOR(t), indicating residual curvature after normalization.</w:t>
-      </w:r>
-    </w:p>
-    <w:p>
-      <w:pPr>
-        <w:pStyle w:val="Compact"/>
-        <w:numPr>
-          <w:ilvl w:val="0"/>
-          <w:numId w:val="1020"/>
-        </w:numPr>
-      </w:pPr>
-      <w:r>
-        <w:t xml:space="preserve">Instability of fitted frailty parameters (</w:t>
-      </w:r>
-      <m:oMath>
-        <m:r>
-          <m:t>θ</m:t>
-        </m:r>
-      </m:oMath>
-      <w:r>
-        <w:t xml:space="preserve">) under small perturbations of quiet-window boundaries.</w:t>
-      </w:r>
-    </w:p>
-    <w:p>
-      <w:pPr>
-        <w:pStyle w:val="Compact"/>
-        <w:numPr>
-          <w:ilvl w:val="0"/>
-          <w:numId w:val="1020"/>
-        </w:numPr>
-      </w:pPr>
-      <w:r>
-        <w:t xml:space="preserve">Failure of depletion-neutralized cumulative hazards to become approximately linear during the quiet window.</w:t>
-      </w:r>
-    </w:p>
-    <w:p>
-      <w:pPr>
-        <w:pStyle w:val="Compact"/>
-        <w:numPr>
-          <w:ilvl w:val="0"/>
-          <w:numId w:val="1020"/>
-        </w:numPr>
-      </w:pPr>
-      <w:r>
-        <w:t xml:space="preserve">Degraded cumulative-hazard fit error concentrated within the nominal quiet period.</w:t>
-      </w:r>
-    </w:p>
-    <w:p>
-      <w:pPr>
-        <w:pStyle w:val="FirstParagraph"/>
-      </w:pPr>
-      <w:r>
-        <w:rPr>
-          <w:b/>
-          <w:bCs/>
-        </w:rPr>
-        <w:t xml:space="preserve">Interpretation.</w:t>
-      </w:r>
-      <w:r>
-        <w:t xml:space="preserve"> </w:t>
-      </w:r>
-      <w:r>
-        <w:t xml:space="preserve">Quiet-window validity is the primary dataset-specific requirement for KCOR applicability. When this assumption fails—e.g., due to overlap with strong treatment effects or external shocks—KCOR does not amplify spurious signals. Instead, normalization becomes unstable and KCOR(t) trajectories attenuate toward unity or fail to stabilize, explicitly signaling loss of identifiability.</w:t>
-      </w:r>
-    </w:p>
-    <w:p>
-      <w:pPr>
-        <w:pStyle w:val="BodyText"/>
-      </w:pPr>
-      <w:r>
-        <w:t xml:space="preserve">Under a valid quiet window, depletion-neutralized baseline cumulative hazards are expected to be approximately linear and</w:t>
-      </w:r>
-      <w:r>
-        <w:t xml:space="preserve"> </w:t>
-      </w:r>
-      <m:oMath>
-        <m:r>
-          <m:rPr>
-            <m:sty m:val="p"/>
-          </m:rPr>
-          <m:t>K</m:t>
-        </m:r>
-        <m:r>
-          <m:rPr>
-            <m:sty m:val="p"/>
-          </m:rPr>
-          <m:t>C</m:t>
-        </m:r>
-        <m:r>
-          <m:rPr>
-            <m:sty m:val="p"/>
-          </m:rPr>
-          <m:t>O</m:t>
-        </m:r>
-        <m:r>
-          <m:rPr>
-            <m:sty m:val="p"/>
-          </m:rPr>
-          <m:t>R</m:t>
-        </m:r>
-        <m:r>
-          <m:rPr>
-            <m:sty m:val="p"/>
-          </m:rPr>
-          <m:t>(</m:t>
-        </m:r>
-        <m:r>
-          <m:t>t</m:t>
-        </m:r>
-        <m:r>
-          <m:rPr>
-            <m:sty m:val="p"/>
-          </m:rPr>
-          <m:t>)</m:t>
-        </m:r>
-      </m:oMath>
-      <w:r>
-        <w:t xml:space="preserve"> </w:t>
-      </w:r>
-      <w:r>
-        <w:t xml:space="preserve">trajectories to stabilize rather than drift. Persistent</w:t>
-      </w:r>
-      <w:r>
-        <w:t xml:space="preserve"> </w:t>
-      </w:r>
-      <m:oMath>
-        <m:r>
-          <m:rPr>
-            <m:sty m:val="p"/>
-          </m:rPr>
-          <m:t>K</m:t>
-        </m:r>
-        <m:r>
-          <m:rPr>
-            <m:sty m:val="p"/>
-          </m:rPr>
-          <m:t>C</m:t>
-        </m:r>
-        <m:r>
-          <m:rPr>
-            <m:sty m:val="p"/>
-          </m:rPr>
-          <m:t>O</m:t>
-        </m:r>
-        <m:r>
-          <m:rPr>
-            <m:sty m:val="p"/>
-          </m:rPr>
-          <m:t>R</m:t>
-        </m:r>
-        <m:r>
-          <m:rPr>
-            <m:sty m:val="p"/>
-          </m:rPr>
-          <m:t>(</m:t>
-        </m:r>
-        <m:r>
-          <m:t>t</m:t>
-        </m:r>
-        <m:r>
-          <m:rPr>
-            <m:sty m:val="p"/>
-          </m:rPr>
-          <m:t>)</m:t>
-        </m:r>
-      </m:oMath>
-      <w:r>
-        <w:t xml:space="preserve"> </w:t>
-      </w:r>
-      <w:r>
-        <w:t xml:space="preserve">slope or</w:t>
-      </w:r>
-      <w:r>
-        <w:t xml:space="preserve"> </w:t>
-      </w:r>
-      <m:oMath>
-        <m:sSub>
-          <m:e>
-            <m:acc>
-              <m:accPr>
-                <m:chr m:val="̂"/>
-              </m:accPr>
-              <m:e>
-                <m:r>
-                  <m:t>θ</m:t>
-                </m:r>
-              </m:e>
-            </m:acc>
-          </m:e>
-          <m:sub>
-            <m:r>
-              <m:t>d</m:t>
-            </m:r>
-          </m:sub>
-        </m:sSub>
-      </m:oMath>
-      <w:r>
-        <w:t xml:space="preserve"> </w:t>
-      </w:r>
-      <w:r>
-        <w:t xml:space="preserve">instability indicates contamination of the quiet window by external shocks or time-varying effects and signals loss of identifiability rather than evidence of cohort differences.</w:t>
-      </w:r>
-    </w:p>
-    <w:bookmarkEnd w:id="62"/>
-    <w:bookmarkStart w:id="63" w:name="X4697312edb91442c28e4c7966c61f59d358df3d"/>
-    <w:p>
-      <w:pPr>
-        <w:pStyle w:val="Heading4"/>
-      </w:pPr>
-      <w:r>
-        <w:t xml:space="preserve">D.6 Diagnostic coherence across assumptions</w:t>
-      </w:r>
-    </w:p>
-    <w:p>
-      <w:pPr>
-        <w:pStyle w:val="FirstParagraph"/>
-      </w:pPr>
-      <w:r>
-        <w:t xml:space="preserve">Several diagnostics operate across assumptions A4 and A5, including stabilization of KCOR(t) trajectories and coherence of fitted</w:t>
-      </w:r>
-      <w:r>
-        <w:t xml:space="preserve"> </w:t>
-      </w:r>
-      <m:oMath>
-        <m:r>
-          <m:t>θ</m:t>
-        </m:r>
-      </m:oMath>
-      <w:r>
-        <w:t xml:space="preserve"> </w:t>
-      </w:r>
-      <w:r>
-        <w:t xml:space="preserve">parameters with observed cumulative-hazard curvature. These diagnostics are not assumptions of the KCOR framework; rather, they are observable consequences of successful frailty normalization. When these behaviors fail to emerge, KCOR explicitly signals reduced interpretability through residual curvature, parameter instability, or attenuation toward unity.</w:t>
-      </w:r>
-    </w:p>
-    <w:bookmarkEnd w:id="63"/>
-    <w:bookmarkStart w:id="64" w:name="d.7-identifiability-under-sparse-data"/>
-    <w:p>
-      <w:pPr>
-        <w:pStyle w:val="Heading4"/>
-      </w:pPr>
-      <w:r>
-        <w:t xml:space="preserve">D.7 Identifiability under sparse data</w:t>
-      </w:r>
-    </w:p>
-    <w:p>
-      <w:pPr>
-        <w:pStyle w:val="FirstParagraph"/>
-      </w:pPr>
-      <w:r>
-        <w:t xml:space="preserve">KCOR does not require large sample sizes by assumption; however, reliable estimation of frailty parameters and depletion-neutralized cumulative hazards requires sufficient event information within the identification window. When event counts are very small, frailty estimates may become unstable, resulting in noisy normalization, non-linear baseline cumulative hazards, or drifting KCOR(t) trajectories.</w:t>
-      </w:r>
-    </w:p>
-    <w:p>
-      <w:pPr>
-        <w:pStyle w:val="BodyText"/>
-      </w:pPr>
-      <w:r>
-        <w:t xml:space="preserve">Such failures are diagnosable: sparse-data regimes are characterized by instability of estimated frailty parameters under small perturbations of the quiet window, loss of post-normalization linearity, and non-stabilizing KCOR(t). In these cases, KCOR signals loss of identifiability rather than producing spurious effects. Applicability should therefore be assessed via diagnostic stability rather than nominal sample size thresholds.</w:t>
-      </w:r>
-    </w:p>
-    <w:bookmarkEnd w:id="64"/>
-    <w:bookmarkStart w:id="65" w:name="X6c73c4ccb2a4c028b15fd59c9fb7f49770df43b"/>
-    <w:p>
-      <w:pPr>
-        <w:pStyle w:val="Heading4"/>
-      </w:pPr>
-      <w:r>
-        <w:t xml:space="preserve">D.8 Summary: Diagnostic enforcement rather than assumption inflation</w:t>
-      </w:r>
-    </w:p>
-    <w:p>
-      <w:pPr>
-        <w:pStyle w:val="FirstParagraph"/>
-      </w:pPr>
-      <w:r>
-        <w:t xml:space="preserve">KCOR relies on exactly five assumptions (A1–A5), stated exhaustively in §2.1.1. This appendix demonstrates that each assumption has</w:t>
-      </w:r>
-      <w:r>
-        <w:t xml:space="preserve"> </w:t>
-      </w:r>
-      <w:r>
-        <w:rPr>
-          <w:b/>
-          <w:bCs/>
-        </w:rPr>
-        <w:t xml:space="preserve">explicit, observable diagnostics</w:t>
-      </w:r>
-      <w:r>
-        <w:t xml:space="preserve"> </w:t>
-      </w:r>
-      <w:r>
-        <w:t xml:space="preserve">and</w:t>
-      </w:r>
-      <w:r>
-        <w:t xml:space="preserve"> </w:t>
-      </w:r>
-      <w:r>
-        <w:rPr>
-          <w:b/>
-          <w:bCs/>
-        </w:rPr>
-        <w:t xml:space="preserve">well-defined failure modes</w:t>
-      </w:r>
-      <w:r>
-        <w:t xml:space="preserve">. When assumptions are violated, KCOR signals reduced interpretability through instability, poor fit, or residual structure rather than producing misleading cumulative contrasts. This diagnostic enforcement is a core design feature of the KCOR framework.</w:t>
-      </w:r>
-    </w:p>
-    <w:bookmarkEnd w:id="65"/>
     <w:bookmarkEnd w:id="66"/>
     <w:bookmarkEnd w:id="67"/>
-    <w:bookmarkEnd w:id="68"/>
     <w:sectPr>
       <w:footnotePr>
         <w:numRestart w:val="eachSect"/>

</xml_diff>

<commit_message>
READY FOR SUBMIT... checkpoint
</commit_message>
<xml_diff>
--- a/documentation/preprint/paper_supplement.docx
+++ b/documentation/preprint/paper_supplement.docx
@@ -2,8 +2,8 @@
 <file path=word/document.xml><?xml version="1.0" encoding="utf-8"?>
 <w:document xmlns:w="http://schemas.openxmlformats.org/wordprocessingml/2006/main" xmlns:m="http://schemas.openxmlformats.org/officeDocument/2006/math" xmlns:r="http://schemas.openxmlformats.org/officeDocument/2006/relationships" xmlns:o="urn:schemas-microsoft-com:office:office" xmlns:v="urn:schemas-microsoft-com:vml" xmlns:w10="urn:schemas-microsoft-com:office:word" xmlns:a="http://schemas.openxmlformats.org/drawingml/2006/main" xmlns:pic="http://schemas.openxmlformats.org/drawingml/2006/picture" xmlns:wp="http://schemas.openxmlformats.org/drawingml/2006/wordprocessingDrawing">
   <w:body>
-    <w:bookmarkStart w:id="62" w:name="supp"/>
-    <w:bookmarkStart w:id="60" w:name="kcor-supplementary-material"/>
+    <w:bookmarkStart w:id="65" w:name="supp"/>
+    <w:bookmarkStart w:id="63" w:name="kcor-supplementary-material"/>
     <w:p>
       <w:pPr>
         <w:pStyle w:val="Heading2"/>
@@ -20,7 +20,7 @@
         <w:t xml:space="preserve">Supplementary appendices provide mathematical derivations and full control-test specifications.</w:t>
       </w:r>
     </w:p>
-    <w:bookmarkStart w:id="15" w:name="appendix-a.-mathematical-derivations"/>
+    <w:bookmarkStart w:id="14" w:name="appendix-a.-mathematical-derivations"/>
     <w:p>
       <w:pPr>
         <w:pStyle w:val="Heading3"/>
@@ -2457,853 +2457,13 @@
       </w:r>
     </w:p>
     <w:bookmarkEnd w:id="12"/>
-    <w:bookmarkStart w:id="13" w:name="X92a87dc39df40b82f1e0597e05e5e65669dfe56"/>
+    <w:bookmarkStart w:id="13" w:name="a.4-variance-propagation-sketch"/>
     <w:p>
       <w:pPr>
         <w:pStyle w:val="Heading4"/>
       </w:pPr>
       <w:r>
-        <w:t xml:space="preserve">A.4 Derivation and properties of Equation (11)</w:t>
-      </w:r>
-    </w:p>
-    <w:p>
-      <w:pPr>
-        <w:pStyle w:val="FirstParagraph"/>
-      </w:pPr>
-      <w:r>
-        <w:t xml:space="preserve">Let</w:t>
-      </w:r>
-      <w:r>
-        <w:t xml:space="preserve"> </w:t>
-      </w:r>
-      <m:oMath>
-        <m:sSub>
-          <m:e>
-            <m:r>
-              <m:t>d</m:t>
-            </m:r>
-          </m:e>
-          <m:sub>
-            <m:r>
-              <m:t>d</m:t>
-            </m:r>
-          </m:sub>
-        </m:sSub>
-        <m:r>
-          <m:rPr>
-            <m:sty m:val="p"/>
-          </m:rPr>
-          <m:t>(</m:t>
-        </m:r>
-        <m:r>
-          <m:t>t</m:t>
-        </m:r>
-        <m:r>
-          <m:rPr>
-            <m:sty m:val="p"/>
-          </m:rPr>
-          <m:t>)</m:t>
-        </m:r>
-      </m:oMath>
-      <w:r>
-        <w:t xml:space="preserve"> </w:t>
-      </w:r>
-      <w:r>
-        <w:t xml:space="preserve">denote the number of events occurring during discrete interval</w:t>
-      </w:r>
-      <w:r>
-        <w:t xml:space="preserve"> </w:t>
-      </w:r>
-      <m:oMath>
-        <m:r>
-          <m:t>t</m:t>
-        </m:r>
-      </m:oMath>
-      <w:r>
-        <w:t xml:space="preserve"> </w:t>
-      </w:r>
-      <w:r>
-        <w:t xml:space="preserve">in cohort</w:t>
-      </w:r>
-      <w:r>
-        <w:t xml:space="preserve"> </w:t>
-      </w:r>
-      <m:oMath>
-        <m:r>
-          <m:t>d</m:t>
-        </m:r>
-      </m:oMath>
-      <w:r>
-        <w:t xml:space="preserve">, and let</w:t>
-      </w:r>
-      <w:r>
-        <w:t xml:space="preserve"> </w:t>
-      </w:r>
-      <m:oMath>
-        <m:sSub>
-          <m:e>
-            <m:r>
-              <m:t>N</m:t>
-            </m:r>
-          </m:e>
-          <m:sub>
-            <m:r>
-              <m:t>d</m:t>
-            </m:r>
-          </m:sub>
-        </m:sSub>
-        <m:r>
-          <m:rPr>
-            <m:sty m:val="p"/>
-          </m:rPr>
-          <m:t>(</m:t>
-        </m:r>
-        <m:r>
-          <m:t>t</m:t>
-        </m:r>
-        <m:r>
-          <m:rPr>
-            <m:sty m:val="p"/>
-          </m:rPr>
-          <m:t>)</m:t>
-        </m:r>
-      </m:oMath>
-      <w:r>
-        <w:t xml:space="preserve"> </w:t>
-      </w:r>
-      <w:r>
-        <w:t xml:space="preserve">denote the number at risk at the start of that interval. The observed interval event probability is</w:t>
-      </w:r>
-    </w:p>
-    <w:p>
-      <w:pPr>
-        <w:pStyle w:val="BodyText"/>
-      </w:pPr>
-      <m:oMathPara>
-        <m:oMathParaPr>
-          <m:jc m:val="center"/>
-        </m:oMathParaPr>
-        <m:oMath>
-          <m:sSub>
-            <m:e>
-              <m:r>
-                <m:rPr>
-                  <m:sty m:val="p"/>
-                </m:rPr>
-                <m:t>M</m:t>
-              </m:r>
-              <m:r>
-                <m:rPr>
-                  <m:sty m:val="p"/>
-                </m:rPr>
-                <m:t>R</m:t>
-              </m:r>
-            </m:e>
-            <m:sub>
-              <m:r>
-                <m:t>d</m:t>
-              </m:r>
-              <m:r>
-                <m:rPr>
-                  <m:sty m:val="p"/>
-                </m:rPr>
-                <m:t>,</m:t>
-              </m:r>
-              <m:r>
-                <m:t>t</m:t>
-              </m:r>
-            </m:sub>
-          </m:sSub>
-          <m:r>
-            <m:rPr>
-              <m:sty m:val="p"/>
-            </m:rPr>
-            <m:t>=</m:t>
-          </m:r>
-          <m:f>
-            <m:fPr>
-              <m:type m:val="bar"/>
-            </m:fPr>
-            <m:num>
-              <m:sSub>
-                <m:e>
-                  <m:r>
-                    <m:t>d</m:t>
-                  </m:r>
-                </m:e>
-                <m:sub>
-                  <m:r>
-                    <m:t>d</m:t>
-                  </m:r>
-                </m:sub>
-              </m:sSub>
-              <m:r>
-                <m:rPr>
-                  <m:sty m:val="p"/>
-                </m:rPr>
-                <m:t>(</m:t>
-              </m:r>
-              <m:r>
-                <m:t>t</m:t>
-              </m:r>
-              <m:r>
-                <m:rPr>
-                  <m:sty m:val="p"/>
-                </m:rPr>
-                <m:t>)</m:t>
-              </m:r>
-            </m:num>
-            <m:den>
-              <m:sSub>
-                <m:e>
-                  <m:r>
-                    <m:t>N</m:t>
-                  </m:r>
-                </m:e>
-                <m:sub>
-                  <m:r>
-                    <m:t>d</m:t>
-                  </m:r>
-                </m:sub>
-              </m:sSub>
-              <m:r>
-                <m:rPr>
-                  <m:sty m:val="p"/>
-                </m:rPr>
-                <m:t>(</m:t>
-              </m:r>
-              <m:r>
-                <m:t>t</m:t>
-              </m:r>
-              <m:r>
-                <m:rPr>
-                  <m:sty m:val="p"/>
-                </m:rPr>
-                <m:t>)</m:t>
-              </m:r>
-            </m:den>
-          </m:f>
-          <m:r>
-            <m:rPr>
-              <m:sty m:val="p"/>
-            </m:rPr>
-            <m:t>.</m:t>
-          </m:r>
-          <m:r>
-            <m:t>  </m:t>
-          </m:r>
-          <m:r>
-            <m:rPr>
-              <m:nor/>
-              <m:sty m:val="p"/>
-            </m:rPr>
-            <m:t>(A.11)</m:t>
-          </m:r>
-        </m:oMath>
-      </m:oMathPara>
-    </w:p>
-    <w:p>
-      <w:pPr>
-        <w:pStyle w:val="FirstParagraph"/>
-      </w:pPr>
-      <w:r>
-        <w:t xml:space="preserve">Under a piecewise-constant hazard assumption within each interval, the integrated hazard over interval</w:t>
-      </w:r>
-      <w:r>
-        <w:t xml:space="preserve"> </w:t>
-      </w:r>
-      <m:oMath>
-        <m:r>
-          <m:t>t</m:t>
-        </m:r>
-      </m:oMath>
-      <w:r>
-        <w:t xml:space="preserve"> </w:t>
-      </w:r>
-      <w:r>
-        <w:t xml:space="preserve">is related to the interval survival probability by</w:t>
-      </w:r>
-    </w:p>
-    <w:p>
-      <w:pPr>
-        <w:pStyle w:val="BodyText"/>
-      </w:pPr>
-      <m:oMathPara>
-        <m:oMathParaPr>
-          <m:jc m:val="center"/>
-        </m:oMathParaPr>
-        <m:oMath>
-          <m:r>
-            <m:rPr>
-              <m:sty m:val="p"/>
-            </m:rPr>
-            <m:t>Δ</m:t>
-          </m:r>
-          <m:sSub>
-            <m:e>
-              <m:r>
-                <m:t>H</m:t>
-              </m:r>
-            </m:e>
-            <m:sub>
-              <m:r>
-                <m:t>d</m:t>
-              </m:r>
-            </m:sub>
-          </m:sSub>
-          <m:r>
-            <m:rPr>
-              <m:sty m:val="p"/>
-            </m:rPr>
-            <m:t>(</m:t>
-          </m:r>
-          <m:r>
-            <m:t>t</m:t>
-          </m:r>
-          <m:r>
-            <m:rPr>
-              <m:sty m:val="p"/>
-            </m:rPr>
-            <m:t>)</m:t>
-          </m:r>
-          <m:r>
-            <m:rPr>
-              <m:sty m:val="p"/>
-            </m:rPr>
-            <m:t>=</m:t>
-          </m:r>
-          <m:r>
-            <m:rPr>
-              <m:sty m:val="p"/>
-            </m:rPr>
-            <m:t>−</m:t>
-          </m:r>
-          <m:r>
-            <m:rPr>
-              <m:sty m:val="p"/>
-            </m:rPr>
-            <m:t>log</m:t>
-          </m:r>
-          <m:r>
-            <m:t>​</m:t>
-          </m:r>
-          <m:d>
-            <m:dPr>
-              <m:begChr m:val="("/>
-              <m:sepChr m:val=""/>
-              <m:endChr m:val=")"/>
-              <m:grow/>
-            </m:dPr>
-            <m:e>
-              <m:r>
-                <m:t>1</m:t>
-              </m:r>
-              <m:r>
-                <m:rPr>
-                  <m:sty m:val="p"/>
-                </m:rPr>
-                <m:t>−</m:t>
-              </m:r>
-              <m:sSub>
-                <m:e>
-                  <m:r>
-                    <m:rPr>
-                      <m:sty m:val="p"/>
-                    </m:rPr>
-                    <m:t>M</m:t>
-                  </m:r>
-                  <m:r>
-                    <m:rPr>
-                      <m:sty m:val="p"/>
-                    </m:rPr>
-                    <m:t>R</m:t>
-                  </m:r>
-                </m:e>
-                <m:sub>
-                  <m:r>
-                    <m:t>d</m:t>
-                  </m:r>
-                  <m:r>
-                    <m:rPr>
-                      <m:sty m:val="p"/>
-                    </m:rPr>
-                    <m:t>,</m:t>
-                  </m:r>
-                  <m:r>
-                    <m:t>t</m:t>
-                  </m:r>
-                </m:sub>
-              </m:sSub>
-            </m:e>
-          </m:d>
-          <m:r>
-            <m:rPr>
-              <m:sty m:val="p"/>
-            </m:rPr>
-            <m:t>.</m:t>
-          </m:r>
-          <m:r>
-            <m:t>  </m:t>
-          </m:r>
-          <m:r>
-            <m:rPr>
-              <m:nor/>
-              <m:sty m:val="p"/>
-            </m:rPr>
-            <m:t>(A.12)</m:t>
-          </m:r>
-        </m:oMath>
-      </m:oMathPara>
-    </w:p>
-    <w:p>
-      <w:pPr>
-        <w:pStyle w:val="FirstParagraph"/>
-      </w:pPr>
-      <w:r>
-        <w:t xml:space="preserve">This expression is exact when the hazard is constant over the interval and events are uniformly distributed.</w:t>
-      </w:r>
-    </w:p>
-    <w:p>
-      <w:pPr>
-        <w:pStyle w:val="BodyText"/>
-      </w:pPr>
-      <w:r>
-        <w:t xml:space="preserve">At weekly resolution, particularly in older cohorts where</w:t>
-      </w:r>
-      <w:r>
-        <w:t xml:space="preserve"> </w:t>
-      </w:r>
-      <m:oMath>
-        <m:sSub>
-          <m:e>
-            <m:r>
-              <m:rPr>
-                <m:sty m:val="p"/>
-              </m:rPr>
-              <m:t>M</m:t>
-            </m:r>
-            <m:r>
-              <m:rPr>
-                <m:sty m:val="p"/>
-              </m:rPr>
-              <m:t>R</m:t>
-            </m:r>
-          </m:e>
-          <m:sub>
-            <m:r>
-              <m:t>d</m:t>
-            </m:r>
-            <m:r>
-              <m:rPr>
-                <m:sty m:val="p"/>
-              </m:rPr>
-              <m:t>,</m:t>
-            </m:r>
-            <m:r>
-              <m:t>t</m:t>
-            </m:r>
-          </m:sub>
-        </m:sSub>
-      </m:oMath>
-      <w:r>
-        <w:t xml:space="preserve"> </w:t>
-      </w:r>
-      <w:r>
-        <w:t xml:space="preserve">is non-negligible, first-order approximations such as the Nelson–Aalen increment</w:t>
-      </w:r>
-      <w:r>
-        <w:t xml:space="preserve"> </w:t>
-      </w:r>
-      <m:oMath>
-        <m:sSub>
-          <m:e>
-            <m:r>
-              <m:t>d</m:t>
-            </m:r>
-          </m:e>
-          <m:sub>
-            <m:r>
-              <m:t>d</m:t>
-            </m:r>
-          </m:sub>
-        </m:sSub>
-        <m:r>
-          <m:rPr>
-            <m:sty m:val="p"/>
-          </m:rPr>
-          <m:t>(</m:t>
-        </m:r>
-        <m:r>
-          <m:t>t</m:t>
-        </m:r>
-        <m:r>
-          <m:rPr>
-            <m:sty m:val="p"/>
-          </m:rPr>
-          <m:t>)</m:t>
-        </m:r>
-        <m:r>
-          <m:rPr>
-            <m:sty m:val="p"/>
-          </m:rPr>
-          <m:t>/</m:t>
-        </m:r>
-        <m:sSub>
-          <m:e>
-            <m:r>
-              <m:t>N</m:t>
-            </m:r>
-          </m:e>
-          <m:sub>
-            <m:r>
-              <m:t>d</m:t>
-            </m:r>
-          </m:sub>
-        </m:sSub>
-        <m:r>
-          <m:rPr>
-            <m:sty m:val="p"/>
-          </m:rPr>
-          <m:t>(</m:t>
-        </m:r>
-        <m:r>
-          <m:t>t</m:t>
-        </m:r>
-        <m:r>
-          <m:rPr>
-            <m:sty m:val="p"/>
-          </m:rPr>
-          <m:t>)</m:t>
-        </m:r>
-      </m:oMath>
-      <w:r>
-        <w:t xml:space="preserve"> </w:t>
-      </w:r>
-      <w:r>
-        <w:t xml:space="preserve">can introduce systematic discretization bias that accumulates in cumulative-hazard space. To reduce this bias, we employ the midpoint-corrected transform given in Equation (11), which corresponds to a second-order accurate approximation to the integrated hazard over the interval.</w:t>
-      </w:r>
-    </w:p>
-    <w:p>
-      <w:pPr>
-        <w:pStyle w:val="BodyText"/>
-      </w:pPr>
-      <w:r>
-        <w:t xml:space="preserve">A Taylor expansion in</w:t>
-      </w:r>
-      <w:r>
-        <w:t xml:space="preserve"> </w:t>
-      </w:r>
-      <m:oMath>
-        <m:sSub>
-          <m:e>
-            <m:r>
-              <m:rPr>
-                <m:sty m:val="p"/>
-              </m:rPr>
-              <m:t>M</m:t>
-            </m:r>
-            <m:r>
-              <m:rPr>
-                <m:sty m:val="p"/>
-              </m:rPr>
-              <m:t>R</m:t>
-            </m:r>
-          </m:e>
-          <m:sub>
-            <m:r>
-              <m:t>d</m:t>
-            </m:r>
-            <m:r>
-              <m:rPr>
-                <m:sty m:val="p"/>
-              </m:rPr>
-              <m:t>,</m:t>
-            </m:r>
-            <m:r>
-              <m:t>t</m:t>
-            </m:r>
-          </m:sub>
-        </m:sSub>
-      </m:oMath>
-      <w:r>
-        <w:t xml:space="preserve"> </w:t>
-      </w:r>
-      <w:r>
-        <w:t xml:space="preserve">yields</w:t>
-      </w:r>
-    </w:p>
-    <w:p>
-      <w:pPr>
-        <w:pStyle w:val="BodyText"/>
-      </w:pPr>
-      <m:oMathPara>
-        <m:oMathParaPr>
-          <m:jc m:val="center"/>
-        </m:oMathParaPr>
-        <m:oMath>
-          <m:sSub>
-            <m:e>
-              <m:r>
-                <m:t>h</m:t>
-              </m:r>
-            </m:e>
-            <m:sub>
-              <m:r>
-                <m:rPr>
-                  <m:sty m:val="p"/>
-                </m:rPr>
-                <m:t>o</m:t>
-              </m:r>
-              <m:r>
-                <m:rPr>
-                  <m:sty m:val="p"/>
-                </m:rPr>
-                <m:t>b</m:t>
-              </m:r>
-              <m:r>
-                <m:rPr>
-                  <m:sty m:val="p"/>
-                </m:rPr>
-                <m:t>s</m:t>
-              </m:r>
-              <m:r>
-                <m:rPr>
-                  <m:sty m:val="p"/>
-                </m:rPr>
-                <m:t>,</m:t>
-              </m:r>
-              <m:r>
-                <m:t>d</m:t>
-              </m:r>
-            </m:sub>
-          </m:sSub>
-          <m:r>
-            <m:rPr>
-              <m:sty m:val="p"/>
-            </m:rPr>
-            <m:t>(</m:t>
-          </m:r>
-          <m:r>
-            <m:t>t</m:t>
-          </m:r>
-          <m:r>
-            <m:rPr>
-              <m:sty m:val="p"/>
-            </m:rPr>
-            <m:t>)</m:t>
-          </m:r>
-          <m:r>
-            <m:rPr>
-              <m:sty m:val="p"/>
-            </m:rPr>
-            <m:t>=</m:t>
-          </m:r>
-          <m:sSub>
-            <m:e>
-              <m:r>
-                <m:rPr>
-                  <m:sty m:val="p"/>
-                </m:rPr>
-                <m:t>M</m:t>
-              </m:r>
-              <m:r>
-                <m:rPr>
-                  <m:sty m:val="p"/>
-                </m:rPr>
-                <m:t>R</m:t>
-              </m:r>
-            </m:e>
-            <m:sub>
-              <m:r>
-                <m:t>d</m:t>
-              </m:r>
-              <m:r>
-                <m:rPr>
-                  <m:sty m:val="p"/>
-                </m:rPr>
-                <m:t>,</m:t>
-              </m:r>
-              <m:r>
-                <m:t>t</m:t>
-              </m:r>
-            </m:sub>
-          </m:sSub>
-          <m:r>
-            <m:rPr>
-              <m:sty m:val="p"/>
-            </m:rPr>
-            <m:t>+</m:t>
-          </m:r>
-          <m:r>
-            <m:t>O</m:t>
-          </m:r>
-          <m:r>
-            <m:t>​</m:t>
-          </m:r>
-          <m:d>
-            <m:dPr>
-              <m:begChr m:val="("/>
-              <m:sepChr m:val=""/>
-              <m:endChr m:val=")"/>
-              <m:grow/>
-            </m:dPr>
-            <m:e>
-              <m:sSubSup>
-                <m:e>
-                  <m:r>
-                    <m:rPr>
-                      <m:sty m:val="p"/>
-                    </m:rPr>
-                    <m:t>M</m:t>
-                  </m:r>
-                  <m:r>
-                    <m:rPr>
-                      <m:sty m:val="p"/>
-                    </m:rPr>
-                    <m:t>R</m:t>
-                  </m:r>
-                </m:e>
-                <m:sub>
-                  <m:r>
-                    <m:t>d</m:t>
-                  </m:r>
-                  <m:r>
-                    <m:rPr>
-                      <m:sty m:val="p"/>
-                    </m:rPr>
-                    <m:t>,</m:t>
-                  </m:r>
-                  <m:r>
-                    <m:t>t</m:t>
-                  </m:r>
-                </m:sub>
-                <m:sup>
-                  <m:r>
-                    <m:t>3</m:t>
-                  </m:r>
-                </m:sup>
-              </m:sSubSup>
-            </m:e>
-          </m:d>
-          <m:r>
-            <m:rPr>
-              <m:sty m:val="p"/>
-            </m:rPr>
-            <m:t>.</m:t>
-          </m:r>
-          <m:r>
-            <m:t>  </m:t>
-          </m:r>
-          <m:r>
-            <m:rPr>
-              <m:nor/>
-              <m:sty m:val="p"/>
-            </m:rPr>
-            <m:t>(A.13)</m:t>
-          </m:r>
-        </m:oMath>
-      </m:oMathPara>
-    </w:p>
-    <w:p>
-      <w:pPr>
-        <w:pStyle w:val="FirstParagraph"/>
-      </w:pPr>
-      <w:r>
-        <w:t xml:space="preserve">demonstrating that the transform reduces to the Nelson–Aalen increment in the small-event-probability limit while providing improved accuracy at finite</w:t>
-      </w:r>
-      <w:r>
-        <w:t xml:space="preserve"> </w:t>
-      </w:r>
-      <m:oMath>
-        <m:sSub>
-          <m:e>
-            <m:r>
-              <m:rPr>
-                <m:sty m:val="p"/>
-              </m:rPr>
-              <m:t>M</m:t>
-            </m:r>
-            <m:r>
-              <m:rPr>
-                <m:sty m:val="p"/>
-              </m:rPr>
-              <m:t>R</m:t>
-            </m:r>
-          </m:e>
-          <m:sub>
-            <m:r>
-              <m:t>d</m:t>
-            </m:r>
-            <m:r>
-              <m:rPr>
-                <m:sty m:val="p"/>
-              </m:rPr>
-              <m:t>,</m:t>
-            </m:r>
-            <m:r>
-              <m:t>t</m:t>
-            </m:r>
-          </m:sub>
-        </m:sSub>
-      </m:oMath>
-      <w:r>
-        <w:t xml:space="preserve">.</w:t>
-      </w:r>
-    </w:p>
-    <w:p>
-      <w:pPr>
-        <w:pStyle w:val="BodyText"/>
-      </w:pPr>
-      <w:r>
-        <w:t xml:space="preserve">This transform preserves the defining properties of an integrated hazard increment: it is nonnegative, monotone in</w:t>
-      </w:r>
-      <w:r>
-        <w:t xml:space="preserve"> </w:t>
-      </w:r>
-      <m:oMath>
-        <m:sSub>
-          <m:e>
-            <m:r>
-              <m:rPr>
-                <m:sty m:val="p"/>
-              </m:rPr>
-              <m:t>M</m:t>
-            </m:r>
-            <m:r>
-              <m:rPr>
-                <m:sty m:val="p"/>
-              </m:rPr>
-              <m:t>R</m:t>
-            </m:r>
-          </m:e>
-          <m:sub>
-            <m:r>
-              <m:t>d</m:t>
-            </m:r>
-            <m:r>
-              <m:rPr>
-                <m:sty m:val="p"/>
-              </m:rPr>
-              <m:t>,</m:t>
-            </m:r>
-            <m:r>
-              <m:t>t</m:t>
-            </m:r>
-          </m:sub>
-        </m:sSub>
-      </m:oMath>
-      <w:r>
-        <w:t xml:space="preserve">, additive in cumulative-hazard space, and converges to the continuous-time hazard integral as the interval width shrinks. In all empirical and simulation analyses, results obtained using this transform were indistinguishable from those obtained using the standard Nelson–Aalen estimator, indicating that its use improves numerical stability without altering the estimand.</w:t>
-      </w:r>
-    </w:p>
-    <w:bookmarkEnd w:id="13"/>
-    <w:bookmarkStart w:id="14" w:name="a.5-variance-propagation-sketch"/>
-    <w:p>
-      <w:pPr>
-        <w:pStyle w:val="Heading4"/>
-      </w:pPr>
-      <w:r>
-        <w:t xml:space="preserve">A.5 Variance propagation (sketch)</w:t>
+        <w:t xml:space="preserve">A.4 Variance propagation (sketch)</w:t>
       </w:r>
     </w:p>
     <w:p>
@@ -3488,7 +2648,7 @@
               <m:nor/>
               <m:sty m:val="p"/>
             </m:rPr>
-            <m:t>(A.14)</m:t>
+            <m:t>(A.11)</m:t>
           </m:r>
         </m:oMath>
       </m:oMathPara>
@@ -4134,7 +3294,7 @@
               <m:nor/>
               <m:sty m:val="p"/>
             </m:rPr>
-            <m:t>(A.15)</m:t>
+            <m:t>(A.12)</m:t>
           </m:r>
         </m:oMath>
       </m:oMathPara>
@@ -4147,9 +3307,9 @@
         <w:t xml:space="preserve">In practice, Monte Carlo resampling provides a more robust approach that captures uncertainty from both event realization and parameter estimation.</w:t>
       </w:r>
     </w:p>
+    <w:bookmarkEnd w:id="13"/>
     <w:bookmarkEnd w:id="14"/>
-    <w:bookmarkEnd w:id="15"/>
-    <w:bookmarkStart w:id="28" w:name="appendix-b.-control-test-specifications"/>
+    <w:bookmarkStart w:id="27" w:name="appendix-b.-control-test-specifications"/>
     <w:p>
       <w:pPr>
         <w:pStyle w:val="Heading3"/>
@@ -4158,7 +3318,7 @@
         <w:t xml:space="preserve">Appendix B. Control-test specifications</w:t>
       </w:r>
     </w:p>
-    <w:bookmarkStart w:id="16" w:name="X2180becb792c7366d1a2d9abe674c7e8eb8a3b6"/>
+    <w:bookmarkStart w:id="15" w:name="X2180becb792c7366d1a2d9abe674c7e8eb8a3b6"/>
     <w:p>
       <w:pPr>
         <w:pStyle w:val="Heading4"/>
@@ -4397,8 +3557,8 @@
         <w:t xml:space="preserve">Both cohorts share identical per-frailty-group death probabilities; only the mixture weights differ. This induces different cohort-level curvature under the null.</w:t>
       </w:r>
     </w:p>
-    <w:bookmarkEnd w:id="16"/>
-    <w:bookmarkStart w:id="17" w:name="X6ca5a97e85e9ee460a15280db933ceb5c1ed112"/>
+    <w:bookmarkEnd w:id="15"/>
+    <w:bookmarkStart w:id="16" w:name="X6ca5a97e85e9ee460a15280db933ceb5c1ed112"/>
     <w:p>
       <w:pPr>
         <w:pStyle w:val="Heading4"/>
@@ -4582,8 +3742,8 @@
         <w:t xml:space="preserve">This construction ensures that dose comparisons are within the same underlying vaccination category, preserving a true null while inducing 10–20 year age differences.</w:t>
       </w:r>
     </w:p>
-    <w:bookmarkEnd w:id="17"/>
-    <w:bookmarkStart w:id="18" w:name="b.3-positive-control-injected-effect"/>
+    <w:bookmarkEnd w:id="16"/>
+    <w:bookmarkStart w:id="17" w:name="b.3-positive-control-injected-effect"/>
     <w:p>
       <w:pPr>
         <w:pStyle w:val="Heading4"/>
@@ -4905,8 +4065,8 @@
         <w:t xml:space="preserve">during the effect window, while leaving the control cohort unchanged.</w:t>
       </w:r>
     </w:p>
-    <w:bookmarkEnd w:id="18"/>
-    <w:bookmarkStart w:id="19" w:name="b.4-sensitivity-analysis-parameters"/>
+    <w:bookmarkEnd w:id="17"/>
+    <w:bookmarkStart w:id="18" w:name="b.4-sensitivity-analysis-parameters"/>
     <w:p>
       <w:pPr>
         <w:pStyle w:val="Heading4"/>
@@ -4958,7 +4118,7 @@
         <w:t xml:space="preserve">Quiet-start offsets</w:t>
       </w:r>
       <w:r>
-        <w:t xml:space="preserve">: [-12, -8, -4, 0, +4, +8, +12] weeks from 2022-24</w:t>
+        <w:t xml:space="preserve">: [-12, -8, -4, 0, +4, +8, +12] weeks from 2023-01</w:t>
       </w:r>
     </w:p>
     <w:p>
@@ -4977,7 +4137,7 @@
         <w:t xml:space="preserve">Quiet-window end</w:t>
       </w:r>
       <w:r>
-        <w:t xml:space="preserve">: Fixed at 2024-16</w:t>
+        <w:t xml:space="preserve">: Fixed at 2023-52</w:t>
       </w:r>
     </w:p>
     <w:p>
@@ -5026,8 +4186,8 @@
         <w:t xml:space="preserve">Output grids show KCOR(t) values for each parameter combination.</w:t>
       </w:r>
     </w:p>
-    <w:bookmarkEnd w:id="19"/>
-    <w:bookmarkStart w:id="20" w:name="Xbd1462ff0bc513130e3b940479c9db4fb357ab5"/>
+    <w:bookmarkEnd w:id="18"/>
+    <w:bookmarkStart w:id="19" w:name="Xbd1462ff0bc513130e3b940479c9db4fb357ab5"/>
     <w:p>
       <w:pPr>
         <w:pStyle w:val="Heading4"/>
@@ -5335,8 +4495,8 @@
         <w:t xml:space="preserve">: 42</w:t>
       </w:r>
     </w:p>
-    <w:bookmarkEnd w:id="20"/>
-    <w:bookmarkStart w:id="27" w:name="X3015f8ef00f2c60a61b881605023dd43c1dd17f"/>
+    <w:bookmarkEnd w:id="19"/>
+    <w:bookmarkStart w:id="26" w:name="X3015f8ef00f2c60a61b881605023dd43c1dd17f"/>
     <w:p>
       <w:pPr>
         <w:pStyle w:val="Heading4"/>
@@ -5385,7 +4545,7 @@
         <w:t xml:space="preserve">are present simultaneously. The purpose is to assess whether KCOR can (i) correctly identify and neutralize frailty-driven curvature using a quiet period and (ii) detect a true treatment effect outside that period without confounding the two mechanisms.</w:t>
       </w:r>
     </w:p>
-    <w:bookmarkStart w:id="21" w:name="design"/>
+    <w:bookmarkStart w:id="20" w:name="design"/>
     <w:p>
       <w:pPr>
         <w:pStyle w:val="Heading5"/>
@@ -5638,8 +4798,8 @@
         <w:t xml:space="preserve">is a time-localized multiplicative treatment effect applied to one cohort only.</w:t>
       </w:r>
     </w:p>
-    <w:bookmarkEnd w:id="21"/>
-    <w:bookmarkStart w:id="22" w:name="frailty-structure"/>
+    <w:bookmarkEnd w:id="20"/>
+    <w:bookmarkStart w:id="21" w:name="frailty-structure"/>
     <w:p>
       <w:pPr>
         <w:pStyle w:val="Heading5"/>
@@ -5808,8 +4968,8 @@
         <w:t xml:space="preserve">Frailty distributions are normalized to unit mean, differing only in variance, thereby inducing different depletion dynamics and cumulative-hazard curvature across cohorts in the absence of any treatment effect.</w:t>
       </w:r>
     </w:p>
-    <w:bookmarkEnd w:id="22"/>
-    <w:bookmarkStart w:id="23" w:name="treatment-effect"/>
+    <w:bookmarkEnd w:id="21"/>
+    <w:bookmarkStart w:id="22" w:name="treatment-effect"/>
     <w:p>
       <w:pPr>
         <w:pStyle w:val="Heading5"/>
@@ -5998,8 +5158,8 @@
         <w:t xml:space="preserve">) effects are evaluated. The treatment window is chosen to lie strictly outside the quiet period used for frailty estimation.</w:t>
       </w:r>
     </w:p>
-    <w:bookmarkEnd w:id="23"/>
-    <w:bookmarkStart w:id="24" w:name="quiet-period-and-estimation"/>
+    <w:bookmarkEnd w:id="22"/>
+    <w:bookmarkStart w:id="23" w:name="quiet-period-and-estimation"/>
     <w:p>
       <w:pPr>
         <w:pStyle w:val="Heading5"/>
@@ -6149,8 +5309,8 @@
         <w:t xml:space="preserve">between selection-induced depletion and treatment effects.</w:t>
       </w:r>
     </w:p>
-    <w:bookmarkEnd w:id="24"/>
-    <w:bookmarkStart w:id="25" w:name="evaluation-criteria"/>
+    <w:bookmarkEnd w:id="23"/>
+    <w:bookmarkStart w:id="24" w:name="evaluation-criteria"/>
     <w:p>
       <w:pPr>
         <w:pStyle w:val="Heading5"/>
@@ -6211,28 +5371,28 @@
         <w:t xml:space="preserve">An additional stress-test variant intentionally overlaps the treatment window with the quiet period. In this case, KCOR diagnostics degrade and normalized trajectories fail to stabilize, correctly signaling violation of the identifiability assumptions rather than producing spurious treatment effects.</w:t>
       </w:r>
     </w:p>
+    <w:bookmarkEnd w:id="24"/>
+    <w:bookmarkStart w:id="25" w:name="interpretation"/>
+    <w:p>
+      <w:pPr>
+        <w:pStyle w:val="Heading5"/>
+      </w:pPr>
+      <w:r>
+        <w:t xml:space="preserve">Interpretation</w:t>
+      </w:r>
+    </w:p>
+    <w:p>
+      <w:pPr>
+        <w:pStyle w:val="FirstParagraph"/>
+      </w:pPr>
+      <w:r>
+        <w:t xml:space="preserve">This simulation demonstrates that when selection-induced depletion and treatment effects are temporally separable, KCOR can disentangle the two mechanisms: frailty parameters are identified from quiet-period curvature, and true treatment effects manifest as deviations from unity outside that window. When separability is violated, KCOR does not silently misattribute effects; instead, diagnostics flag reduced interpretability.</w:t>
+      </w:r>
+    </w:p>
     <w:bookmarkEnd w:id="25"/>
-    <w:bookmarkStart w:id="26" w:name="interpretation"/>
-    <w:p>
-      <w:pPr>
-        <w:pStyle w:val="Heading5"/>
-      </w:pPr>
-      <w:r>
-        <w:t xml:space="preserve">Interpretation</w:t>
-      </w:r>
-    </w:p>
-    <w:p>
-      <w:pPr>
-        <w:pStyle w:val="FirstParagraph"/>
-      </w:pPr>
-      <w:r>
-        <w:t xml:space="preserve">This simulation demonstrates that when selection-induced depletion and treatment effects are temporally separable, KCOR can disentangle the two mechanisms: frailty parameters are identified from quiet-period curvature, and true treatment effects manifest as deviations from unity outside that window. When separability is violated, KCOR does not silently misattribute effects; instead, diagnostics flag reduced interpretability.</w:t>
-      </w:r>
-    </w:p>
     <w:bookmarkEnd w:id="26"/>
     <w:bookmarkEnd w:id="27"/>
-    <w:bookmarkEnd w:id="28"/>
-    <w:bookmarkStart w:id="43" w:name="X3fb27f9d14d988b0afc4c757bd6d2a45d2ae0b5"/>
+    <w:bookmarkStart w:id="42" w:name="X3fb27f9d14d988b0afc4c757bd6d2a45d2ae0b5"/>
     <w:p>
       <w:pPr>
         <w:pStyle w:val="Heading3"/>
@@ -6241,7 +5401,7 @@
         <w:t xml:space="preserve">Appendix C. Additional figures and diagnostics</w:t>
       </w:r>
     </w:p>
-    <w:bookmarkStart w:id="29" w:name="c.1-fit-diagnostics"/>
+    <w:bookmarkStart w:id="28" w:name="c.1-fit-diagnostics"/>
     <w:p>
       <w:pPr>
         <w:pStyle w:val="Heading4"/>
@@ -6458,8 +5618,8 @@
         <w:t xml:space="preserve">  RMSE_Hobs=3.37e-03,n_obs=97,success=1</w:t>
       </w:r>
     </w:p>
-    <w:bookmarkEnd w:id="29"/>
-    <w:bookmarkStart w:id="30" w:name="c.2-residual-analysis"/>
+    <w:bookmarkEnd w:id="28"/>
+    <w:bookmarkStart w:id="29" w:name="c.2-residual-analysis"/>
     <w:p>
       <w:pPr>
         <w:pStyle w:val="Heading4"/>
@@ -6760,8 +5920,8 @@
         <w:t xml:space="preserve">: Strong autocorrelation in residuals suggests the model is missing time-varying structure.</w:t>
       </w:r>
     </w:p>
-    <w:bookmarkEnd w:id="30"/>
-    <w:bookmarkStart w:id="31" w:name="c.3-parameter-stability-checks"/>
+    <w:bookmarkEnd w:id="29"/>
+    <w:bookmarkStart w:id="30" w:name="c.3-parameter-stability-checks"/>
     <w:p>
       <w:pPr>
         <w:pStyle w:val="Heading4"/>
@@ -6843,8 +6003,8 @@
         <w:t xml:space="preserve">The sensitivity analysis (§3.3 and Figure 8) provides a systematic assessment of parameter stability.</w:t>
       </w:r>
     </w:p>
-    <w:bookmarkEnd w:id="31"/>
-    <w:bookmarkStart w:id="32" w:name="c.4-quiet-window-overlay-plots"/>
+    <w:bookmarkEnd w:id="30"/>
+    <w:bookmarkStart w:id="31" w:name="c.4-quiet-window-overlay-plots"/>
     <w:p>
       <w:pPr>
         <w:pStyle w:val="Heading4"/>
@@ -6905,8 +6065,8 @@
         <w:t xml:space="preserve">Visual inspection of quiet-window placement relative to mortality dynamics is an essential diagnostic step.</w:t>
       </w:r>
     </w:p>
-    <w:bookmarkEnd w:id="32"/>
-    <w:bookmarkStart w:id="42" w:name="c.5-robustness-to-age-stratification"/>
+    <w:bookmarkEnd w:id="31"/>
+    <w:bookmarkStart w:id="41" w:name="c.5-robustness-to-age-stratification"/>
     <w:p>
       <w:pPr>
         <w:pStyle w:val="Heading4"/>
@@ -6924,18 +6084,18 @@
           <wp:inline>
             <wp:extent cx="5334000" cy="3078759"/>
             <wp:effectExtent b="0" l="0" r="0" t="0"/>
-            <wp:docPr descr="Figure S1. Birth-year cohort 1930: KCOR(t) trajectories comparing dose 2 and dose 3 to dose 0 for cohorts enrolled in ISO week 2022-26 and evaluated over calendar year 2023. KCOR curves are anchored at t_0 = 4 weeks (i.e., plotted as \mathrm{KCOR}(t; t_0)). This figure is presented as an illustrative application demonstrating estimator behavior on registry data and does not support causal inference." title="" id="34" name="Picture"/>
+            <wp:docPr descr="Figure S1. Birth-year cohort 1930: KCOR(t) trajectories comparing dose 2 and dose 3 to dose 0 for cohorts enrolled in ISO week 2022-26 and evaluated over calendar year 2023. KCOR curves are anchored at t_0 = 4 weeks (i.e., plotted as \mathrm{KCOR}(t; t_0)). This figure is presented as an illustrative application demonstrating estimator behavior on registry data and does not support causal inference." title="" id="33" name="Picture"/>
             <a:graphic>
               <a:graphicData uri="http://schemas.openxmlformats.org/drawingml/2006/picture">
                 <pic:pic>
                   <pic:nvPicPr>
-                    <pic:cNvPr descr="figures/supplement/kcor_realdata_yob1930_enroll2022w26_eval2023.png" id="35" name="Picture"/>
+                    <pic:cNvPr descr="figures/supplement/kcor_realdata_yob1930_enroll2022w26_eval2023.png" id="34" name="Picture"/>
                     <pic:cNvPicPr>
                       <a:picLocks noChangeArrowheads="1" noChangeAspect="1"/>
                     </pic:cNvPicPr>
                   </pic:nvPicPr>
                   <pic:blipFill>
-                    <a:blip r:embed="rId33"/>
+                    <a:blip r:embed="rId32"/>
                     <a:stretch>
                       <a:fillRect/>
                     </a:stretch>
@@ -7076,18 +6236,18 @@
           <wp:inline>
             <wp:extent cx="5334000" cy="3078759"/>
             <wp:effectExtent b="0" l="0" r="0" t="0"/>
-            <wp:docPr descr="Figure S2. Birth-year cohort 1940: KCOR(t) trajectories comparing dose 2 and dose 3 to dose 0 for cohorts enrolled in ISO week 2022-26 and evaluated over calendar year 2023. KCOR curves are anchored at t_0 = 4 weeks (i.e., plotted as \mathrm{KCOR}(t; t_0)). This figure is presented as an illustrative application demonstrating estimator behavior on registry data and does not support causal inference." title="" id="37" name="Picture"/>
+            <wp:docPr descr="Figure S2. Birth-year cohort 1940: KCOR(t) trajectories comparing dose 2 and dose 3 to dose 0 for cohorts enrolled in ISO week 2022-26 and evaluated over calendar year 2023. KCOR curves are anchored at t_0 = 4 weeks (i.e., plotted as \mathrm{KCOR}(t; t_0)). This figure is presented as an illustrative application demonstrating estimator behavior on registry data and does not support causal inference." title="" id="36" name="Picture"/>
             <a:graphic>
               <a:graphicData uri="http://schemas.openxmlformats.org/drawingml/2006/picture">
                 <pic:pic>
                   <pic:nvPicPr>
-                    <pic:cNvPr descr="figures/supplement/kcor_realdata_yob1940_enroll2022w26_eval2023.png" id="38" name="Picture"/>
+                    <pic:cNvPr descr="figures/supplement/kcor_realdata_yob1940_enroll2022w26_eval2023.png" id="37" name="Picture"/>
                     <pic:cNvPicPr>
                       <a:picLocks noChangeArrowheads="1" noChangeAspect="1"/>
                     </pic:cNvPicPr>
                   </pic:nvPicPr>
                   <pic:blipFill>
-                    <a:blip r:embed="rId36"/>
+                    <a:blip r:embed="rId35"/>
                     <a:stretch>
                       <a:fillRect/>
                     </a:stretch>
@@ -7228,18 +6388,18 @@
           <wp:inline>
             <wp:extent cx="5334000" cy="3078759"/>
             <wp:effectExtent b="0" l="0" r="0" t="0"/>
-            <wp:docPr descr="Figure S3. Birth-year cohort 1950: KCOR(t) trajectories comparing dose 2 and dose 3 to dose 0 for cohorts enrolled in ISO week 2022-26 and evaluated over calendar year 2023. KCOR curves are anchored at t_0 = 4 weeks (i.e., plotted as \mathrm{KCOR}(t; t_0)). This figure is presented as an illustrative application demonstrating estimator behavior on registry data and does not support causal inference." title="" id="40" name="Picture"/>
+            <wp:docPr descr="Figure S3. Birth-year cohort 1950: KCOR(t) trajectories comparing dose 2 and dose 3 to dose 0 for cohorts enrolled in ISO week 2022-26 and evaluated over calendar year 2023. KCOR curves are anchored at t_0 = 4 weeks (i.e., plotted as \mathrm{KCOR}(t; t_0)). This figure is presented as an illustrative application demonstrating estimator behavior on registry data and does not support causal inference." title="" id="39" name="Picture"/>
             <a:graphic>
               <a:graphicData uri="http://schemas.openxmlformats.org/drawingml/2006/picture">
                 <pic:pic>
                   <pic:nvPicPr>
-                    <pic:cNvPr descr="figures/supplement/kcor_realdata_yob1950_enroll2022w26_eval2023.png" id="41" name="Picture"/>
+                    <pic:cNvPr descr="figures/supplement/kcor_realdata_yob1950_enroll2022w26_eval2023.png" id="40" name="Picture"/>
                     <pic:cNvPicPr>
                       <a:picLocks noChangeArrowheads="1" noChangeAspect="1"/>
                     </pic:cNvPicPr>
                   </pic:nvPicPr>
                   <pic:blipFill>
-                    <a:blip r:embed="rId39"/>
+                    <a:blip r:embed="rId38"/>
                     <a:stretch>
                       <a:fillRect/>
                     </a:stretch>
@@ -7371,9 +6531,9 @@
         <w:t xml:space="preserve">). This figure is presented as an illustrative application demonstrating estimator behavior on registry data and does not support causal inference.</w:t>
       </w:r>
     </w:p>
+    <w:bookmarkEnd w:id="41"/>
     <w:bookmarkEnd w:id="42"/>
-    <w:bookmarkEnd w:id="43"/>
-    <w:bookmarkStart w:id="50" w:name="X71516bca36a67a7b252aa09e83ac6f66b78ee40"/>
+    <w:bookmarkStart w:id="49" w:name="X71516bca36a67a7b252aa09e83ac6f66b78ee40"/>
     <w:p>
       <w:pPr>
         <w:pStyle w:val="Heading3"/>
@@ -7430,7 +6590,7 @@
         <w:t xml:space="preserve">weeks for interpretability.</w:t>
       </w:r>
     </w:p>
-    <w:bookmarkStart w:id="44" w:name="X7c3ddd3ef44bf474a41a98ea454d4dd80e5b491"/>
+    <w:bookmarkStart w:id="43" w:name="X7c3ddd3ef44bf474a41a98ea454d4dd80e5b491"/>
     <w:p>
       <w:pPr>
         <w:pStyle w:val="Heading4"/>
@@ -7447,8 +6607,8 @@
         <w:t xml:space="preserve">The COVID-19 vaccination period provides a natural empirical regime characterized by strong selection heterogeneity and non-proportional hazards, making it a useful illustration for the KCOR framework. During this period, vaccine uptake was voluntary, rapidly time-varying, and correlated with baseline health status, creating clear examples of selection-induced non-proportional hazards. The Czech Republic national mortality registry data exemplify this regime: voluntary uptake led to asymmetric selection at enrollment, with vaccinated cohorts exhibiting minimal frailty heterogeneity while unvaccinated cohorts retained substantial heterogeneity. This asymmetric pattern reflects the healthy vaccinee effect operating through selective uptake rather than treatment. KCOR normalization removes this selection-induced curvature, enabling interpretable cumulative comparisons. While these examples illustrate KCOR’s application, the method is general and applies to any retrospective cohort comparison where selection induces differential depletion dynamics.</w:t>
       </w:r>
     </w:p>
-    <w:bookmarkEnd w:id="44"/>
-    <w:bookmarkStart w:id="45" w:name="X04a772282f0bca0eb01ded27503d294683ddbb5"/>
+    <w:bookmarkEnd w:id="43"/>
+    <w:bookmarkStart w:id="44" w:name="X04a772282f0bca0eb01ded27503d294683ddbb5"/>
     <w:p>
       <w:pPr>
         <w:pStyle w:val="Heading4"/>
@@ -7562,7 +6722,7 @@
         <w:pStyle w:val="BodyText"/>
       </w:pPr>
       <w:r>
-        <w:t xml:space="preserve">PLACEHOLDER See Table S2.</w:t>
+        <w:t xml:space="preserve">Table S2 summarizes these diagnostic checks across age strata.</w:t>
       </w:r>
     </w:p>
     <w:p>
@@ -7741,8 +6901,8 @@
         <w:t xml:space="preserve">These raw contrasts reflect both selection and depletion effects and are not interpreted causally.</w:t>
       </w:r>
     </w:p>
-    <w:bookmarkEnd w:id="45"/>
-    <w:bookmarkStart w:id="49" w:name="X5edf977bb748663aefbf51a96004e616d3437f4"/>
+    <w:bookmarkEnd w:id="44"/>
+    <w:bookmarkStart w:id="48" w:name="X5edf977bb748663aefbf51a96004e616d3437f4"/>
     <w:p>
       <w:pPr>
         <w:pStyle w:val="Heading4"/>
@@ -7876,18 +7036,18 @@
           <wp:inline>
             <wp:extent cx="5334000" cy="3078759"/>
             <wp:effectExtent b="0" l="0" r="0" t="0"/>
-            <wp:docPr descr="Figure S4. All-ages stress test: \mathrm{KCOR}(t) trajectories comparing dose 2 and dose 3 to dose 0 for cohorts enrolled in ISO week 2022-26 and evaluated over calendar year 2023. KCOR curves are anchored at t_0 = 4 weeks (i.e., plotted as \mathrm{KCOR}(t; t_0)). This figure is presented as an illustrative application demonstrating estimator behavior under extreme heterogeneity and does not support causal inference." title="" id="47" name="Picture"/>
+            <wp:docPr descr="Figure S4. All-ages stress test: \mathrm{KCOR}(t) trajectories comparing dose 2 and dose 3 to dose 0 for cohorts enrolled in ISO week 2022-26 and evaluated over calendar year 2023. KCOR curves are anchored at t_0 = 4 weeks (i.e., plotted as \mathrm{KCOR}(t; t_0)). This figure is presented as an illustrative application demonstrating estimator behavior under extreme heterogeneity and does not support causal inference." title="" id="46" name="Picture"/>
             <a:graphic>
               <a:graphicData uri="http://schemas.openxmlformats.org/drawingml/2006/picture">
                 <pic:pic>
                   <pic:nvPicPr>
-                    <pic:cNvPr descr="figures/kcor_realdata_allages_enroll2022w26_eval2023.png" id="48" name="Picture"/>
+                    <pic:cNvPr descr="figures/kcor_realdata_allages_enroll2022w26_eval2023.png" id="47" name="Picture"/>
                     <pic:cNvPicPr>
                       <a:picLocks noChangeArrowheads="1" noChangeAspect="1"/>
                     </pic:cNvPicPr>
                   </pic:nvPicPr>
                   <pic:blipFill>
-                    <a:blip r:embed="rId46"/>
+                    <a:blip r:embed="rId45"/>
                     <a:stretch>
                       <a:fillRect/>
                     </a:stretch>
@@ -8069,9 +7229,9 @@
         <w:t xml:space="preserve">). This figure is presented as an illustrative application demonstrating estimator behavior under extreme heterogeneity and does not support causal inference.</w:t>
       </w:r>
     </w:p>
+    <w:bookmarkEnd w:id="48"/>
     <w:bookmarkEnd w:id="49"/>
-    <w:bookmarkEnd w:id="50"/>
-    <w:bookmarkStart w:id="59" w:name="X69b5e35053b6e4d59eb22647dfb47df86b0bc52"/>
+    <w:bookmarkStart w:id="58" w:name="X69b5e35053b6e4d59eb22647dfb47df86b0bc52"/>
     <w:p>
       <w:pPr>
         <w:pStyle w:val="Heading3"/>
@@ -8117,7 +7277,15 @@
         <w:t xml:space="preserve">: when an assumption is violated, the resulting lack of identifiability or model stress manifests through explicit diagnostic signals rather than spurious estimates.</w:t>
       </w:r>
     </w:p>
-    <w:bookmarkStart w:id="51" w:name="Xe3738a2c16164a2ac95ac03928e5c7877b0667e"/>
+    <w:p>
+      <w:pPr>
+        <w:pStyle w:val="BodyText"/>
+      </w:pPr>
+      <w:r>
+        <w:t xml:space="preserve">A compact summary mapping each assumption to its corresponding diagnostic signals and recommended actions is provided in Table D.1.</w:t>
+      </w:r>
+    </w:p>
+    <w:bookmarkStart w:id="50" w:name="Xe3738a2c16164a2ac95ac03928e5c7877b0667e"/>
     <w:p>
       <w:pPr>
         <w:pStyle w:val="Heading4"/>
@@ -8210,8 +7378,8 @@
         <w:t xml:space="preserve">KCOR is not defined for datasets with post-enrollment switching or informative censoring in the primary estimand. Such violations are design-level failures rather than modeling failures and indicate that KCOR should not be applied without redefining cohorts.</w:t>
       </w:r>
     </w:p>
-    <w:bookmarkEnd w:id="51"/>
-    <w:bookmarkStart w:id="52" w:name="X39f360dcd9bb0e6d00df4e123204743a8bdbf2a"/>
+    <w:bookmarkEnd w:id="50"/>
+    <w:bookmarkStart w:id="51" w:name="X39f360dcd9bb0e6d00df4e123204743a8bdbf2a"/>
     <w:p>
       <w:pPr>
         <w:pStyle w:val="Heading4"/>
@@ -8304,8 +7472,8 @@
         <w:t xml:space="preserve">External shocks are permitted under KCOR provided they act symmetrically across cohorts. Cohort-specific shocks violate comparability and are visible directly in calendar-time hazard overlays. When detected, such violations limit interpretation of KCOR contrasts over affected periods.</w:t>
       </w:r>
     </w:p>
-    <w:bookmarkEnd w:id="52"/>
-    <w:bookmarkStart w:id="53" w:name="X681d6c8e66603a33484a5fa5b4d7675a7826b35"/>
+    <w:bookmarkEnd w:id="51"/>
+    <w:bookmarkStart w:id="52" w:name="X681d6c8e66603a33484a5fa5b4d7675a7826b35"/>
     <w:p>
       <w:pPr>
         <w:pStyle w:val="Heading4"/>
@@ -8398,8 +7566,8 @@
         <w:t xml:space="preserve">Frailty in KCOR is a geometric construct capturing unobserved heterogeneity, not a causal mechanism. If dominant time-varying individual risk unrelated to depletion is present, curvature attributed to frailty becomes unstable. Such cases are revealed by residual structure and parameter instability rather than masked by the model.</w:t>
       </w:r>
     </w:p>
-    <w:bookmarkEnd w:id="53"/>
-    <w:bookmarkStart w:id="54" w:name="X810b9431575fbeab7b91f5a140a669b822d9eaf"/>
+    <w:bookmarkEnd w:id="52"/>
+    <w:bookmarkStart w:id="53" w:name="X810b9431575fbeab7b91f5a140a669b822d9eaf"/>
     <w:p>
       <w:pPr>
         <w:pStyle w:val="Heading4"/>
@@ -8536,8 +7704,8 @@
         <w:t xml:space="preserve">Gamma frailty is used as a mathematically tractable approximation, not as a claim of biological truth. When depletion geometry deviates substantially from the gamma form, KCOR normalization fails visibly through poor fit and residual curvature. Such behavior indicates model inadequacy rather than supporting alternative interpretation.</w:t>
       </w:r>
     </w:p>
-    <w:bookmarkEnd w:id="54"/>
-    <w:bookmarkStart w:id="55" w:name="Xcaaaf1aa538be62697c3926e555dd3ad2ffc5b5"/>
+    <w:bookmarkEnd w:id="53"/>
+    <w:bookmarkStart w:id="54" w:name="Xcaaaf1aa538be62697c3926e555dd3ad2ffc5b5"/>
     <w:p>
       <w:pPr>
         <w:pStyle w:val="Heading4"/>
@@ -8800,14 +7968,46 @@
         <w:t xml:space="preserve">instability indicates contamination of the quiet window by external shocks or time-varying effects and signals loss of identifiability rather than evidence of cohort differences.</w:t>
       </w:r>
     </w:p>
+    <w:bookmarkEnd w:id="54"/>
+    <w:bookmarkStart w:id="55" w:name="X4697312edb91442c28e4c7966c61f59d358df3d"/>
+    <w:p>
+      <w:pPr>
+        <w:pStyle w:val="Heading4"/>
+      </w:pPr>
+      <w:r>
+        <w:t xml:space="preserve">D.6 Diagnostic coherence across assumptions</w:t>
+      </w:r>
+    </w:p>
+    <w:p>
+      <w:pPr>
+        <w:pStyle w:val="FirstParagraph"/>
+      </w:pPr>
+      <w:r>
+        <w:t xml:space="preserve">Several diagnostics operate across assumptions A4 and A5, including stabilization of KCOR(t) trajectories and coherence of fitted</w:t>
+      </w:r>
+      <w:r>
+        <w:t xml:space="preserve"> </w:t>
+      </w:r>
+      <m:oMath>
+        <m:r>
+          <m:t>θ</m:t>
+        </m:r>
+      </m:oMath>
+      <w:r>
+        <w:t xml:space="preserve"> </w:t>
+      </w:r>
+      <w:r>
+        <w:t xml:space="preserve">parameters with observed cumulative-hazard curvature. These diagnostics are not assumptions of the KCOR framework; rather, they are observable consequences of successful frailty normalization. When these behaviors fail to emerge, KCOR explicitly signals reduced interpretability through residual curvature, parameter instability, or attenuation toward unity.</w:t>
+      </w:r>
+    </w:p>
     <w:bookmarkEnd w:id="55"/>
-    <w:bookmarkStart w:id="56" w:name="X4697312edb91442c28e4c7966c61f59d358df3d"/>
+    <w:bookmarkStart w:id="56" w:name="d.7-identifiability-under-sparse-data"/>
     <w:p>
       <w:pPr>
         <w:pStyle w:val="Heading4"/>
       </w:pPr>
       <w:r>
-        <w:t xml:space="preserve">D.6 Diagnostic coherence across assumptions</w:t>
+        <w:t xml:space="preserve">D.7 Identifiability under sparse data</w:t>
       </w:r>
     </w:p>
     <w:p>
@@ -8815,51 +8015,19 @@
         <w:pStyle w:val="FirstParagraph"/>
       </w:pPr>
       <w:r>
-        <w:t xml:space="preserve">Several diagnostics operate across assumptions A4 and A5, including stabilization of KCOR(t) trajectories and coherence of fitted</w:t>
-      </w:r>
-      <w:r>
-        <w:t xml:space="preserve"> </w:t>
-      </w:r>
-      <m:oMath>
-        <m:r>
-          <m:t>θ</m:t>
-        </m:r>
-      </m:oMath>
-      <w:r>
-        <w:t xml:space="preserve"> </w:t>
-      </w:r>
-      <w:r>
-        <w:t xml:space="preserve">parameters with observed cumulative-hazard curvature. These diagnostics are not assumptions of the KCOR framework; rather, they are observable consequences of successful frailty normalization. When these behaviors fail to emerge, KCOR explicitly signals reduced interpretability through residual curvature, parameter instability, or attenuation toward unity.</w:t>
+        <w:t xml:space="preserve">KCOR does not require large sample sizes by assumption; however, reliable estimation of frailty parameters and depletion-neutralized cumulative hazards requires sufficient event information within the identification window. When event counts are very small, frailty estimates may become unstable, resulting in noisy normalization, non-linear baseline cumulative hazards, or drifting KCOR(t) trajectories.</w:t>
+      </w:r>
+    </w:p>
+    <w:p>
+      <w:pPr>
+        <w:pStyle w:val="BodyText"/>
+      </w:pPr>
+      <w:r>
+        <w:t xml:space="preserve">Such failures are diagnosable: sparse-data regimes are characterized by instability of estimated frailty parameters under small perturbations of the quiet window, loss of post-normalization linearity, and non-stabilizing KCOR(t). In these cases, KCOR signals loss of identifiability rather than producing spurious effects. Applicability should therefore be assessed via diagnostic stability rather than nominal sample size thresholds.</w:t>
       </w:r>
     </w:p>
     <w:bookmarkEnd w:id="56"/>
-    <w:bookmarkStart w:id="57" w:name="d.7-identifiability-under-sparse-data"/>
-    <w:p>
-      <w:pPr>
-        <w:pStyle w:val="Heading4"/>
-      </w:pPr>
-      <w:r>
-        <w:t xml:space="preserve">D.7 Identifiability under sparse data</w:t>
-      </w:r>
-    </w:p>
-    <w:p>
-      <w:pPr>
-        <w:pStyle w:val="FirstParagraph"/>
-      </w:pPr>
-      <w:r>
-        <w:t xml:space="preserve">KCOR does not require large sample sizes by assumption; however, reliable estimation of frailty parameters and depletion-neutralized cumulative hazards requires sufficient event information within the identification window. When event counts are very small, frailty estimates may become unstable, resulting in noisy normalization, non-linear baseline cumulative hazards, or drifting KCOR(t) trajectories.</w:t>
-      </w:r>
-    </w:p>
-    <w:p>
-      <w:pPr>
-        <w:pStyle w:val="BodyText"/>
-      </w:pPr>
-      <w:r>
-        <w:t xml:space="preserve">Such failures are diagnosable: sparse-data regimes are characterized by instability of estimated frailty parameters under small perturbations of the quiet window, loss of post-normalization linearity, and non-stabilizing KCOR(t). In these cases, KCOR signals loss of identifiability rather than producing spurious effects. Applicability should therefore be assessed via diagnostic stability rather than nominal sample size thresholds.</w:t>
-      </w:r>
-    </w:p>
-    <w:bookmarkEnd w:id="57"/>
-    <w:bookmarkStart w:id="58" w:name="X6c73c4ccb2a4c028b15fd59c9fb7f49770df43b"/>
+    <w:bookmarkStart w:id="57" w:name="X6c73c4ccb2a4c028b15fd59c9fb7f49770df43b"/>
     <w:p>
       <w:pPr>
         <w:pStyle w:val="Heading4"/>
@@ -8905,10 +8073,415 @@
         <w:t xml:space="preserve">. When assumptions are violated, KCOR signals reduced interpretability through instability, poor fit, or residual structure rather than producing misleading cumulative contrasts. This diagnostic enforcement is a core design feature of the KCOR framework.</w:t>
       </w:r>
     </w:p>
+    <w:bookmarkEnd w:id="57"/>
     <w:bookmarkEnd w:id="58"/>
+    <w:bookmarkStart w:id="62" w:name="X09a1431dab4bbadfa0973a59d6464090f35e676"/>
+    <w:p>
+      <w:pPr>
+        <w:pStyle w:val="Heading3"/>
+      </w:pPr>
+      <w:r>
+        <w:t xml:space="preserve">Appendix E — Reference Implementation and Default Settings</w:t>
+      </w:r>
+    </w:p>
+    <w:p>
+      <w:pPr>
+        <w:pStyle w:val="FirstParagraph"/>
+      </w:pPr>
+      <w:r>
+        <w:t xml:space="preserve">This appendix documents the reference implementation and default operational settings used for all analyses in this manuscript. These defaults are not intrinsic to the KCOR framework; they represent one prespecified operationalization chosen to ensure reproducibility and internal consistency. Alternative reasonable choices yield qualitatively similar conclusions when applied to depletion-neutralized hazards.</w:t>
+      </w:r>
+    </w:p>
+    <w:p>
+      <w:pPr>
+        <w:pStyle w:val="BodyText"/>
+      </w:pPr>
+      <w:r>
+        <w:t xml:space="preserve">The manuscript describes KCOR generically; for reproducibility, this repository’s KCOR defaults are:</w:t>
+      </w:r>
+    </w:p>
+    <w:bookmarkStart w:id="59" w:name="e.1-cohort-construction-defaults"/>
+    <w:p>
+      <w:pPr>
+        <w:pStyle w:val="Heading4"/>
+      </w:pPr>
+      <w:r>
+        <w:t xml:space="preserve">E.1 Cohort construction defaults</w:t>
+      </w:r>
+    </w:p>
+    <w:p>
+      <w:pPr>
+        <w:pStyle w:val="Compact"/>
+        <w:numPr>
+          <w:ilvl w:val="0"/>
+          <w:numId w:val="1021"/>
+        </w:numPr>
+      </w:pPr>
+      <w:r>
+        <w:rPr>
+          <w:b/>
+          <w:bCs/>
+        </w:rPr>
+        <w:t xml:space="preserve">Cohort indexing (implementation)</w:t>
+      </w:r>
+      <w:r>
+        <w:t xml:space="preserve">: enrollment period (sheet) × YearOfBirth group × Dose, plus an all-ages cohort (YearOfBirth</w:t>
+      </w:r>
+      <w:r>
+        <w:t xml:space="preserve"> </w:t>
+      </w:r>
+      <m:oMath>
+        <m:r>
+          <m:rPr>
+            <m:sty m:val="p"/>
+          </m:rPr>
+          <m:t>=</m:t>
+        </m:r>
+        <m:r>
+          <m:rPr>
+            <m:sty m:val="p"/>
+          </m:rPr>
+          <m:t>−</m:t>
+        </m:r>
+        <m:r>
+          <m:t>2</m:t>
+        </m:r>
+      </m:oMath>
+      <w:r>
+        <w:t xml:space="preserve">).</w:t>
+      </w:r>
+    </w:p>
     <w:bookmarkEnd w:id="59"/>
+    <w:bookmarkStart w:id="60" w:name="e.2-quiet-period-selection-defaults"/>
+    <w:p>
+      <w:pPr>
+        <w:pStyle w:val="Heading4"/>
+      </w:pPr>
+      <w:r>
+        <w:t xml:space="preserve">E.2 Quiet-period selection defaults</w:t>
+      </w:r>
+    </w:p>
+    <w:p>
+      <w:pPr>
+        <w:pStyle w:val="Compact"/>
+        <w:numPr>
+          <w:ilvl w:val="0"/>
+          <w:numId w:val="1022"/>
+        </w:numPr>
+      </w:pPr>
+      <w:r>
+        <w:rPr>
+          <w:b/>
+          <w:bCs/>
+        </w:rPr>
+        <w:t xml:space="preserve">Quiet window</w:t>
+      </w:r>
+      <w:r>
+        <w:t xml:space="preserve">: ISO weeks</w:t>
+      </w:r>
+      <w:r>
+        <w:t xml:space="preserve"> </w:t>
+      </w:r>
+      <w:r>
+        <w:rPr>
+          <w:rStyle w:val="VerbatimChar"/>
+        </w:rPr>
+        <w:t xml:space="preserve">2023-01</w:t>
+      </w:r>
+      <w:r>
+        <w:t xml:space="preserve"> </w:t>
+      </w:r>
+      <w:r>
+        <w:t xml:space="preserve">through</w:t>
+      </w:r>
+      <w:r>
+        <w:t xml:space="preserve"> </w:t>
+      </w:r>
+      <w:r>
+        <w:rPr>
+          <w:rStyle w:val="VerbatimChar"/>
+        </w:rPr>
+        <w:t xml:space="preserve">2023-52</w:t>
+      </w:r>
+      <w:r>
+        <w:t xml:space="preserve"> </w:t>
+      </w:r>
+      <w:r>
+        <w:t xml:space="preserve">(inclusive; calendar year 2023).</w:t>
+      </w:r>
+    </w:p>
     <w:bookmarkEnd w:id="60"/>
-    <w:bookmarkStart w:id="61" w:name="supplementary-tables"/>
+    <w:bookmarkStart w:id="61" w:name="X4fc111a72d5a78ada027a143a4a0e85c07d63f3"/>
+    <w:p>
+      <w:pPr>
+        <w:pStyle w:val="Heading4"/>
+      </w:pPr>
+      <w:r>
+        <w:t xml:space="preserve">E.4 Frailty estimation and inversion defaults</w:t>
+      </w:r>
+    </w:p>
+    <w:p>
+      <w:pPr>
+        <w:pStyle w:val="Compact"/>
+        <w:numPr>
+          <w:ilvl w:val="0"/>
+          <w:numId w:val="1023"/>
+        </w:numPr>
+      </w:pPr>
+      <w:r>
+        <w:rPr>
+          <w:b/>
+          <w:bCs/>
+        </w:rPr>
+        <w:t xml:space="preserve">Skip weeks</w:t>
+      </w:r>
+      <w:r>
+        <w:t xml:space="preserve">: a fixed prespecified skip,</w:t>
+      </w:r>
+      <w:r>
+        <w:t xml:space="preserve"> </w:t>
+      </w:r>
+      <w:r>
+        <w:rPr>
+          <w:rStyle w:val="VerbatimChar"/>
+        </w:rPr>
+        <w:t xml:space="preserve">SKIP_WEEKS = DYNAMIC_HVE_SKIP_WEEKS</w:t>
+      </w:r>
+      <w:r>
+        <w:t xml:space="preserve"> </w:t>
+      </w:r>
+      <w:r>
+        <w:t xml:space="preserve">(see code), applied by setting</w:t>
+      </w:r>
+      <w:r>
+        <w:t xml:space="preserve"> </w:t>
+      </w:r>
+      <m:oMath>
+        <m:sSubSup>
+          <m:e>
+            <m:r>
+              <m:t>h</m:t>
+            </m:r>
+          </m:e>
+          <m:sub>
+            <m:r>
+              <m:t>d</m:t>
+            </m:r>
+          </m:sub>
+          <m:sup>
+            <m:r>
+              <m:rPr>
+                <m:sty m:val="p"/>
+              </m:rPr>
+              <m:t>e</m:t>
+            </m:r>
+            <m:r>
+              <m:rPr>
+                <m:sty m:val="p"/>
+              </m:rPr>
+              <m:t>f</m:t>
+            </m:r>
+            <m:r>
+              <m:rPr>
+                <m:sty m:val="p"/>
+              </m:rPr>
+              <m:t>f</m:t>
+            </m:r>
+          </m:sup>
+        </m:sSubSup>
+        <m:r>
+          <m:rPr>
+            <m:sty m:val="p"/>
+          </m:rPr>
+          <m:t>(</m:t>
+        </m:r>
+        <m:r>
+          <m:t>t</m:t>
+        </m:r>
+        <m:r>
+          <m:rPr>
+            <m:sty m:val="p"/>
+          </m:rPr>
+          <m:t>)</m:t>
+        </m:r>
+        <m:r>
+          <m:rPr>
+            <m:sty m:val="p"/>
+          </m:rPr>
+          <m:t>=</m:t>
+        </m:r>
+        <m:r>
+          <m:t>0</m:t>
+        </m:r>
+      </m:oMath>
+      <w:r>
+        <w:t xml:space="preserve"> </w:t>
+      </w:r>
+      <w:r>
+        <w:t xml:space="preserve">for</w:t>
+      </w:r>
+      <w:r>
+        <w:t xml:space="preserve"> </w:t>
+      </w:r>
+      <m:oMath>
+        <m:r>
+          <m:t>t</m:t>
+        </m:r>
+        <m:r>
+          <m:rPr>
+            <m:sty m:val="p"/>
+          </m:rPr>
+          <m:t>&lt;</m:t>
+        </m:r>
+        <m:r>
+          <m:rPr>
+            <m:sty m:val="p"/>
+          </m:rPr>
+          <m:t>S</m:t>
+        </m:r>
+        <m:r>
+          <m:rPr>
+            <m:sty m:val="p"/>
+          </m:rPr>
+          <m:t>K</m:t>
+        </m:r>
+        <m:r>
+          <m:rPr>
+            <m:sty m:val="p"/>
+          </m:rPr>
+          <m:t>I</m:t>
+        </m:r>
+        <m:r>
+          <m:rPr>
+            <m:sty m:val="p"/>
+          </m:rPr>
+          <m:t>P</m:t>
+        </m:r>
+        <m:r>
+          <m:rPr>
+            <m:sty m:val="p"/>
+          </m:rPr>
+          <m:t>_</m:t>
+        </m:r>
+        <m:r>
+          <m:rPr>
+            <m:sty m:val="p"/>
+          </m:rPr>
+          <m:t>W</m:t>
+        </m:r>
+        <m:r>
+          <m:rPr>
+            <m:sty m:val="p"/>
+          </m:rPr>
+          <m:t>E</m:t>
+        </m:r>
+        <m:r>
+          <m:rPr>
+            <m:sty m:val="p"/>
+          </m:rPr>
+          <m:t>E</m:t>
+        </m:r>
+        <m:r>
+          <m:rPr>
+            <m:sty m:val="p"/>
+          </m:rPr>
+          <m:t>K</m:t>
+        </m:r>
+        <m:r>
+          <m:rPr>
+            <m:sty m:val="p"/>
+          </m:rPr>
+          <m:t>S</m:t>
+        </m:r>
+      </m:oMath>
+      <w:r>
+        <w:t xml:space="preserve">.</w:t>
+      </w:r>
+    </w:p>
+    <w:p>
+      <w:pPr>
+        <w:pStyle w:val="Compact"/>
+        <w:numPr>
+          <w:ilvl w:val="0"/>
+          <w:numId w:val="1023"/>
+        </w:numPr>
+      </w:pPr>
+      <w:r>
+        <w:rPr>
+          <w:b/>
+          <w:bCs/>
+        </w:rPr>
+        <w:t xml:space="preserve">Fit method</w:t>
+      </w:r>
+      <w:r>
+        <w:t xml:space="preserve">: nonlinear least squares in cumulative-hazard space (not MLE), with constraints</w:t>
+      </w:r>
+      <w:r>
+        <w:t xml:space="preserve"> </w:t>
+      </w:r>
+      <m:oMath>
+        <m:sSub>
+          <m:e>
+            <m:r>
+              <m:t>k</m:t>
+            </m:r>
+          </m:e>
+          <m:sub>
+            <m:r>
+              <m:t>d</m:t>
+            </m:r>
+          </m:sub>
+        </m:sSub>
+        <m:r>
+          <m:rPr>
+            <m:sty m:val="p"/>
+          </m:rPr>
+          <m:t>&gt;</m:t>
+        </m:r>
+        <m:r>
+          <m:t>0</m:t>
+        </m:r>
+      </m:oMath>
+      <w:r>
+        <w:t xml:space="preserve"> </w:t>
+      </w:r>
+      <w:r>
+        <w:t xml:space="preserve">and</w:t>
+      </w:r>
+      <w:r>
+        <w:t xml:space="preserve"> </w:t>
+      </w:r>
+      <m:oMath>
+        <m:sSub>
+          <m:e>
+            <m:r>
+              <m:t>θ</m:t>
+            </m:r>
+          </m:e>
+          <m:sub>
+            <m:r>
+              <m:t>d</m:t>
+            </m:r>
+          </m:sub>
+        </m:sSub>
+        <m:r>
+          <m:rPr>
+            <m:sty m:val="p"/>
+          </m:rPr>
+          <m:t>≥</m:t>
+        </m:r>
+        <m:r>
+          <m:t>0</m:t>
+        </m:r>
+      </m:oMath>
+      <w:r>
+        <w:t xml:space="preserve">.</w:t>
+      </w:r>
+    </w:p>
+    <w:bookmarkEnd w:id="61"/>
+    <w:bookmarkEnd w:id="62"/>
+    <w:bookmarkEnd w:id="63"/>
+    <w:bookmarkStart w:id="64" w:name="supplementary-tables"/>
     <w:p>
       <w:pPr>
         <w:pStyle w:val="Heading2"/>
@@ -10508,8 +10081,8 @@
         <w:t xml:space="preserve">Values reflect raw cumulative outcome differences prior to KCOR normalization and are not interpreted causally due to cohort non-exchangeability. Cumulative hazards were integrated from cohort enrollment through the end of available follow-up for the 2021_24 enrollment window (through week 2024-16), identically for Dose 0 and Dose 2 cohorts.</w:t>
       </w:r>
     </w:p>
-    <w:bookmarkEnd w:id="61"/>
-    <w:bookmarkEnd w:id="62"/>
+    <w:bookmarkEnd w:id="64"/>
+    <w:bookmarkEnd w:id="65"/>
     <w:sectPr>
       <w:footnotePr>
         <w:numRestart w:val="eachSect"/>
@@ -10923,6 +10496,15 @@
     <w:abstractNumId w:val="991"/>
   </w:num>
   <w:num w:numId="1020">
+    <w:abstractNumId w:val="991"/>
+  </w:num>
+  <w:num w:numId="1021">
+    <w:abstractNumId w:val="991"/>
+  </w:num>
+  <w:num w:numId="1022">
+    <w:abstractNumId w:val="991"/>
+  </w:num>
+  <w:num w:numId="1023">
     <w:abstractNumId w:val="991"/>
   </w:num>
 </w:numbering>

</xml_diff>

<commit_message>
KCOR paper now has Grok attack defense
</commit_message>
<xml_diff>
--- a/documentation/preprint/paper_supplement.docx
+++ b/documentation/preprint/paper_supplement.docx
@@ -7966,6 +7966,14 @@
       </w:r>
       <w:r>
         <w:t xml:space="preserve">instability indicates contamination of the quiet window by external shocks or time-varying effects and signals loss of identifiability rather than evidence of cohort differences.</w:t>
+      </w:r>
+    </w:p>
+    <w:p>
+      <w:pPr>
+        <w:pStyle w:val="BodyText"/>
+      </w:pPr>
+      <w:r>
+        <w:t xml:space="preserve">The diagnostics above are designed to detect quiet-window violations that induce residual curvature or parameter instability. They do not, by themselves, exclude the possibility of smooth, approximately stationary cohort-differential hazards within the quiet window that may be absorbed into fitted frailty parameters without producing obvious drift. For this reason, when feasible, we additionally recommend split-window and multi-window stability checks, in which frailty parameters and post-normalization linearity are assessed for consistency across sub-windows. Failure of such stability checks is treated as evidence against Assumption A5.</w:t>
       </w:r>
     </w:p>
     <w:bookmarkEnd w:id="54"/>

</xml_diff>